<commit_message>
Lab 1: Add report
</commit_message>
<xml_diff>
--- a/Lab1/docs/report.docx
+++ b/Lab1/docs/report.docx
@@ -1765,166 +1765,57 @@
     </w:p>
     <w:p>
       <w:pPr>
-        <w:pStyle w:val="Heading1"/>
-        <w:rPr>
-          <w:rFonts w:ascii="Times New Roman" w:hAnsi="Times New Roman" w:cs="Times New Roman"/>
-          <w:sz w:val="24"/>
-          <w:szCs w:val="32"/>
-          <w:lang w:val="ru-RU"/>
-        </w:rPr>
-      </w:pPr>
-      <w:bookmarkStart w:id="2" w:name="_Toc152985144"/>
-      <w:r>
-        <w:rPr>
-          <w:rFonts w:ascii="Times New Roman" w:hAnsi="Times New Roman" w:cs="Times New Roman"/>
-          <w:b/>
-          <w:sz w:val="24"/>
-          <w:lang w:val="ru-RU"/>
+        <w:pStyle w:val="Footer"/>
+        <w:spacing w:line="360" w:lineRule="auto"/>
+        <w:outlineLvl w:val="0"/>
+        <w:rPr>
+          <w:rFonts w:ascii="Times New Roman" w:hAnsi="Times New Roman" w:cs="Times New Roman"/>
+          <w:b/>
+          <w:sz w:val="24"/>
+          <w:szCs w:val="32"/>
+          <w:lang w:val="en-US"/>
+        </w:rPr>
+      </w:pPr>
+      <w:r>
+        <w:rPr>
+          <w:rFonts w:ascii="Times New Roman" w:hAnsi="Times New Roman" w:cs="Times New Roman"/>
+          <w:b/>
+          <w:sz w:val="24"/>
+          <w:szCs w:val="32"/>
         </w:rPr>
         <w:lastRenderedPageBreak/>
-        <w:t>Отчёт</w:t>
-      </w:r>
-      <w:r>
-        <w:rPr>
-          <w:rFonts w:ascii="Times New Roman" w:hAnsi="Times New Roman" w:cs="Times New Roman"/>
-          <w:b/>
-          <w:sz w:val="24"/>
-          <w:lang w:val="ru-RU"/>
-        </w:rPr>
-        <w:t>:</w:t>
-      </w:r>
-      <w:bookmarkEnd w:id="2"/>
-      <w:r>
-        <w:rPr>
-          <w:rFonts w:ascii="Times New Roman" w:hAnsi="Times New Roman" w:cs="Times New Roman"/>
-          <w:sz w:val="24"/>
-          <w:szCs w:val="32"/>
-          <w:lang w:val="ru-RU"/>
-        </w:rPr>
-        <w:t xml:space="preserve"> </w:t>
-      </w:r>
-    </w:p>
-    <w:p>
-      <w:pPr>
-        <w:rPr>
-          <w:rFonts w:ascii="Times New Roman" w:hAnsi="Times New Roman" w:cs="Times New Roman"/>
-          <w:sz w:val="24"/>
-          <w:lang w:val="ru-RU"/>
-        </w:rPr>
-      </w:pPr>
-      <w:hyperlink r:id="rId8" w:history="1">
-        <w:r>
-          <w:rPr>
-            <w:rStyle w:val="Hyperlink"/>
-            <w:rFonts w:ascii="Times New Roman" w:hAnsi="Times New Roman" w:cs="Times New Roman"/>
-            <w:sz w:val="24"/>
-            <w:lang w:val="en-US"/>
-          </w:rPr>
-          <w:t>Link</w:t>
-        </w:r>
-        <w:r>
-          <w:rPr>
-            <w:rStyle w:val="Hyperlink"/>
-            <w:rFonts w:ascii="Times New Roman" w:hAnsi="Times New Roman" w:cs="Times New Roman"/>
-            <w:sz w:val="24"/>
-            <w:lang w:val="ru-RU"/>
-          </w:rPr>
-          <w:t>_</w:t>
-        </w:r>
-        <w:r>
-          <w:rPr>
-            <w:rStyle w:val="Hyperlink"/>
-            <w:rFonts w:ascii="Times New Roman" w:hAnsi="Times New Roman" w:cs="Times New Roman"/>
-            <w:sz w:val="24"/>
-            <w:lang w:val="en-US"/>
-          </w:rPr>
-          <w:t>to</w:t>
-        </w:r>
-        <w:r>
-          <w:rPr>
-            <w:rStyle w:val="Hyperlink"/>
-            <w:rFonts w:ascii="Times New Roman" w:hAnsi="Times New Roman" w:cs="Times New Roman"/>
-            <w:sz w:val="24"/>
-            <w:lang w:val="ru-RU"/>
-          </w:rPr>
-          <w:t>_</w:t>
-        </w:r>
-        <w:r>
-          <w:rPr>
-            <w:rStyle w:val="Hyperlink"/>
-            <w:rFonts w:ascii="Times New Roman" w:hAnsi="Times New Roman" w:cs="Times New Roman"/>
-            <w:sz w:val="24"/>
-            <w:lang w:val="en-US"/>
-          </w:rPr>
-          <w:t>my</w:t>
-        </w:r>
-        <w:r>
-          <w:rPr>
-            <w:rStyle w:val="Hyperlink"/>
-            <w:rFonts w:ascii="Times New Roman" w:hAnsi="Times New Roman" w:cs="Times New Roman"/>
-            <w:sz w:val="24"/>
-            <w:lang w:val="ru-RU"/>
-          </w:rPr>
-          <w:t>_</w:t>
-        </w:r>
-        <w:proofErr w:type="spellStart"/>
-        <w:r>
-          <w:rPr>
-            <w:rStyle w:val="Hyperlink"/>
-            <w:rFonts w:ascii="Times New Roman" w:hAnsi="Times New Roman" w:cs="Times New Roman"/>
-            <w:sz w:val="24"/>
-            <w:lang w:val="en-US"/>
-          </w:rPr>
-          <w:t>Github</w:t>
-        </w:r>
-        <w:proofErr w:type="spellEnd"/>
-      </w:hyperlink>
+        <w:t xml:space="preserve">Задание 1: </w:t>
+      </w:r>
+      <w:proofErr w:type="spellStart"/>
+      <w:r>
+        <w:rPr>
+          <w:rFonts w:ascii="Times New Roman" w:hAnsi="Times New Roman" w:cs="Times New Roman"/>
+          <w:b/>
+          <w:sz w:val="24"/>
+          <w:szCs w:val="32"/>
+          <w:lang w:val="en-US"/>
+        </w:rPr>
+        <w:t>arcsin</w:t>
+      </w:r>
+      <w:proofErr w:type="spellEnd"/>
+      <w:r>
+        <w:rPr>
+          <w:rFonts w:ascii="Times New Roman" w:hAnsi="Times New Roman" w:cs="Times New Roman"/>
+          <w:b/>
+          <w:sz w:val="24"/>
+          <w:szCs w:val="32"/>
+          <w:lang w:val="en-US"/>
+        </w:rPr>
+        <w:t>(x)</w:t>
+      </w:r>
     </w:p>
     <w:p>
       <w:pPr>
         <w:pStyle w:val="Footer"/>
-        <w:outlineLvl w:val="0"/>
-        <w:rPr>
-          <w:rFonts w:ascii="Times New Roman" w:hAnsi="Times New Roman" w:cs="Times New Roman"/>
-          <w:b/>
-          <w:sz w:val="24"/>
-          <w:szCs w:val="32"/>
-        </w:rPr>
-      </w:pPr>
-      <w:bookmarkStart w:id="3" w:name="_Toc152985145"/>
-      <w:r>
-        <w:rPr>
-          <w:rFonts w:ascii="Times New Roman" w:hAnsi="Times New Roman" w:cs="Times New Roman"/>
-          <w:b/>
-          <w:sz w:val="24"/>
-          <w:szCs w:val="32"/>
-        </w:rPr>
-        <w:t>Результат</w:t>
-      </w:r>
-      <w:r>
-        <w:rPr>
-          <w:rFonts w:ascii="Times New Roman" w:hAnsi="Times New Roman" w:cs="Times New Roman"/>
-          <w:sz w:val="24"/>
-          <w:szCs w:val="32"/>
-        </w:rPr>
-        <w:t xml:space="preserve"> </w:t>
-      </w:r>
-      <w:r>
-        <w:rPr>
-          <w:rFonts w:ascii="Times New Roman" w:hAnsi="Times New Roman" w:cs="Times New Roman"/>
-          <w:b/>
-          <w:sz w:val="24"/>
-          <w:szCs w:val="32"/>
-        </w:rPr>
-        <w:t>работы:</w:t>
-      </w:r>
-      <w:bookmarkEnd w:id="3"/>
-    </w:p>
-    <w:p>
-      <w:pPr>
-        <w:pStyle w:val="Footer"/>
-        <w:rPr>
-          <w:rFonts w:ascii="Times New Roman" w:hAnsi="Times New Roman" w:cs="Times New Roman"/>
+        <w:spacing w:line="360" w:lineRule="auto"/>
+        <w:rPr>
+          <w:rFonts w:ascii="Times New Roman" w:hAnsi="Times New Roman" w:cs="Times New Roman"/>
+          <w:b/>
           <w:sz w:val="24"/>
           <w:szCs w:val="32"/>
           <w:lang w:val="en-US"/>
@@ -1933,23 +1824,16 @@
       <w:r>
         <w:rPr>
           <w:rFonts w:ascii="Times New Roman" w:hAnsi="Times New Roman" w:cs="Times New Roman"/>
-          <w:noProof/>
-        </w:rPr>
-        <w:br/>
-      </w:r>
-      <w:r>
-        <w:rPr>
-          <w:rFonts w:ascii="Times New Roman" w:hAnsi="Times New Roman" w:cs="Times New Roman"/>
-          <w:noProof/>
+          <w:b/>
           <w:sz w:val="24"/>
           <w:szCs w:val="32"/>
           <w:lang w:val="en-US"/>
         </w:rPr>
         <w:drawing>
-          <wp:inline distT="0" distB="0" distL="0" distR="0" wp14:anchorId="54117398" wp14:editId="0B119EA4">
-            <wp:extent cx="4829175" cy="3957241"/>
-            <wp:effectExtent l="0" t="0" r="0" b="5715"/>
-            <wp:docPr id="6" name="Picture 6"/>
+          <wp:inline distT="0" distB="0" distL="0" distR="0" wp14:anchorId="12825467" wp14:editId="17A98E82">
+            <wp:extent cx="5733415" cy="2727960"/>
+            <wp:effectExtent l="0" t="0" r="635" b="0"/>
+            <wp:docPr id="66420370" name="Picture 1"/>
             <wp:cNvGraphicFramePr>
               <a:graphicFrameLocks xmlns:a="http://schemas.openxmlformats.org/drawingml/2006/main" noChangeAspect="1"/>
             </wp:cNvGraphicFramePr>
@@ -1957,17 +1841,11 @@
               <a:graphicData uri="http://schemas.openxmlformats.org/drawingml/2006/picture">
                 <pic:pic xmlns:pic="http://schemas.openxmlformats.org/drawingml/2006/picture">
                   <pic:nvPicPr>
-                    <pic:cNvPr id="6" name="Screenshot 2024-01-13 012707.png"/>
+                    <pic:cNvPr id="66420370" name=""/>
                     <pic:cNvPicPr/>
                   </pic:nvPicPr>
                   <pic:blipFill>
-                    <a:blip r:embed="rId9">
-                      <a:extLst>
-                        <a:ext uri="{28A0092B-C50C-407E-A947-70E740481C1C}">
-                          <a14:useLocalDpi xmlns:a14="http://schemas.microsoft.com/office/drawing/2010/main" val="0"/>
-                        </a:ext>
-                      </a:extLst>
-                    </a:blip>
+                    <a:blip r:embed="rId8"/>
                     <a:stretch>
                       <a:fillRect/>
                     </a:stretch>
@@ -1975,7 +1853,7 @@
                   <pic:spPr>
                     <a:xfrm>
                       <a:off x="0" y="0"/>
-                      <a:ext cx="4898714" cy="4014224"/>
+                      <a:ext cx="5733415" cy="2727960"/>
                     </a:xfrm>
                     <a:prstGeom prst="rect">
                       <a:avLst/>
@@ -1991,26 +1869,3053 @@
     <w:p>
       <w:pPr>
         <w:pStyle w:val="Footer"/>
-        <w:rPr>
-          <w:rFonts w:ascii="Times New Roman" w:hAnsi="Times New Roman" w:cs="Times New Roman"/>
+        <w:spacing w:line="360" w:lineRule="auto"/>
+        <w:jc w:val="center"/>
+        <w:rPr>
+          <w:rFonts w:ascii="Times New Roman" w:hAnsi="Times New Roman" w:cs="Times New Roman"/>
+          <w:b/>
+          <w:i/>
+          <w:iCs/>
+          <w:sz w:val="24"/>
+          <w:szCs w:val="32"/>
+        </w:rPr>
+      </w:pPr>
+      <w:r>
+        <w:rPr>
+          <w:rFonts w:ascii="Times New Roman" w:hAnsi="Times New Roman" w:cs="Times New Roman"/>
+          <w:b/>
+          <w:i/>
+          <w:iCs/>
+          <w:sz w:val="24"/>
+          <w:szCs w:val="32"/>
+        </w:rPr>
+        <w:t xml:space="preserve">Рисунок 1 - </w:t>
+      </w:r>
+      <w:r>
+        <w:rPr>
+          <w:rFonts w:ascii="Times New Roman" w:hAnsi="Times New Roman" w:cs="Times New Roman"/>
+          <w:b/>
+          <w:i/>
+          <w:iCs/>
+          <w:sz w:val="24"/>
+          <w:szCs w:val="32"/>
+        </w:rPr>
+        <w:t>arcsin(x)</w:t>
+      </w:r>
+    </w:p>
+    <w:p>
+      <w:pPr>
+        <w:pStyle w:val="Footer"/>
+        <w:spacing w:line="360" w:lineRule="auto"/>
+        <w:jc w:val="both"/>
+        <w:rPr>
+          <w:rFonts w:ascii="Times New Roman" w:hAnsi="Times New Roman" w:cs="Times New Roman"/>
+          <w:b/>
+          <w:sz w:val="24"/>
+          <w:szCs w:val="32"/>
+          <w:lang w:val="vi-VN"/>
+        </w:rPr>
+      </w:pPr>
+      <w:r>
+        <w:rPr>
+          <w:rFonts w:ascii="Times New Roman" w:hAnsi="Times New Roman" w:cs="Times New Roman"/>
+          <w:b/>
+          <w:sz w:val="24"/>
+          <w:szCs w:val="32"/>
+          <w:lang w:val="vi-VN"/>
+        </w:rPr>
+        <w:t>Выберем “интересные” для тестирования точки и классы эквивалентности</w:t>
+      </w:r>
+    </w:p>
+    <w:p>
+      <w:pPr>
+        <w:pStyle w:val="Footer"/>
+        <w:numPr>
+          <w:ilvl w:val="0"/>
+          <w:numId w:val="4"/>
+        </w:numPr>
+        <w:spacing w:line="360" w:lineRule="auto"/>
+        <w:jc w:val="both"/>
+        <w:rPr>
+          <w:rFonts w:ascii="Times New Roman" w:hAnsi="Times New Roman" w:cs="Times New Roman"/>
+          <w:bCs/>
+          <w:sz w:val="24"/>
+          <w:szCs w:val="32"/>
+        </w:rPr>
+      </w:pPr>
+      <w:r>
+        <w:rPr>
+          <w:rFonts w:ascii="Times New Roman" w:hAnsi="Times New Roman" w:cs="Times New Roman"/>
+          <w:b/>
+          <w:sz w:val="24"/>
+          <w:szCs w:val="32"/>
+          <w:lang w:val="vi-VN"/>
+        </w:rPr>
+        <w:t>x = -1.0, x = 1.0</w:t>
+      </w:r>
+      <w:r>
+        <w:rPr>
+          <w:rFonts w:ascii="Times New Roman" w:hAnsi="Times New Roman" w:cs="Times New Roman"/>
+          <w:bCs/>
+          <w:sz w:val="24"/>
+          <w:szCs w:val="32"/>
+          <w:lang w:val="vi-VN"/>
+        </w:rPr>
+        <w:t xml:space="preserve">: </w:t>
+      </w:r>
+      <w:r>
+        <w:rPr>
+          <w:rFonts w:ascii="Times New Roman" w:hAnsi="Times New Roman" w:cs="Times New Roman"/>
+          <w:bCs/>
+          <w:sz w:val="24"/>
+          <w:szCs w:val="32"/>
+        </w:rPr>
+        <w:t>строго граничные точки области определения.</w:t>
+      </w:r>
+      <w:r>
+        <w:rPr>
+          <w:rFonts w:ascii="Times New Roman" w:hAnsi="Times New Roman" w:cs="Times New Roman"/>
+          <w:bCs/>
+          <w:sz w:val="24"/>
+          <w:szCs w:val="32"/>
+          <w:lang w:val="vi-VN"/>
+        </w:rPr>
+        <w:t xml:space="preserve"> </w:t>
+      </w:r>
+      <w:r>
+        <w:rPr>
+          <w:rFonts w:ascii="Times New Roman" w:hAnsi="Times New Roman" w:cs="Times New Roman"/>
+          <w:bCs/>
+          <w:sz w:val="24"/>
+          <w:szCs w:val="32"/>
+        </w:rPr>
+        <w:t xml:space="preserve">Проверяем, что значение вычисляется корректно (с допустимой погрешностью) и совпадает с </w:t>
+      </w:r>
+      <w:r>
+        <w:rPr>
+          <w:rFonts w:ascii="Times New Roman" w:hAnsi="Times New Roman" w:cs="Times New Roman"/>
+          <w:bCs/>
           <w:sz w:val="24"/>
           <w:szCs w:val="32"/>
           <w:lang w:val="en-US"/>
         </w:rPr>
+        <w:t>Math</w:t>
+      </w:r>
+      <w:r>
+        <w:rPr>
+          <w:rFonts w:ascii="Times New Roman" w:hAnsi="Times New Roman" w:cs="Times New Roman"/>
+          <w:bCs/>
+          <w:sz w:val="24"/>
+          <w:szCs w:val="32"/>
+        </w:rPr>
+        <w:t>.</w:t>
+      </w:r>
+      <w:proofErr w:type="spellStart"/>
+      <w:r>
+        <w:rPr>
+          <w:rFonts w:ascii="Times New Roman" w:hAnsi="Times New Roman" w:cs="Times New Roman"/>
+          <w:bCs/>
+          <w:sz w:val="24"/>
+          <w:szCs w:val="32"/>
+          <w:lang w:val="en-US"/>
+        </w:rPr>
+        <w:t>asin</w:t>
+      </w:r>
+      <w:proofErr w:type="spellEnd"/>
+      <w:r>
+        <w:rPr>
+          <w:rFonts w:ascii="Times New Roman" w:hAnsi="Times New Roman" w:cs="Times New Roman"/>
+          <w:bCs/>
+          <w:sz w:val="24"/>
+          <w:szCs w:val="32"/>
+        </w:rPr>
+        <w:t>(</w:t>
+      </w:r>
+      <w:r>
+        <w:rPr>
+          <w:rFonts w:ascii="Times New Roman" w:hAnsi="Times New Roman" w:cs="Times New Roman"/>
+          <w:bCs/>
+          <w:sz w:val="24"/>
+          <w:szCs w:val="32"/>
+          <w:lang w:val="en-US"/>
+        </w:rPr>
+        <w:t>x</w:t>
+      </w:r>
+      <w:r>
+        <w:rPr>
+          <w:rFonts w:ascii="Times New Roman" w:hAnsi="Times New Roman" w:cs="Times New Roman"/>
+          <w:bCs/>
+          <w:sz w:val="24"/>
+          <w:szCs w:val="32"/>
+        </w:rPr>
+        <w:t>)</w:t>
+      </w:r>
+    </w:p>
+    <w:p>
+      <w:pPr>
+        <w:pStyle w:val="Footer"/>
+        <w:numPr>
+          <w:ilvl w:val="0"/>
+          <w:numId w:val="4"/>
+        </w:numPr>
+        <w:spacing w:line="360" w:lineRule="auto"/>
+        <w:jc w:val="both"/>
+        <w:rPr>
+          <w:rFonts w:ascii="Times New Roman" w:hAnsi="Times New Roman" w:cs="Times New Roman"/>
+          <w:bCs/>
+          <w:sz w:val="24"/>
+          <w:szCs w:val="32"/>
+        </w:rPr>
+      </w:pPr>
+      <w:r>
+        <w:rPr>
+          <w:rFonts w:ascii="Times New Roman" w:hAnsi="Times New Roman" w:cs="Times New Roman"/>
+          <w:b/>
+          <w:sz w:val="24"/>
+          <w:szCs w:val="32"/>
+          <w:lang w:val="en-US"/>
+        </w:rPr>
+        <w:t>x</w:t>
+      </w:r>
+      <w:r>
+        <w:rPr>
+          <w:rFonts w:ascii="Times New Roman" w:hAnsi="Times New Roman" w:cs="Times New Roman"/>
+          <w:b/>
+          <w:sz w:val="24"/>
+          <w:szCs w:val="32"/>
+        </w:rPr>
+        <w:t xml:space="preserve"> = -0.999999, </w:t>
+      </w:r>
+      <w:r>
+        <w:rPr>
+          <w:rFonts w:ascii="Times New Roman" w:hAnsi="Times New Roman" w:cs="Times New Roman"/>
+          <w:b/>
+          <w:sz w:val="24"/>
+          <w:szCs w:val="32"/>
+          <w:lang w:val="en-US"/>
+        </w:rPr>
+        <w:t>x</w:t>
+      </w:r>
+      <w:r>
+        <w:rPr>
+          <w:rFonts w:ascii="Times New Roman" w:hAnsi="Times New Roman" w:cs="Times New Roman"/>
+          <w:b/>
+          <w:sz w:val="24"/>
+          <w:szCs w:val="32"/>
+        </w:rPr>
+        <w:t xml:space="preserve"> = 0.</w:t>
+      </w:r>
+      <w:r>
+        <w:rPr>
+          <w:rFonts w:ascii="Times New Roman" w:hAnsi="Times New Roman" w:cs="Times New Roman"/>
+          <w:b/>
+          <w:sz w:val="24"/>
+          <w:szCs w:val="32"/>
+          <w:lang w:val="vi-VN"/>
+        </w:rPr>
+        <w:t xml:space="preserve">999999: </w:t>
+      </w:r>
+      <w:r>
+        <w:rPr>
+          <w:rFonts w:ascii="Times New Roman" w:hAnsi="Times New Roman" w:cs="Times New Roman"/>
+          <w:bCs/>
+          <w:sz w:val="24"/>
+          <w:szCs w:val="32"/>
+        </w:rPr>
+        <w:t>точки очень близко к границе, где степенной ряд может сходиться медленно и накапливать ошибку.</w:t>
+      </w:r>
+      <w:r>
+        <w:rPr>
+          <w:rFonts w:ascii="Times New Roman" w:hAnsi="Times New Roman" w:cs="Times New Roman"/>
+          <w:bCs/>
+          <w:sz w:val="24"/>
+          <w:szCs w:val="32"/>
+          <w:lang w:val="vi-VN"/>
+        </w:rPr>
+        <w:t xml:space="preserve"> </w:t>
+      </w:r>
+      <w:r>
+        <w:rPr>
+          <w:rFonts w:ascii="Times New Roman" w:hAnsi="Times New Roman" w:cs="Times New Roman"/>
+          <w:bCs/>
+          <w:sz w:val="24"/>
+          <w:szCs w:val="32"/>
+        </w:rPr>
+        <w:t>Проверяем, что реализация остаётся численно стабильной (в тесте используется более мягкая точность и/или увеличенный лимит членов ряда).</w:t>
+      </w:r>
+      <w:r>
+        <w:rPr>
+          <w:rFonts w:ascii="Times New Roman" w:hAnsi="Times New Roman" w:cs="Times New Roman"/>
+          <w:bCs/>
+          <w:sz w:val="24"/>
+          <w:szCs w:val="32"/>
+          <w:lang w:val="vi-VN"/>
+        </w:rPr>
+        <w:t xml:space="preserve"> </w:t>
+      </w:r>
+    </w:p>
+    <w:p>
+      <w:pPr>
+        <w:pStyle w:val="Footer"/>
+        <w:numPr>
+          <w:ilvl w:val="0"/>
+          <w:numId w:val="4"/>
+        </w:numPr>
+        <w:spacing w:line="360" w:lineRule="auto"/>
+        <w:jc w:val="both"/>
+        <w:rPr>
+          <w:rFonts w:ascii="Times New Roman" w:hAnsi="Times New Roman" w:cs="Times New Roman"/>
+          <w:bCs/>
+          <w:sz w:val="24"/>
+          <w:szCs w:val="32"/>
+        </w:rPr>
+      </w:pPr>
+      <w:r>
+        <w:rPr>
+          <w:rFonts w:ascii="Times New Roman" w:hAnsi="Times New Roman" w:cs="Times New Roman"/>
+          <w:b/>
+          <w:sz w:val="24"/>
+          <w:szCs w:val="32"/>
+          <w:lang w:val="en-US"/>
+        </w:rPr>
+        <w:t>x</w:t>
+      </w:r>
+      <w:r>
+        <w:rPr>
+          <w:rFonts w:ascii="Times New Roman" w:hAnsi="Times New Roman" w:cs="Times New Roman"/>
+          <w:b/>
+          <w:sz w:val="24"/>
+          <w:szCs w:val="32"/>
+        </w:rPr>
+        <w:t xml:space="preserve"> = -0.99, </w:t>
+      </w:r>
+      <w:r>
+        <w:rPr>
+          <w:rFonts w:ascii="Times New Roman" w:hAnsi="Times New Roman" w:cs="Times New Roman"/>
+          <w:b/>
+          <w:sz w:val="24"/>
+          <w:szCs w:val="32"/>
+          <w:lang w:val="en-US"/>
+        </w:rPr>
+        <w:t>x</w:t>
+      </w:r>
+      <w:r>
+        <w:rPr>
+          <w:rFonts w:ascii="Times New Roman" w:hAnsi="Times New Roman" w:cs="Times New Roman"/>
+          <w:b/>
+          <w:sz w:val="24"/>
+          <w:szCs w:val="32"/>
+        </w:rPr>
+        <w:t xml:space="preserve"> = 0.</w:t>
+      </w:r>
+      <w:r>
+        <w:rPr>
+          <w:rFonts w:ascii="Times New Roman" w:hAnsi="Times New Roman" w:cs="Times New Roman"/>
+          <w:b/>
+          <w:sz w:val="24"/>
+          <w:szCs w:val="32"/>
+          <w:lang w:val="vi-VN"/>
+        </w:rPr>
+        <w:t>99:</w:t>
+      </w:r>
+      <w:r>
+        <w:rPr>
+          <w:rFonts w:ascii="Times New Roman" w:hAnsi="Times New Roman" w:cs="Times New Roman"/>
+          <w:bCs/>
+          <w:sz w:val="24"/>
+          <w:szCs w:val="32"/>
+        </w:rPr>
+        <w:t xml:space="preserve"> </w:t>
+      </w:r>
+      <w:r>
+        <w:rPr>
+          <w:rFonts w:ascii="Times New Roman" w:hAnsi="Times New Roman" w:cs="Times New Roman"/>
+          <w:bCs/>
+          <w:sz w:val="24"/>
+          <w:szCs w:val="32"/>
+        </w:rPr>
+        <w:t>близко к границе, но ещё не экстремально.</w:t>
+      </w:r>
+      <w:r>
+        <w:rPr>
+          <w:rFonts w:ascii="Times New Roman" w:hAnsi="Times New Roman" w:cs="Times New Roman"/>
+          <w:bCs/>
+          <w:sz w:val="24"/>
+          <w:szCs w:val="32"/>
+          <w:lang w:val="vi-VN"/>
+        </w:rPr>
+        <w:t xml:space="preserve"> </w:t>
+      </w:r>
+      <w:r>
+        <w:rPr>
+          <w:rFonts w:ascii="Times New Roman" w:hAnsi="Times New Roman" w:cs="Times New Roman"/>
+          <w:bCs/>
+          <w:sz w:val="24"/>
+          <w:szCs w:val="32"/>
+        </w:rPr>
+        <w:t>Проверяем корректность значений и совпадение с эталоном.</w:t>
+      </w:r>
+    </w:p>
+    <w:p>
+      <w:pPr>
+        <w:pStyle w:val="Footer"/>
+        <w:numPr>
+          <w:ilvl w:val="0"/>
+          <w:numId w:val="4"/>
+        </w:numPr>
+        <w:spacing w:line="360" w:lineRule="auto"/>
+        <w:jc w:val="both"/>
+        <w:rPr>
+          <w:rFonts w:ascii="Times New Roman" w:hAnsi="Times New Roman" w:cs="Times New Roman"/>
+          <w:bCs/>
+          <w:sz w:val="24"/>
+          <w:szCs w:val="32"/>
+        </w:rPr>
+      </w:pPr>
+      <w:r>
+        <w:rPr>
+          <w:rFonts w:ascii="Times New Roman" w:hAnsi="Times New Roman" w:cs="Times New Roman"/>
+          <w:b/>
+          <w:sz w:val="24"/>
+          <w:szCs w:val="32"/>
+          <w:lang w:val="en-US"/>
+        </w:rPr>
+        <w:t>x</w:t>
+      </w:r>
+      <w:r>
+        <w:rPr>
+          <w:rFonts w:ascii="Times New Roman" w:hAnsi="Times New Roman" w:cs="Times New Roman"/>
+          <w:b/>
+          <w:sz w:val="24"/>
+          <w:szCs w:val="32"/>
+        </w:rPr>
+        <w:t xml:space="preserve"> = -0.5, </w:t>
+      </w:r>
+      <w:r>
+        <w:rPr>
+          <w:rFonts w:ascii="Times New Roman" w:hAnsi="Times New Roman" w:cs="Times New Roman"/>
+          <w:b/>
+          <w:sz w:val="24"/>
+          <w:szCs w:val="32"/>
+          <w:lang w:val="en-US"/>
+        </w:rPr>
+        <w:t>x</w:t>
+      </w:r>
+      <w:r>
+        <w:rPr>
+          <w:rFonts w:ascii="Times New Roman" w:hAnsi="Times New Roman" w:cs="Times New Roman"/>
+          <w:b/>
+          <w:sz w:val="24"/>
+          <w:szCs w:val="32"/>
+        </w:rPr>
+        <w:t xml:space="preserve"> = 0.</w:t>
+      </w:r>
+      <w:r>
+        <w:rPr>
+          <w:rFonts w:ascii="Times New Roman" w:hAnsi="Times New Roman" w:cs="Times New Roman"/>
+          <w:b/>
+          <w:sz w:val="24"/>
+          <w:szCs w:val="32"/>
+          <w:lang w:val="vi-VN"/>
+        </w:rPr>
+        <w:t>5:</w:t>
+      </w:r>
+      <w:r>
+        <w:rPr>
+          <w:rFonts w:ascii="Times New Roman" w:hAnsi="Times New Roman" w:cs="Times New Roman"/>
+          <w:bCs/>
+          <w:sz w:val="24"/>
+          <w:szCs w:val="32"/>
+        </w:rPr>
+        <w:t xml:space="preserve"> </w:t>
+      </w:r>
+      <w:r>
+        <w:rPr>
+          <w:rFonts w:ascii="Times New Roman" w:hAnsi="Times New Roman" w:cs="Times New Roman"/>
+          <w:bCs/>
+          <w:sz w:val="24"/>
+          <w:szCs w:val="32"/>
+        </w:rPr>
+        <w:t>типовые значения, далеко от угловых случаев.</w:t>
+      </w:r>
+      <w:r>
+        <w:rPr>
+          <w:rFonts w:ascii="Times New Roman" w:hAnsi="Times New Roman" w:cs="Times New Roman"/>
+          <w:bCs/>
+          <w:sz w:val="24"/>
+          <w:szCs w:val="32"/>
+          <w:lang w:val="vi-VN"/>
+        </w:rPr>
+        <w:t xml:space="preserve"> </w:t>
+      </w:r>
+      <w:r>
+        <w:rPr>
+          <w:rFonts w:ascii="Times New Roman" w:hAnsi="Times New Roman" w:cs="Times New Roman"/>
+          <w:bCs/>
+          <w:sz w:val="24"/>
+          <w:szCs w:val="32"/>
+        </w:rPr>
+        <w:t xml:space="preserve">Проверяем совпадение с </w:t>
+      </w:r>
+      <w:r>
+        <w:rPr>
+          <w:rFonts w:ascii="Times New Roman" w:hAnsi="Times New Roman" w:cs="Times New Roman"/>
+          <w:bCs/>
+          <w:sz w:val="24"/>
+          <w:szCs w:val="32"/>
+          <w:lang w:val="en-US"/>
+        </w:rPr>
+        <w:t>Math</w:t>
+      </w:r>
+      <w:r>
+        <w:rPr>
+          <w:rFonts w:ascii="Times New Roman" w:hAnsi="Times New Roman" w:cs="Times New Roman"/>
+          <w:bCs/>
+          <w:sz w:val="24"/>
+          <w:szCs w:val="32"/>
+        </w:rPr>
+        <w:t>.</w:t>
+      </w:r>
+      <w:proofErr w:type="spellStart"/>
+      <w:r>
+        <w:rPr>
+          <w:rFonts w:ascii="Times New Roman" w:hAnsi="Times New Roman" w:cs="Times New Roman"/>
+          <w:bCs/>
+          <w:sz w:val="24"/>
+          <w:szCs w:val="32"/>
+          <w:lang w:val="en-US"/>
+        </w:rPr>
+        <w:t>asin</w:t>
+      </w:r>
+      <w:proofErr w:type="spellEnd"/>
+      <w:r>
+        <w:rPr>
+          <w:rFonts w:ascii="Times New Roman" w:hAnsi="Times New Roman" w:cs="Times New Roman"/>
+          <w:bCs/>
+          <w:sz w:val="24"/>
+          <w:szCs w:val="32"/>
+        </w:rPr>
+        <w:t>(</w:t>
+      </w:r>
+      <w:r>
+        <w:rPr>
+          <w:rFonts w:ascii="Times New Roman" w:hAnsi="Times New Roman" w:cs="Times New Roman"/>
+          <w:bCs/>
+          <w:sz w:val="24"/>
+          <w:szCs w:val="32"/>
+          <w:lang w:val="en-US"/>
+        </w:rPr>
+        <w:t>x</w:t>
+      </w:r>
+      <w:r>
+        <w:rPr>
+          <w:rFonts w:ascii="Times New Roman" w:hAnsi="Times New Roman" w:cs="Times New Roman"/>
+          <w:bCs/>
+          <w:sz w:val="24"/>
+          <w:szCs w:val="32"/>
+        </w:rPr>
+        <w:t>)</w:t>
+      </w:r>
+      <w:r>
+        <w:rPr>
+          <w:rFonts w:ascii="Times New Roman" w:hAnsi="Times New Roman" w:cs="Times New Roman"/>
+          <w:bCs/>
+          <w:sz w:val="24"/>
+          <w:szCs w:val="32"/>
+        </w:rPr>
+        <w:t xml:space="preserve"> с более строгой точностью.</w:t>
+      </w:r>
+    </w:p>
+    <w:p>
+      <w:pPr>
+        <w:pStyle w:val="Footer"/>
+        <w:numPr>
+          <w:ilvl w:val="0"/>
+          <w:numId w:val="4"/>
+        </w:numPr>
+        <w:spacing w:line="360" w:lineRule="auto"/>
+        <w:jc w:val="both"/>
+        <w:rPr>
+          <w:rFonts w:ascii="Times New Roman" w:hAnsi="Times New Roman" w:cs="Times New Roman"/>
+          <w:bCs/>
+          <w:sz w:val="24"/>
+          <w:szCs w:val="32"/>
+        </w:rPr>
+      </w:pPr>
+      <w:r>
+        <w:rPr>
+          <w:rFonts w:ascii="Times New Roman" w:hAnsi="Times New Roman" w:cs="Times New Roman"/>
+          <w:b/>
+          <w:sz w:val="24"/>
+          <w:szCs w:val="32"/>
+          <w:lang w:val="en-US"/>
+        </w:rPr>
+        <w:t>x</w:t>
+      </w:r>
+      <w:r>
+        <w:rPr>
+          <w:rFonts w:ascii="Times New Roman" w:hAnsi="Times New Roman" w:cs="Times New Roman"/>
+          <w:b/>
+          <w:sz w:val="24"/>
+          <w:szCs w:val="32"/>
+        </w:rPr>
+        <w:t xml:space="preserve"> = -0.000001, </w:t>
+      </w:r>
+      <w:r>
+        <w:rPr>
+          <w:rFonts w:ascii="Times New Roman" w:hAnsi="Times New Roman" w:cs="Times New Roman"/>
+          <w:b/>
+          <w:sz w:val="24"/>
+          <w:szCs w:val="32"/>
+          <w:lang w:val="en-US"/>
+        </w:rPr>
+        <w:t>x</w:t>
+      </w:r>
+      <w:r>
+        <w:rPr>
+          <w:rFonts w:ascii="Times New Roman" w:hAnsi="Times New Roman" w:cs="Times New Roman"/>
+          <w:b/>
+          <w:sz w:val="24"/>
+          <w:szCs w:val="32"/>
+        </w:rPr>
+        <w:t xml:space="preserve"> = 0.000001, </w:t>
+      </w:r>
+      <w:r>
+        <w:rPr>
+          <w:rFonts w:ascii="Times New Roman" w:hAnsi="Times New Roman" w:cs="Times New Roman"/>
+          <w:bCs/>
+          <w:sz w:val="24"/>
+          <w:szCs w:val="32"/>
+        </w:rPr>
+        <w:t>а также</w:t>
+      </w:r>
+      <w:r>
+        <w:rPr>
+          <w:rFonts w:ascii="Times New Roman" w:hAnsi="Times New Roman" w:cs="Times New Roman"/>
+          <w:b/>
+          <w:sz w:val="24"/>
+          <w:szCs w:val="32"/>
+        </w:rPr>
+        <w:t xml:space="preserve"> </w:t>
+      </w:r>
+      <w:r>
+        <w:rPr>
+          <w:rFonts w:ascii="Times New Roman" w:hAnsi="Times New Roman" w:cs="Times New Roman"/>
+          <w:b/>
+          <w:sz w:val="24"/>
+          <w:szCs w:val="32"/>
+          <w:lang w:val="en-US"/>
+        </w:rPr>
+        <w:t>x</w:t>
+      </w:r>
+      <w:r>
+        <w:rPr>
+          <w:rFonts w:ascii="Times New Roman" w:hAnsi="Times New Roman" w:cs="Times New Roman"/>
+          <w:b/>
+          <w:sz w:val="24"/>
+          <w:szCs w:val="32"/>
+        </w:rPr>
+        <w:t xml:space="preserve"> = -0.0001, </w:t>
+      </w:r>
+      <w:r>
+        <w:rPr>
+          <w:rFonts w:ascii="Times New Roman" w:hAnsi="Times New Roman" w:cs="Times New Roman"/>
+          <w:b/>
+          <w:sz w:val="24"/>
+          <w:szCs w:val="32"/>
+          <w:lang w:val="en-US"/>
+        </w:rPr>
+        <w:t>x</w:t>
+      </w:r>
+      <w:r>
+        <w:rPr>
+          <w:rFonts w:ascii="Times New Roman" w:hAnsi="Times New Roman" w:cs="Times New Roman"/>
+          <w:b/>
+          <w:sz w:val="24"/>
+          <w:szCs w:val="32"/>
+        </w:rPr>
+        <w:t xml:space="preserve"> = 0.</w:t>
+      </w:r>
+      <w:r>
+        <w:rPr>
+          <w:rFonts w:ascii="Times New Roman" w:hAnsi="Times New Roman" w:cs="Times New Roman"/>
+          <w:b/>
+          <w:sz w:val="24"/>
+          <w:szCs w:val="32"/>
+          <w:lang w:val="vi-VN"/>
+        </w:rPr>
+        <w:t>0001</w:t>
+      </w:r>
+      <w:r>
+        <w:rPr>
+          <w:rFonts w:ascii="Times New Roman" w:hAnsi="Times New Roman" w:cs="Times New Roman"/>
+          <w:bCs/>
+          <w:sz w:val="24"/>
+          <w:szCs w:val="32"/>
+          <w:lang w:val="vi-VN"/>
+        </w:rPr>
+        <w:t xml:space="preserve">: </w:t>
+      </w:r>
+      <w:r>
+        <w:rPr>
+          <w:rFonts w:ascii="Times New Roman" w:hAnsi="Times New Roman" w:cs="Times New Roman"/>
+          <w:bCs/>
+          <w:sz w:val="24"/>
+          <w:szCs w:val="32"/>
+        </w:rPr>
+        <w:t>очень малые аргументы.</w:t>
+      </w:r>
+      <w:r>
+        <w:rPr>
+          <w:rFonts w:ascii="Times New Roman" w:hAnsi="Times New Roman" w:cs="Times New Roman"/>
+          <w:bCs/>
+          <w:sz w:val="24"/>
+          <w:szCs w:val="32"/>
+          <w:lang w:val="vi-VN"/>
+        </w:rPr>
+        <w:t xml:space="preserve"> </w:t>
+      </w:r>
+      <w:r>
+        <w:rPr>
+          <w:rFonts w:ascii="Times New Roman" w:hAnsi="Times New Roman" w:cs="Times New Roman"/>
+          <w:bCs/>
+          <w:sz w:val="24"/>
+          <w:szCs w:val="32"/>
+        </w:rPr>
+        <w:t>Проверяем, что результат остаётся корректным числом, а не “обнуляется” из-за особенностей вычислений.</w:t>
+      </w:r>
+    </w:p>
+    <w:p>
+      <w:pPr>
+        <w:pStyle w:val="Footer"/>
+        <w:numPr>
+          <w:ilvl w:val="0"/>
+          <w:numId w:val="4"/>
+        </w:numPr>
+        <w:spacing w:line="360" w:lineRule="auto"/>
+        <w:jc w:val="both"/>
+        <w:rPr>
+          <w:rFonts w:ascii="Times New Roman" w:hAnsi="Times New Roman" w:cs="Times New Roman"/>
+          <w:bCs/>
+          <w:sz w:val="24"/>
+          <w:szCs w:val="32"/>
+        </w:rPr>
+      </w:pPr>
+      <w:r>
+        <w:rPr>
+          <w:rFonts w:ascii="Times New Roman" w:hAnsi="Times New Roman" w:cs="Times New Roman"/>
+          <w:b/>
+          <w:sz w:val="24"/>
+          <w:szCs w:val="32"/>
+          <w:lang w:val="en-US"/>
+        </w:rPr>
+        <w:t>x</w:t>
+      </w:r>
+      <w:r>
+        <w:rPr>
+          <w:rFonts w:ascii="Times New Roman" w:hAnsi="Times New Roman" w:cs="Times New Roman"/>
+          <w:b/>
+          <w:sz w:val="24"/>
+          <w:szCs w:val="32"/>
+        </w:rPr>
+        <w:t xml:space="preserve"> = -0.0</w:t>
+      </w:r>
+      <w:r>
+        <w:rPr>
+          <w:rFonts w:ascii="Times New Roman" w:hAnsi="Times New Roman" w:cs="Times New Roman"/>
+          <w:bCs/>
+          <w:sz w:val="24"/>
+          <w:szCs w:val="32"/>
+        </w:rPr>
+        <w:t xml:space="preserve">: </w:t>
+      </w:r>
+      <w:r>
+        <w:rPr>
+          <w:rFonts w:ascii="Times New Roman" w:hAnsi="Times New Roman" w:cs="Times New Roman"/>
+          <w:bCs/>
+          <w:sz w:val="24"/>
+          <w:szCs w:val="32"/>
+        </w:rPr>
+        <w:t>должен возвращаться ровно -0.0, то есть знак должен сохраняться побитово (как в эталонной реализации).</w:t>
+      </w:r>
+      <w:r>
+        <w:rPr>
+          <w:rFonts w:ascii="Times New Roman" w:hAnsi="Times New Roman" w:cs="Times New Roman"/>
+          <w:bCs/>
+          <w:sz w:val="24"/>
+          <w:szCs w:val="32"/>
+          <w:lang w:val="vi-VN"/>
+        </w:rPr>
+        <w:t xml:space="preserve"> </w:t>
+      </w:r>
+      <w:r>
+        <w:rPr>
+          <w:rFonts w:ascii="Times New Roman" w:hAnsi="Times New Roman" w:cs="Times New Roman"/>
+          <w:bCs/>
+          <w:sz w:val="24"/>
+          <w:szCs w:val="32"/>
+        </w:rPr>
+        <w:t xml:space="preserve">Отдельный тест проверяет совпадение </w:t>
+      </w:r>
+      <w:r>
+        <w:rPr>
+          <w:rFonts w:ascii="Times New Roman" w:hAnsi="Times New Roman" w:cs="Times New Roman"/>
+          <w:bCs/>
+          <w:sz w:val="24"/>
+          <w:szCs w:val="32"/>
+          <w:lang w:val="en-US"/>
+        </w:rPr>
+        <w:t>Double</w:t>
+      </w:r>
+      <w:r>
+        <w:rPr>
+          <w:rFonts w:ascii="Times New Roman" w:hAnsi="Times New Roman" w:cs="Times New Roman"/>
+          <w:bCs/>
+          <w:sz w:val="24"/>
+          <w:szCs w:val="32"/>
+        </w:rPr>
+        <w:t>.</w:t>
+      </w:r>
+      <w:proofErr w:type="spellStart"/>
+      <w:r>
+        <w:rPr>
+          <w:rFonts w:ascii="Times New Roman" w:hAnsi="Times New Roman" w:cs="Times New Roman"/>
+          <w:bCs/>
+          <w:sz w:val="24"/>
+          <w:szCs w:val="32"/>
+          <w:lang w:val="en-US"/>
+        </w:rPr>
+        <w:t>doubleToRawLongBits</w:t>
+      </w:r>
+      <w:proofErr w:type="spellEnd"/>
+      <w:r>
+        <w:rPr>
+          <w:rFonts w:ascii="Times New Roman" w:hAnsi="Times New Roman" w:cs="Times New Roman"/>
+          <w:bCs/>
+          <w:sz w:val="24"/>
+          <w:szCs w:val="32"/>
+        </w:rPr>
+        <w:t>(-0.0) у входа и результата.</w:t>
+      </w:r>
+    </w:p>
+    <w:p>
+      <w:pPr>
+        <w:pStyle w:val="Footer"/>
+        <w:spacing w:line="360" w:lineRule="auto"/>
+        <w:ind w:left="720"/>
+        <w:jc w:val="both"/>
+        <w:rPr>
+          <w:rFonts w:ascii="Times New Roman" w:hAnsi="Times New Roman" w:cs="Times New Roman"/>
+          <w:bCs/>
+          <w:sz w:val="24"/>
+          <w:szCs w:val="32"/>
+          <w:lang w:val="en-US"/>
+        </w:rPr>
+      </w:pPr>
+      <w:r>
+        <w:rPr>
+          <w:rFonts w:ascii="Times New Roman" w:hAnsi="Times New Roman" w:cs="Times New Roman"/>
+          <w:b/>
+          <w:sz w:val="24"/>
+          <w:szCs w:val="32"/>
+          <w:lang w:val="en-US"/>
+        </w:rPr>
+        <w:t>x</w:t>
+      </w:r>
+      <w:r>
+        <w:rPr>
+          <w:rFonts w:ascii="Times New Roman" w:hAnsi="Times New Roman" w:cs="Times New Roman"/>
+          <w:b/>
+          <w:sz w:val="24"/>
+          <w:szCs w:val="32"/>
+        </w:rPr>
+        <w:t xml:space="preserve"> = 0.0</w:t>
+      </w:r>
+      <w:r>
+        <w:rPr>
+          <w:rFonts w:ascii="Times New Roman" w:hAnsi="Times New Roman" w:cs="Times New Roman"/>
+          <w:bCs/>
+          <w:sz w:val="24"/>
+          <w:szCs w:val="32"/>
+        </w:rPr>
+        <w:t xml:space="preserve">: </w:t>
+      </w:r>
+      <w:r>
+        <w:rPr>
+          <w:rFonts w:ascii="Times New Roman" w:hAnsi="Times New Roman" w:cs="Times New Roman"/>
+          <w:bCs/>
+          <w:sz w:val="24"/>
+          <w:szCs w:val="32"/>
+        </w:rPr>
+        <w:t>должен возвращаться ровно 0.0, без накопленных “почти нулей”.</w:t>
+      </w:r>
+    </w:p>
+    <w:p>
+      <w:pPr>
+        <w:pStyle w:val="Footer"/>
+        <w:numPr>
+          <w:ilvl w:val="0"/>
+          <w:numId w:val="4"/>
+        </w:numPr>
+        <w:spacing w:line="360" w:lineRule="auto"/>
+        <w:jc w:val="both"/>
+        <w:rPr>
+          <w:rFonts w:ascii="Times New Roman" w:hAnsi="Times New Roman" w:cs="Times New Roman"/>
+          <w:bCs/>
+          <w:sz w:val="24"/>
+          <w:szCs w:val="32"/>
+        </w:rPr>
+      </w:pPr>
+      <w:r>
+        <w:rPr>
+          <w:rFonts w:ascii="Times New Roman" w:hAnsi="Times New Roman" w:cs="Times New Roman"/>
+          <w:bCs/>
+          <w:sz w:val="24"/>
+          <w:szCs w:val="32"/>
+        </w:rPr>
+        <w:t>Проверка поведения вне области определения (contract / защита)</w:t>
+      </w:r>
+    </w:p>
+    <w:p>
+      <w:pPr>
+        <w:pStyle w:val="Footer"/>
+        <w:spacing w:line="360" w:lineRule="auto"/>
+        <w:ind w:left="720"/>
+        <w:jc w:val="both"/>
+        <w:rPr>
+          <w:rFonts w:ascii="Times New Roman" w:hAnsi="Times New Roman" w:cs="Times New Roman"/>
+          <w:bCs/>
+          <w:sz w:val="24"/>
+          <w:szCs w:val="32"/>
+        </w:rPr>
+      </w:pPr>
+      <w:r>
+        <w:rPr>
+          <w:rFonts w:ascii="Times New Roman" w:hAnsi="Times New Roman" w:cs="Times New Roman"/>
+          <w:bCs/>
+          <w:sz w:val="24"/>
+          <w:szCs w:val="32"/>
+        </w:rPr>
+        <w:lastRenderedPageBreak/>
+        <w:t>В решении задан явный контракт: некорректный ввод →</w:t>
+      </w:r>
+      <w:r>
+        <w:rPr>
+          <w:rFonts w:ascii="Times New Roman" w:hAnsi="Times New Roman" w:cs="Times New Roman"/>
+          <w:bCs/>
+          <w:sz w:val="24"/>
+          <w:szCs w:val="32"/>
+        </w:rPr>
+        <w:t xml:space="preserve"> </w:t>
+      </w:r>
+      <w:r>
+        <w:rPr>
+          <w:rFonts w:ascii="Times New Roman" w:hAnsi="Times New Roman" w:cs="Times New Roman"/>
+          <w:bCs/>
+          <w:sz w:val="24"/>
+          <w:szCs w:val="32"/>
+        </w:rPr>
+        <w:t>IllegalArgumentException.</w:t>
+      </w:r>
+    </w:p>
+    <w:p>
+      <w:pPr>
+        <w:pStyle w:val="Footer"/>
+        <w:spacing w:line="360" w:lineRule="auto"/>
+        <w:ind w:left="720"/>
+        <w:jc w:val="both"/>
+        <w:rPr>
+          <w:rFonts w:ascii="Times New Roman" w:hAnsi="Times New Roman" w:cs="Times New Roman"/>
+          <w:bCs/>
+          <w:sz w:val="24"/>
+          <w:szCs w:val="32"/>
+          <w:lang w:val="vi-VN"/>
+        </w:rPr>
+      </w:pPr>
+      <w:r>
+        <w:rPr>
+          <w:rFonts w:ascii="Times New Roman" w:hAnsi="Times New Roman" w:cs="Times New Roman"/>
+          <w:b/>
+          <w:sz w:val="24"/>
+          <w:szCs w:val="32"/>
+          <w:lang w:val="vi-VN"/>
+        </w:rPr>
+        <w:t>x</w:t>
+      </w:r>
+      <w:r>
+        <w:rPr>
+          <w:rFonts w:ascii="Times New Roman" w:hAnsi="Times New Roman" w:cs="Times New Roman"/>
+          <w:b/>
+          <w:sz w:val="24"/>
+          <w:szCs w:val="32"/>
+        </w:rPr>
+        <w:t xml:space="preserve"> = -1.0000001, x = 1.</w:t>
+      </w:r>
+      <w:r>
+        <w:rPr>
+          <w:rFonts w:ascii="Times New Roman" w:hAnsi="Times New Roman" w:cs="Times New Roman"/>
+          <w:b/>
+          <w:sz w:val="24"/>
+          <w:szCs w:val="32"/>
+          <w:lang w:val="vi-VN"/>
+        </w:rPr>
+        <w:t>0000001</w:t>
+      </w:r>
+      <w:r>
+        <w:rPr>
+          <w:rFonts w:ascii="Times New Roman" w:hAnsi="Times New Roman" w:cs="Times New Roman"/>
+          <w:bCs/>
+          <w:sz w:val="24"/>
+          <w:szCs w:val="32"/>
+          <w:lang w:val="vi-VN"/>
+        </w:rPr>
+        <w:t xml:space="preserve">: </w:t>
+      </w:r>
+      <w:r>
+        <w:rPr>
+          <w:rFonts w:ascii="Times New Roman" w:hAnsi="Times New Roman" w:cs="Times New Roman"/>
+          <w:bCs/>
+          <w:sz w:val="24"/>
+          <w:szCs w:val="32"/>
+        </w:rPr>
+        <w:t>значения очень близко к границе, но вне области определения.</w:t>
+      </w:r>
+      <w:r>
+        <w:rPr>
+          <w:rFonts w:ascii="Times New Roman" w:hAnsi="Times New Roman" w:cs="Times New Roman"/>
+          <w:bCs/>
+          <w:sz w:val="24"/>
+          <w:szCs w:val="32"/>
+          <w:lang w:val="vi-VN"/>
+        </w:rPr>
+        <w:t xml:space="preserve"> </w:t>
+      </w:r>
+      <w:r>
+        <w:rPr>
+          <w:rFonts w:ascii="Times New Roman" w:hAnsi="Times New Roman" w:cs="Times New Roman"/>
+          <w:bCs/>
+          <w:sz w:val="24"/>
+          <w:szCs w:val="32"/>
+        </w:rPr>
+        <w:t>Проверяем, что они корректно распознаются как невалидные и приводят к исключению.</w:t>
+      </w:r>
+    </w:p>
+    <w:p>
+      <w:pPr>
+        <w:pStyle w:val="Footer"/>
+        <w:spacing w:line="360" w:lineRule="auto"/>
+        <w:ind w:left="720"/>
+        <w:jc w:val="both"/>
+        <w:rPr>
+          <w:rFonts w:ascii="Times New Roman" w:hAnsi="Times New Roman" w:cs="Times New Roman"/>
+          <w:bCs/>
+          <w:sz w:val="24"/>
+          <w:szCs w:val="32"/>
+        </w:rPr>
+      </w:pPr>
+      <w:r>
+        <w:rPr>
+          <w:rFonts w:ascii="Times New Roman" w:hAnsi="Times New Roman" w:cs="Times New Roman"/>
+          <w:b/>
+          <w:sz w:val="24"/>
+          <w:szCs w:val="32"/>
+        </w:rPr>
+        <w:t>x = -999.9, x = 999.</w:t>
+      </w:r>
+      <w:r>
+        <w:rPr>
+          <w:rFonts w:ascii="Times New Roman" w:hAnsi="Times New Roman" w:cs="Times New Roman"/>
+          <w:b/>
+          <w:sz w:val="24"/>
+          <w:szCs w:val="32"/>
+          <w:lang w:val="vi-VN"/>
+        </w:rPr>
+        <w:t>9</w:t>
+      </w:r>
+      <w:r>
+        <w:rPr>
+          <w:rFonts w:ascii="Times New Roman" w:hAnsi="Times New Roman" w:cs="Times New Roman"/>
+          <w:bCs/>
+          <w:sz w:val="24"/>
+          <w:szCs w:val="32"/>
+          <w:lang w:val="vi-VN"/>
+        </w:rPr>
+        <w:t>:</w:t>
+      </w:r>
+      <w:r>
+        <w:rPr>
+          <w:rFonts w:ascii="Times New Roman" w:hAnsi="Times New Roman" w:cs="Times New Roman"/>
+          <w:bCs/>
+          <w:sz w:val="24"/>
+          <w:szCs w:val="32"/>
+        </w:rPr>
+        <w:t xml:space="preserve"> далеко за пределами области определения.</w:t>
+      </w:r>
+      <w:r>
+        <w:rPr>
+          <w:rFonts w:ascii="Times New Roman" w:hAnsi="Times New Roman" w:cs="Times New Roman"/>
+          <w:bCs/>
+          <w:sz w:val="24"/>
+          <w:szCs w:val="32"/>
+          <w:lang w:val="vi-VN"/>
+        </w:rPr>
+        <w:t xml:space="preserve"> </w:t>
+      </w:r>
+      <w:r>
+        <w:rPr>
+          <w:rFonts w:ascii="Times New Roman" w:hAnsi="Times New Roman" w:cs="Times New Roman"/>
+          <w:bCs/>
+          <w:sz w:val="24"/>
+          <w:szCs w:val="32"/>
+        </w:rPr>
+        <w:t>Проверяем, что функция не пытается считать ряд и выбрасывает исключение</w:t>
+      </w:r>
+    </w:p>
+    <w:p>
+      <w:pPr>
+        <w:pStyle w:val="Footer"/>
+        <w:numPr>
+          <w:ilvl w:val="0"/>
+          <w:numId w:val="4"/>
+        </w:numPr>
+        <w:spacing w:line="360" w:lineRule="auto"/>
+        <w:jc w:val="both"/>
+        <w:rPr>
+          <w:rFonts w:ascii="Times New Roman" w:hAnsi="Times New Roman" w:cs="Times New Roman"/>
+          <w:bCs/>
+          <w:sz w:val="24"/>
+          <w:szCs w:val="32"/>
+          <w:lang w:val="vi-VN"/>
+        </w:rPr>
+      </w:pPr>
+      <w:r>
+        <w:rPr>
+          <w:rFonts w:ascii="Times New Roman" w:hAnsi="Times New Roman" w:cs="Times New Roman"/>
+          <w:b/>
+          <w:sz w:val="24"/>
+          <w:szCs w:val="32"/>
+          <w:lang w:val="en-US"/>
+        </w:rPr>
+        <w:t xml:space="preserve">x = </w:t>
+      </w:r>
+      <w:proofErr w:type="spellStart"/>
+      <w:r>
+        <w:rPr>
+          <w:rFonts w:ascii="Times New Roman" w:hAnsi="Times New Roman" w:cs="Times New Roman"/>
+          <w:b/>
+          <w:sz w:val="24"/>
+          <w:szCs w:val="32"/>
+          <w:lang w:val="en-US"/>
+        </w:rPr>
+        <w:t>Double.NaN</w:t>
+      </w:r>
+      <w:proofErr w:type="spellEnd"/>
+      <w:r>
+        <w:rPr>
+          <w:rFonts w:ascii="Times New Roman" w:hAnsi="Times New Roman" w:cs="Times New Roman"/>
+          <w:b/>
+          <w:sz w:val="24"/>
+          <w:szCs w:val="32"/>
+          <w:lang w:val="en-US"/>
+        </w:rPr>
+        <w:t xml:space="preserve">, x = </w:t>
+      </w:r>
+      <w:proofErr w:type="spellStart"/>
+      <w:r>
+        <w:rPr>
+          <w:rFonts w:ascii="Times New Roman" w:hAnsi="Times New Roman" w:cs="Times New Roman"/>
+          <w:b/>
+          <w:sz w:val="24"/>
+          <w:szCs w:val="32"/>
+          <w:lang w:val="en-US"/>
+        </w:rPr>
+        <w:t>Double.POSITIVE_INFINITY</w:t>
+      </w:r>
+      <w:proofErr w:type="spellEnd"/>
+      <w:r>
+        <w:rPr>
+          <w:rFonts w:ascii="Times New Roman" w:hAnsi="Times New Roman" w:cs="Times New Roman"/>
+          <w:b/>
+          <w:sz w:val="24"/>
+          <w:szCs w:val="32"/>
+          <w:lang w:val="en-US"/>
+        </w:rPr>
+        <w:t xml:space="preserve">, x = </w:t>
+      </w:r>
+      <w:proofErr w:type="spellStart"/>
+      <w:r>
+        <w:rPr>
+          <w:rFonts w:ascii="Times New Roman" w:hAnsi="Times New Roman" w:cs="Times New Roman"/>
+          <w:b/>
+          <w:sz w:val="24"/>
+          <w:szCs w:val="32"/>
+          <w:lang w:val="en-US"/>
+        </w:rPr>
+        <w:t>Double.NEGATIVE_</w:t>
+      </w:r>
+      <w:r>
+        <w:rPr>
+          <w:rFonts w:ascii="Times New Roman" w:hAnsi="Times New Roman" w:cs="Times New Roman"/>
+          <w:b/>
+          <w:sz w:val="24"/>
+          <w:szCs w:val="32"/>
+          <w:lang w:val="en-US"/>
+        </w:rPr>
+        <w:t>INFINITY</w:t>
+      </w:r>
+      <w:proofErr w:type="spellEnd"/>
+      <w:r>
+        <w:rPr>
+          <w:rFonts w:ascii="Times New Roman" w:hAnsi="Times New Roman" w:cs="Times New Roman"/>
+          <w:b/>
+          <w:sz w:val="24"/>
+          <w:szCs w:val="32"/>
+          <w:lang w:val="vi-VN"/>
+        </w:rPr>
+        <w:t>:</w:t>
+      </w:r>
+      <w:r>
+        <w:rPr>
+          <w:rFonts w:ascii="Times New Roman" w:hAnsi="Times New Roman" w:cs="Times New Roman"/>
+          <w:bCs/>
+          <w:sz w:val="24"/>
+          <w:szCs w:val="32"/>
+          <w:lang w:val="vi-VN"/>
+        </w:rPr>
+        <w:t xml:space="preserve"> </w:t>
+      </w:r>
+      <w:r>
+        <w:rPr>
+          <w:rFonts w:ascii="Times New Roman" w:hAnsi="Times New Roman" w:cs="Times New Roman"/>
+          <w:bCs/>
+          <w:sz w:val="24"/>
+          <w:szCs w:val="32"/>
+        </w:rPr>
+        <w:t>специальные</w:t>
+      </w:r>
+      <w:r>
+        <w:rPr>
+          <w:rFonts w:ascii="Times New Roman" w:hAnsi="Times New Roman" w:cs="Times New Roman"/>
+          <w:bCs/>
+          <w:sz w:val="24"/>
+          <w:szCs w:val="32"/>
+          <w:lang w:val="en-US"/>
+        </w:rPr>
+        <w:t xml:space="preserve"> </w:t>
+      </w:r>
+      <w:r>
+        <w:rPr>
+          <w:rFonts w:ascii="Times New Roman" w:hAnsi="Times New Roman" w:cs="Times New Roman"/>
+          <w:bCs/>
+          <w:sz w:val="24"/>
+          <w:szCs w:val="32"/>
+        </w:rPr>
+        <w:t>значения</w:t>
+      </w:r>
+      <w:r>
+        <w:rPr>
+          <w:rFonts w:ascii="Times New Roman" w:hAnsi="Times New Roman" w:cs="Times New Roman"/>
+          <w:bCs/>
+          <w:sz w:val="24"/>
+          <w:szCs w:val="32"/>
+          <w:lang w:val="en-US"/>
+        </w:rPr>
+        <w:t>.</w:t>
+      </w:r>
+      <w:r>
+        <w:rPr>
+          <w:rFonts w:ascii="Times New Roman" w:hAnsi="Times New Roman" w:cs="Times New Roman"/>
+          <w:bCs/>
+          <w:sz w:val="24"/>
+          <w:szCs w:val="32"/>
+          <w:lang w:val="vi-VN"/>
+        </w:rPr>
+        <w:t xml:space="preserve"> </w:t>
+      </w:r>
+      <w:r>
+        <w:rPr>
+          <w:rFonts w:ascii="Times New Roman" w:hAnsi="Times New Roman" w:cs="Times New Roman"/>
+          <w:bCs/>
+          <w:sz w:val="24"/>
+          <w:szCs w:val="32"/>
+        </w:rPr>
+        <w:t>Проверяем, что реализация корректно защищается и выбрасывает исключение (в соответствии с выбранным контрактом).</w:t>
+      </w:r>
+      <w:r>
+        <w:rPr>
+          <w:rFonts w:ascii="Times New Roman" w:hAnsi="Times New Roman" w:cs="Times New Roman"/>
+          <w:bCs/>
+          <w:sz w:val="24"/>
+          <w:szCs w:val="32"/>
+        </w:rPr>
+        <w:t xml:space="preserve"> </w:t>
+      </w:r>
+    </w:p>
+    <w:p>
+      <w:pPr>
+        <w:pStyle w:val="Footer"/>
+        <w:numPr>
+          <w:ilvl w:val="0"/>
+          <w:numId w:val="4"/>
+        </w:numPr>
+        <w:spacing w:line="360" w:lineRule="auto"/>
+        <w:jc w:val="both"/>
+        <w:rPr>
+          <w:rFonts w:ascii="Times New Roman" w:hAnsi="Times New Roman" w:cs="Times New Roman"/>
+          <w:bCs/>
+          <w:sz w:val="24"/>
+          <w:szCs w:val="32"/>
+          <w:lang w:val="vi-VN"/>
+        </w:rPr>
+      </w:pPr>
+      <w:r>
+        <w:rPr>
+          <w:rFonts w:ascii="Times New Roman" w:hAnsi="Times New Roman" w:cs="Times New Roman"/>
+          <w:b/>
+          <w:sz w:val="24"/>
+          <w:szCs w:val="32"/>
+          <w:lang w:val="vi-VN"/>
+        </w:rPr>
+        <w:t xml:space="preserve">eps = 0, eps &lt; 0, eps = NaN, eps = </w:t>
+      </w:r>
+      <w:r>
+        <w:rPr>
+          <w:rFonts w:ascii="Times New Roman" w:hAnsi="Times New Roman" w:cs="Times New Roman"/>
+          <w:b/>
+          <w:sz w:val="24"/>
+          <w:szCs w:val="32"/>
+          <w:lang w:val="vi-VN"/>
+        </w:rPr>
+        <w:t>Infinity</w:t>
+      </w:r>
+      <w:r>
+        <w:rPr>
+          <w:rFonts w:ascii="Times New Roman" w:hAnsi="Times New Roman" w:cs="Times New Roman"/>
+          <w:bCs/>
+          <w:sz w:val="24"/>
+          <w:szCs w:val="32"/>
+          <w:lang w:val="vi-VN"/>
+        </w:rPr>
+        <w:t>:</w:t>
+      </w:r>
+      <w:r>
+        <w:rPr>
+          <w:rFonts w:ascii="Times New Roman" w:hAnsi="Times New Roman" w:cs="Times New Roman"/>
+          <w:bCs/>
+          <w:sz w:val="24"/>
+          <w:szCs w:val="32"/>
+          <w:lang w:val="vi-VN"/>
+        </w:rPr>
+        <w:t xml:space="preserve"> некорректные значения точности.</w:t>
+      </w:r>
+      <w:r>
+        <w:rPr>
+          <w:rFonts w:ascii="Times New Roman" w:hAnsi="Times New Roman" w:cs="Times New Roman"/>
+          <w:bCs/>
+          <w:sz w:val="24"/>
+          <w:szCs w:val="32"/>
+          <w:lang w:val="vi-VN"/>
+        </w:rPr>
+        <w:t xml:space="preserve"> </w:t>
+      </w:r>
+      <w:r>
+        <w:rPr>
+          <w:rFonts w:ascii="Times New Roman" w:hAnsi="Times New Roman" w:cs="Times New Roman"/>
+          <w:bCs/>
+          <w:sz w:val="24"/>
+          <w:szCs w:val="32"/>
+          <w:lang w:val="vi-VN"/>
+        </w:rPr>
+        <w:t>Проверяем, что они приводят к IllegalArgumentException, чтобы исключить “тихие” ошибки и бесконечные циклы.</w:t>
+      </w:r>
+    </w:p>
+    <w:p>
+      <w:pPr>
+        <w:pStyle w:val="Footer"/>
+        <w:numPr>
+          <w:ilvl w:val="0"/>
+          <w:numId w:val="4"/>
+        </w:numPr>
+        <w:spacing w:line="360" w:lineRule="auto"/>
+        <w:jc w:val="both"/>
+        <w:rPr>
+          <w:rFonts w:ascii="Times New Roman" w:hAnsi="Times New Roman" w:cs="Times New Roman"/>
+          <w:bCs/>
+          <w:sz w:val="24"/>
+          <w:szCs w:val="32"/>
+          <w:lang w:val="vi-VN"/>
+        </w:rPr>
+      </w:pPr>
+      <w:r>
+        <w:rPr>
+          <w:rFonts w:ascii="Times New Roman" w:hAnsi="Times New Roman" w:cs="Times New Roman"/>
+          <w:bCs/>
+          <w:sz w:val="24"/>
+          <w:szCs w:val="32"/>
+          <w:lang w:val="vi-VN"/>
+        </w:rPr>
+        <w:t>Помимо точечных проверок, мы расширили покрытие тестами на математические свойства:</w:t>
+      </w:r>
+    </w:p>
+    <w:p>
+      <w:pPr>
+        <w:pStyle w:val="Footer"/>
+        <w:numPr>
+          <w:ilvl w:val="2"/>
+          <w:numId w:val="2"/>
+        </w:numPr>
+        <w:spacing w:line="360" w:lineRule="auto"/>
+        <w:jc w:val="both"/>
+        <w:rPr>
+          <w:rFonts w:ascii="Times New Roman" w:hAnsi="Times New Roman" w:cs="Times New Roman"/>
+          <w:bCs/>
+          <w:sz w:val="24"/>
+          <w:szCs w:val="32"/>
+          <w:lang w:val="vi-VN"/>
+        </w:rPr>
+      </w:pPr>
+      <w:r>
+        <w:rPr>
+          <w:rFonts w:ascii="Times New Roman" w:hAnsi="Times New Roman" w:cs="Times New Roman"/>
+          <w:bCs/>
+          <w:sz w:val="24"/>
+          <w:szCs w:val="32"/>
+          <w:lang w:val="vi-VN"/>
+        </w:rPr>
+        <w:t>Нечётность: asin(-x) = -asin(x)</w:t>
+      </w:r>
+    </w:p>
+    <w:p>
+      <w:pPr>
+        <w:pStyle w:val="Footer"/>
+        <w:numPr>
+          <w:ilvl w:val="2"/>
+          <w:numId w:val="2"/>
+        </w:numPr>
+        <w:spacing w:line="360" w:lineRule="auto"/>
+        <w:jc w:val="both"/>
+        <w:rPr>
+          <w:rFonts w:ascii="Times New Roman" w:hAnsi="Times New Roman" w:cs="Times New Roman"/>
+          <w:bCs/>
+          <w:sz w:val="24"/>
+          <w:szCs w:val="32"/>
+          <w:lang w:val="vi-VN"/>
+        </w:rPr>
+      </w:pPr>
+      <w:r>
+        <w:rPr>
+          <w:rFonts w:ascii="Times New Roman" w:hAnsi="Times New Roman" w:cs="Times New Roman"/>
+          <w:bCs/>
+          <w:sz w:val="24"/>
+          <w:szCs w:val="32"/>
+          <w:lang w:val="vi-VN"/>
+        </w:rPr>
+        <w:t>Монотонность: если a &lt; b, то asin(a) &lt; asin(b)</w:t>
+      </w:r>
+    </w:p>
+    <w:p>
+      <w:pPr>
+        <w:pStyle w:val="Footer"/>
+        <w:numPr>
+          <w:ilvl w:val="0"/>
+          <w:numId w:val="4"/>
+        </w:numPr>
+        <w:spacing w:line="360" w:lineRule="auto"/>
+        <w:jc w:val="both"/>
+        <w:rPr>
+          <w:rFonts w:ascii="Times New Roman" w:hAnsi="Times New Roman" w:cs="Times New Roman"/>
+          <w:bCs/>
+          <w:sz w:val="24"/>
+          <w:szCs w:val="32"/>
+          <w:lang w:val="vi-VN"/>
+        </w:rPr>
+      </w:pPr>
+      <w:r>
+        <w:rPr>
+          <w:rFonts w:ascii="Times New Roman" w:hAnsi="Times New Roman" w:cs="Times New Roman"/>
+          <w:bCs/>
+          <w:sz w:val="24"/>
+          <w:szCs w:val="32"/>
+          <w:lang w:val="vi-VN"/>
+        </w:rPr>
+        <w:t>Используем таблицу значений (CSV) с “красивыми” точками, покрывающими интервал [-1; 1].</w:t>
+      </w:r>
+      <w:r>
+        <w:rPr>
+          <w:rFonts w:ascii="Times New Roman" w:hAnsi="Times New Roman" w:cs="Times New Roman"/>
+          <w:bCs/>
+          <w:sz w:val="24"/>
+          <w:szCs w:val="32"/>
+          <w:lang w:val="vi-VN"/>
+        </w:rPr>
+        <w:t xml:space="preserve"> </w:t>
+      </w:r>
+      <w:r>
+        <w:rPr>
+          <w:rFonts w:ascii="Times New Roman" w:hAnsi="Times New Roman" w:cs="Times New Roman"/>
+          <w:bCs/>
+          <w:sz w:val="24"/>
+          <w:szCs w:val="32"/>
+          <w:lang w:val="vi-VN"/>
+        </w:rPr>
+        <w:t>Для каждой строки (x, y) проверяем asin(x) ≈ y (с адаптивной погрешностью, более мягкой ближе к |x|→1).</w:t>
+      </w:r>
+    </w:p>
+    <w:p>
+      <w:pPr>
+        <w:pStyle w:val="Footer"/>
+        <w:numPr>
+          <w:ilvl w:val="0"/>
+          <w:numId w:val="4"/>
+        </w:numPr>
+        <w:spacing w:line="360" w:lineRule="auto"/>
+        <w:jc w:val="both"/>
+        <w:rPr>
+          <w:rFonts w:ascii="Times New Roman" w:hAnsi="Times New Roman" w:cs="Times New Roman"/>
+          <w:bCs/>
+          <w:sz w:val="24"/>
+          <w:szCs w:val="32"/>
+          <w:lang w:val="vi-VN"/>
+        </w:rPr>
+      </w:pPr>
+      <w:r>
+        <w:rPr>
+          <w:rFonts w:ascii="Times New Roman" w:hAnsi="Times New Roman" w:cs="Times New Roman"/>
+          <w:bCs/>
+          <w:sz w:val="24"/>
+          <w:szCs w:val="32"/>
+          <w:lang w:val="vi-VN"/>
+        </w:rPr>
+        <w:t>Генерируем большое количество случайных x в диапазоне (-0.9999; 0.9999), но с фиксированным seed, чтобы тест был воспроизводимым.</w:t>
+      </w:r>
+      <w:r>
+        <w:rPr>
+          <w:rFonts w:ascii="Times New Roman" w:hAnsi="Times New Roman" w:cs="Times New Roman"/>
+          <w:bCs/>
+          <w:sz w:val="24"/>
+          <w:szCs w:val="32"/>
+          <w:lang w:val="vi-VN"/>
+        </w:rPr>
+        <w:t xml:space="preserve"> </w:t>
+      </w:r>
+      <w:r>
+        <w:rPr>
+          <w:rFonts w:ascii="Times New Roman" w:hAnsi="Times New Roman" w:cs="Times New Roman"/>
+          <w:bCs/>
+          <w:sz w:val="24"/>
+          <w:szCs w:val="32"/>
+          <w:lang w:val="vi-VN"/>
+        </w:rPr>
+        <w:t>Для каждого x проверяем совпадение с Math.asin(x) в пределах допусков.</w:t>
+      </w:r>
+    </w:p>
+    <w:p>
+      <w:pPr>
+        <w:pStyle w:val="Footer"/>
+        <w:spacing w:line="360" w:lineRule="auto"/>
+        <w:jc w:val="both"/>
+        <w:rPr>
+          <w:rFonts w:ascii="Times New Roman" w:hAnsi="Times New Roman" w:cs="Times New Roman"/>
+          <w:b/>
+          <w:sz w:val="24"/>
+          <w:szCs w:val="32"/>
+          <w:lang w:val="vi-VN"/>
+        </w:rPr>
+      </w:pPr>
+      <w:r>
+        <w:rPr>
+          <w:rFonts w:ascii="Times New Roman" w:hAnsi="Times New Roman" w:cs="Times New Roman"/>
+          <w:b/>
+          <w:sz w:val="24"/>
+          <w:szCs w:val="32"/>
+          <w:lang w:val="ru"/>
+        </w:rPr>
+        <w:t>Таблица тестовых данных для “интересных” точек</w:t>
+      </w:r>
+    </w:p>
+    <w:p>
+      <w:pPr>
+        <w:pStyle w:val="Footer"/>
+        <w:spacing w:line="360" w:lineRule="auto"/>
+        <w:ind w:left="360"/>
+        <w:rPr>
+          <w:rFonts w:ascii="Times New Roman" w:hAnsi="Times New Roman" w:cs="Times New Roman"/>
+          <w:bCs/>
+          <w:sz w:val="24"/>
+          <w:szCs w:val="32"/>
+          <w:lang w:val="vi-VN"/>
+        </w:rPr>
+      </w:pPr>
+    </w:p>
+    <w:tbl>
+      <w:tblPr>
+        <w:tblStyle w:val="TableGrid"/>
+        <w:tblW w:w="0" w:type="auto"/>
+        <w:jc w:val="center"/>
+        <w:tblLook w:val="04A0" w:firstRow="1" w:lastRow="0" w:firstColumn="1" w:lastColumn="0" w:noHBand="0" w:noVBand="1"/>
+      </w:tblPr>
+      <w:tblGrid>
+        <w:gridCol w:w="4509"/>
+        <w:gridCol w:w="4510"/>
+      </w:tblGrid>
+      <w:tr>
+        <w:trPr>
+          <w:jc w:val="center"/>
+        </w:trPr>
+        <w:tc>
+          <w:tcPr>
+            <w:tcW w:w="4509" w:type="dxa"/>
+          </w:tcPr>
+          <w:p>
+            <w:pPr>
+              <w:pStyle w:val="Footer"/>
+              <w:jc w:val="center"/>
+              <w:rPr>
+                <w:rFonts w:ascii="Times New Roman" w:hAnsi="Times New Roman" w:cs="Times New Roman"/>
+                <w:bCs/>
+                <w:sz w:val="24"/>
+                <w:szCs w:val="32"/>
+                <w:lang w:val="vi-VN"/>
+              </w:rPr>
+            </w:pPr>
+            <w:r>
+              <w:rPr>
+                <w:rFonts w:ascii="Times New Roman" w:hAnsi="Times New Roman" w:cs="Times New Roman"/>
+                <w:bCs/>
+                <w:sz w:val="24"/>
+                <w:szCs w:val="32"/>
+                <w:lang w:val="vi-VN"/>
+              </w:rPr>
+              <w:t>x</w:t>
+            </w:r>
+          </w:p>
+        </w:tc>
+        <w:tc>
+          <w:tcPr>
+            <w:tcW w:w="4510" w:type="dxa"/>
+          </w:tcPr>
+          <w:p>
+            <w:pPr>
+              <w:pStyle w:val="Footer"/>
+              <w:jc w:val="center"/>
+              <w:rPr>
+                <w:rFonts w:ascii="Times New Roman" w:hAnsi="Times New Roman" w:cs="Times New Roman"/>
+                <w:bCs/>
+                <w:sz w:val="24"/>
+                <w:szCs w:val="32"/>
+                <w:lang w:val="vi-VN"/>
+              </w:rPr>
+            </w:pPr>
+            <w:r>
+              <w:rPr>
+                <w:rFonts w:ascii="Times New Roman" w:hAnsi="Times New Roman" w:cs="Times New Roman"/>
+                <w:bCs/>
+                <w:sz w:val="24"/>
+                <w:szCs w:val="32"/>
+                <w:lang w:val="vi-VN"/>
+              </w:rPr>
+              <w:t>arcsin(x)</w:t>
+            </w:r>
+          </w:p>
+        </w:tc>
+      </w:tr>
+      <w:tr>
+        <w:trPr>
+          <w:jc w:val="center"/>
+        </w:trPr>
+        <w:tc>
+          <w:tcPr>
+            <w:tcW w:w="4509" w:type="dxa"/>
+          </w:tcPr>
+          <w:p>
+            <w:pPr>
+              <w:pStyle w:val="Footer"/>
+              <w:jc w:val="center"/>
+              <w:rPr>
+                <w:rFonts w:ascii="Times New Roman" w:hAnsi="Times New Roman" w:cs="Times New Roman"/>
+                <w:bCs/>
+                <w:sz w:val="24"/>
+                <w:szCs w:val="32"/>
+                <w:lang w:val="vi-VN"/>
+              </w:rPr>
+            </w:pPr>
+            <w:r>
+              <w:rPr>
+                <w:rFonts w:ascii="Times New Roman" w:hAnsi="Times New Roman" w:cs="Times New Roman"/>
+                <w:bCs/>
+                <w:sz w:val="24"/>
+                <w:szCs w:val="32"/>
+                <w:lang w:val="vi-VN"/>
+              </w:rPr>
+              <w:t>-1.0</w:t>
+            </w:r>
+          </w:p>
+        </w:tc>
+        <w:tc>
+          <w:tcPr>
+            <w:tcW w:w="4510" w:type="dxa"/>
+          </w:tcPr>
+          <w:p>
+            <w:pPr>
+              <w:pStyle w:val="Footer"/>
+              <w:jc w:val="center"/>
+              <w:rPr>
+                <w:rFonts w:ascii="Times New Roman" w:hAnsi="Times New Roman" w:cs="Times New Roman"/>
+                <w:bCs/>
+                <w:sz w:val="24"/>
+                <w:szCs w:val="32"/>
+                <w:lang w:val="vi-VN"/>
+              </w:rPr>
+            </w:pPr>
+            <m:oMathPara>
+              <m:oMath>
+                <m:f>
+                  <m:fPr>
+                    <m:ctrlPr>
+                      <w:rPr>
+                        <w:rFonts w:ascii="Cambria Math" w:hAnsi="Cambria Math" w:cs="Times New Roman"/>
+                        <w:bCs/>
+                        <w:i/>
+                        <w:sz w:val="24"/>
+                        <w:szCs w:val="32"/>
+                        <w:lang w:val="en-US"/>
+                      </w:rPr>
+                    </m:ctrlPr>
+                  </m:fPr>
+                  <m:num>
+                    <m:r>
+                      <w:rPr>
+                        <w:rFonts w:ascii="Cambria Math" w:hAnsi="Cambria Math" w:cs="Times New Roman"/>
+                        <w:sz w:val="24"/>
+                        <w:szCs w:val="32"/>
+                        <w:lang w:val="en-US"/>
+                      </w:rPr>
+                      <m:t>-</m:t>
+                    </m:r>
+                    <m:r>
+                      <w:rPr>
+                        <w:rFonts w:ascii="Cambria Math" w:hAnsi="Cambria Math" w:cs="Times New Roman"/>
+                        <w:sz w:val="24"/>
+                        <w:szCs w:val="32"/>
+                        <w:lang w:val="en-US"/>
+                      </w:rPr>
+                      <m:t xml:space="preserve"> </m:t>
+                    </m:r>
+                    <m:r>
+                      <w:rPr>
+                        <w:rFonts w:ascii="Cambria Math" w:hAnsi="Cambria Math" w:cs="Times New Roman"/>
+                        <w:sz w:val="24"/>
+                        <w:szCs w:val="32"/>
+                        <w:lang w:val="en-US"/>
+                      </w:rPr>
+                      <m:t>π</m:t>
+                    </m:r>
+                  </m:num>
+                  <m:den>
+                    <m:r>
+                      <w:rPr>
+                        <w:rFonts w:ascii="Cambria Math" w:hAnsi="Cambria Math" w:cs="Times New Roman"/>
+                        <w:sz w:val="24"/>
+                        <w:szCs w:val="32"/>
+                        <w:lang w:val="en-US"/>
+                      </w:rPr>
+                      <m:t>2</m:t>
+                    </m:r>
+                  </m:den>
+                </m:f>
+              </m:oMath>
+            </m:oMathPara>
+          </w:p>
+        </w:tc>
+      </w:tr>
+      <w:tr>
+        <w:trPr>
+          <w:jc w:val="center"/>
+        </w:trPr>
+        <w:tc>
+          <w:tcPr>
+            <w:tcW w:w="4509" w:type="dxa"/>
+          </w:tcPr>
+          <w:p>
+            <w:pPr>
+              <w:pStyle w:val="Footer"/>
+              <w:jc w:val="center"/>
+              <w:rPr>
+                <w:rFonts w:ascii="Times New Roman" w:hAnsi="Times New Roman" w:cs="Times New Roman"/>
+                <w:bCs/>
+                <w:sz w:val="24"/>
+                <w:szCs w:val="32"/>
+                <w:lang w:val="en-US"/>
+              </w:rPr>
+            </w:pPr>
+            <w:r>
+              <w:rPr>
+                <w:rFonts w:ascii="Times New Roman" w:hAnsi="Times New Roman" w:cs="Times New Roman"/>
+                <w:bCs/>
+                <w:sz w:val="24"/>
+                <w:szCs w:val="32"/>
+                <w:lang w:val="en-US"/>
+              </w:rPr>
+              <w:t>-0.99</w:t>
+            </w:r>
+          </w:p>
+        </w:tc>
+        <w:tc>
+          <w:tcPr>
+            <w:tcW w:w="4510" w:type="dxa"/>
+          </w:tcPr>
+          <w:p>
+            <w:pPr>
+              <w:pStyle w:val="Footer"/>
+              <w:jc w:val="center"/>
+              <w:rPr>
+                <w:rFonts w:ascii="Times New Roman" w:hAnsi="Times New Roman" w:cs="Times New Roman"/>
+                <w:bCs/>
+                <w:sz w:val="24"/>
+                <w:szCs w:val="32"/>
+                <w:lang w:val="en-US"/>
+              </w:rPr>
+            </w:pPr>
+            <w:r>
+              <w:rPr>
+                <w:rFonts w:ascii="Times New Roman" w:hAnsi="Times New Roman" w:cs="Times New Roman"/>
+                <w:bCs/>
+                <w:sz w:val="24"/>
+                <w:szCs w:val="32"/>
+                <w:lang w:val="en-US"/>
+              </w:rPr>
+              <w:t>-1.4293</w:t>
+            </w:r>
+          </w:p>
+        </w:tc>
+      </w:tr>
+      <w:tr>
+        <w:trPr>
+          <w:jc w:val="center"/>
+        </w:trPr>
+        <w:tc>
+          <w:tcPr>
+            <w:tcW w:w="4509" w:type="dxa"/>
+          </w:tcPr>
+          <w:p>
+            <w:pPr>
+              <w:pStyle w:val="Footer"/>
+              <w:jc w:val="center"/>
+              <w:rPr>
+                <w:rFonts w:ascii="Times New Roman" w:hAnsi="Times New Roman" w:cs="Times New Roman"/>
+                <w:bCs/>
+                <w:sz w:val="24"/>
+                <w:szCs w:val="32"/>
+                <w:lang w:val="en-US"/>
+              </w:rPr>
+            </w:pPr>
+            <w:r>
+              <w:rPr>
+                <w:rFonts w:ascii="Times New Roman" w:hAnsi="Times New Roman" w:cs="Times New Roman"/>
+                <w:bCs/>
+                <w:sz w:val="24"/>
+                <w:szCs w:val="32"/>
+                <w:lang w:val="en-US"/>
+              </w:rPr>
+              <w:t>-0.5</w:t>
+            </w:r>
+          </w:p>
+        </w:tc>
+        <w:tc>
+          <w:tcPr>
+            <w:tcW w:w="4510" w:type="dxa"/>
+          </w:tcPr>
+          <w:p>
+            <w:pPr>
+              <w:pStyle w:val="Footer"/>
+              <w:jc w:val="center"/>
+              <w:rPr>
+                <w:rFonts w:ascii="Times New Roman" w:hAnsi="Times New Roman" w:cs="Times New Roman"/>
+                <w:bCs/>
+                <w:sz w:val="24"/>
+                <w:szCs w:val="32"/>
+                <w:lang w:val="en-US"/>
+              </w:rPr>
+            </w:pPr>
+            <w:r>
+              <w:rPr>
+                <w:rFonts w:ascii="Times New Roman" w:hAnsi="Times New Roman" w:cs="Times New Roman"/>
+                <w:bCs/>
+                <w:sz w:val="24"/>
+                <w:szCs w:val="32"/>
+                <w:lang w:val="en-US"/>
+              </w:rPr>
+              <w:t>-0.5236</w:t>
+            </w:r>
+          </w:p>
+        </w:tc>
+      </w:tr>
+      <w:tr>
+        <w:trPr>
+          <w:jc w:val="center"/>
+        </w:trPr>
+        <w:tc>
+          <w:tcPr>
+            <w:tcW w:w="4509" w:type="dxa"/>
+          </w:tcPr>
+          <w:p>
+            <w:pPr>
+              <w:pStyle w:val="Footer"/>
+              <w:jc w:val="center"/>
+              <w:rPr>
+                <w:rFonts w:ascii="Times New Roman" w:hAnsi="Times New Roman" w:cs="Times New Roman"/>
+                <w:bCs/>
+                <w:sz w:val="24"/>
+                <w:szCs w:val="32"/>
+                <w:lang w:val="en-US"/>
+              </w:rPr>
+            </w:pPr>
+            <w:r>
+              <w:rPr>
+                <w:rFonts w:ascii="Times New Roman" w:hAnsi="Times New Roman" w:cs="Times New Roman"/>
+                <w:bCs/>
+                <w:sz w:val="24"/>
+                <w:szCs w:val="32"/>
+                <w:lang w:val="en-US"/>
+              </w:rPr>
+              <w:t>-0.000001</w:t>
+            </w:r>
+          </w:p>
+        </w:tc>
+        <w:tc>
+          <w:tcPr>
+            <w:tcW w:w="4510" w:type="dxa"/>
+          </w:tcPr>
+          <w:p>
+            <w:pPr>
+              <w:pStyle w:val="Footer"/>
+              <w:jc w:val="center"/>
+              <w:rPr>
+                <w:rFonts w:ascii="Times New Roman" w:hAnsi="Times New Roman" w:cs="Times New Roman"/>
+                <w:bCs/>
+                <w:sz w:val="24"/>
+                <w:szCs w:val="32"/>
+                <w:lang w:val="en-US"/>
+              </w:rPr>
+            </w:pPr>
+            <w:r>
+              <w:rPr>
+                <w:rFonts w:ascii="Times New Roman" w:hAnsi="Times New Roman" w:cs="Times New Roman"/>
+                <w:bCs/>
+                <w:sz w:val="24"/>
+                <w:szCs w:val="32"/>
+                <w:lang w:val="en-US"/>
+              </w:rPr>
+              <w:t>-0.000001</w:t>
+            </w:r>
+          </w:p>
+        </w:tc>
+      </w:tr>
+      <w:tr>
+        <w:trPr>
+          <w:jc w:val="center"/>
+        </w:trPr>
+        <w:tc>
+          <w:tcPr>
+            <w:tcW w:w="4509" w:type="dxa"/>
+          </w:tcPr>
+          <w:p>
+            <w:pPr>
+              <w:pStyle w:val="Footer"/>
+              <w:jc w:val="center"/>
+              <w:rPr>
+                <w:rFonts w:ascii="Times New Roman" w:hAnsi="Times New Roman" w:cs="Times New Roman"/>
+                <w:bCs/>
+                <w:sz w:val="24"/>
+                <w:szCs w:val="32"/>
+                <w:lang w:val="en-US"/>
+              </w:rPr>
+            </w:pPr>
+            <w:r>
+              <w:rPr>
+                <w:rFonts w:ascii="Times New Roman" w:hAnsi="Times New Roman" w:cs="Times New Roman"/>
+                <w:bCs/>
+                <w:sz w:val="24"/>
+                <w:szCs w:val="32"/>
+                <w:lang w:val="en-US"/>
+              </w:rPr>
+              <w:t>-0.0</w:t>
+            </w:r>
+          </w:p>
+        </w:tc>
+        <w:tc>
+          <w:tcPr>
+            <w:tcW w:w="4510" w:type="dxa"/>
+          </w:tcPr>
+          <w:p>
+            <w:pPr>
+              <w:pStyle w:val="Footer"/>
+              <w:jc w:val="center"/>
+              <w:rPr>
+                <w:rFonts w:ascii="Times New Roman" w:hAnsi="Times New Roman" w:cs="Times New Roman"/>
+                <w:bCs/>
+                <w:sz w:val="24"/>
+                <w:szCs w:val="32"/>
+                <w:lang w:val="vi-VN"/>
+              </w:rPr>
+            </w:pPr>
+            <w:r>
+              <w:rPr>
+                <w:rFonts w:ascii="Times New Roman" w:hAnsi="Times New Roman" w:cs="Times New Roman"/>
+                <w:bCs/>
+                <w:sz w:val="24"/>
+                <w:szCs w:val="32"/>
+                <w:lang w:val="en-US"/>
+              </w:rPr>
+              <w:t>-0.0</w:t>
+            </w:r>
+            <w:r>
+              <w:rPr>
+                <w:rFonts w:ascii="Times New Roman" w:hAnsi="Times New Roman" w:cs="Times New Roman"/>
+                <w:bCs/>
+                <w:sz w:val="24"/>
+                <w:szCs w:val="32"/>
+                <w:lang w:val="vi-VN"/>
+              </w:rPr>
+              <w:t xml:space="preserve"> </w:t>
+            </w:r>
+            <w:r>
+              <w:rPr>
+                <w:rFonts w:ascii="Times New Roman" w:hAnsi="Times New Roman" w:cs="Times New Roman"/>
+                <w:bCs/>
+                <w:sz w:val="24"/>
+                <w:szCs w:val="32"/>
+                <w:lang w:val="en-US"/>
+              </w:rPr>
+              <w:t>(</w:t>
+            </w:r>
+            <w:r>
+              <w:rPr>
+                <w:rFonts w:ascii="Times New Roman" w:hAnsi="Times New Roman" w:cs="Times New Roman"/>
+                <w:bCs/>
+                <w:sz w:val="24"/>
+                <w:szCs w:val="32"/>
+                <w:lang w:val="ru"/>
+              </w:rPr>
+              <w:t>знак сохраняется</w:t>
+            </w:r>
+            <w:r>
+              <w:rPr>
+                <w:rFonts w:ascii="Times New Roman" w:hAnsi="Times New Roman" w:cs="Times New Roman"/>
+                <w:bCs/>
+                <w:sz w:val="24"/>
+                <w:szCs w:val="32"/>
+                <w:lang w:val="vi-VN"/>
+              </w:rPr>
+              <w:t>)</w:t>
+            </w:r>
+          </w:p>
+        </w:tc>
+      </w:tr>
+      <w:tr>
+        <w:trPr>
+          <w:jc w:val="center"/>
+        </w:trPr>
+        <w:tc>
+          <w:tcPr>
+            <w:tcW w:w="4509" w:type="dxa"/>
+          </w:tcPr>
+          <w:p>
+            <w:pPr>
+              <w:pStyle w:val="Footer"/>
+              <w:jc w:val="center"/>
+              <w:rPr>
+                <w:rFonts w:ascii="Times New Roman" w:hAnsi="Times New Roman" w:cs="Times New Roman"/>
+                <w:bCs/>
+                <w:sz w:val="24"/>
+                <w:szCs w:val="32"/>
+                <w:lang w:val="vi-VN"/>
+              </w:rPr>
+            </w:pPr>
+            <w:r>
+              <w:rPr>
+                <w:rFonts w:ascii="Times New Roman" w:hAnsi="Times New Roman" w:cs="Times New Roman"/>
+                <w:bCs/>
+                <w:sz w:val="24"/>
+                <w:szCs w:val="32"/>
+                <w:lang w:val="en-US"/>
+              </w:rPr>
+              <w:t>0</w:t>
+            </w:r>
+            <w:r>
+              <w:rPr>
+                <w:rFonts w:ascii="Times New Roman" w:hAnsi="Times New Roman" w:cs="Times New Roman"/>
+                <w:bCs/>
+                <w:sz w:val="24"/>
+                <w:szCs w:val="32"/>
+                <w:lang w:val="vi-VN"/>
+              </w:rPr>
+              <w:t>.0</w:t>
+            </w:r>
+          </w:p>
+        </w:tc>
+        <w:tc>
+          <w:tcPr>
+            <w:tcW w:w="4510" w:type="dxa"/>
+          </w:tcPr>
+          <w:p>
+            <w:pPr>
+              <w:pStyle w:val="Footer"/>
+              <w:jc w:val="center"/>
+              <w:rPr>
+                <w:rFonts w:ascii="Times New Roman" w:hAnsi="Times New Roman" w:cs="Times New Roman"/>
+                <w:bCs/>
+                <w:sz w:val="24"/>
+                <w:szCs w:val="32"/>
+                <w:lang w:val="vi-VN"/>
+              </w:rPr>
+            </w:pPr>
+            <w:r>
+              <w:rPr>
+                <w:rFonts w:ascii="Times New Roman" w:hAnsi="Times New Roman" w:cs="Times New Roman"/>
+                <w:bCs/>
+                <w:sz w:val="24"/>
+                <w:szCs w:val="32"/>
+                <w:lang w:val="en-US"/>
+              </w:rPr>
+              <w:t>0</w:t>
+            </w:r>
+            <w:r>
+              <w:rPr>
+                <w:rFonts w:ascii="Times New Roman" w:hAnsi="Times New Roman" w:cs="Times New Roman"/>
+                <w:bCs/>
+                <w:sz w:val="24"/>
+                <w:szCs w:val="32"/>
+                <w:lang w:val="vi-VN"/>
+              </w:rPr>
+              <w:t>.0</w:t>
+            </w:r>
+          </w:p>
+        </w:tc>
+      </w:tr>
+      <w:tr>
+        <w:trPr>
+          <w:jc w:val="center"/>
+        </w:trPr>
+        <w:tc>
+          <w:tcPr>
+            <w:tcW w:w="4509" w:type="dxa"/>
+          </w:tcPr>
+          <w:p>
+            <w:pPr>
+              <w:pStyle w:val="Footer"/>
+              <w:jc w:val="center"/>
+              <w:rPr>
+                <w:rFonts w:ascii="Times New Roman" w:hAnsi="Times New Roman" w:cs="Times New Roman"/>
+                <w:bCs/>
+                <w:sz w:val="24"/>
+                <w:szCs w:val="32"/>
+                <w:lang w:val="vi-VN"/>
+              </w:rPr>
+            </w:pPr>
+            <w:r>
+              <w:rPr>
+                <w:rFonts w:ascii="Times New Roman" w:hAnsi="Times New Roman" w:cs="Times New Roman"/>
+                <w:bCs/>
+                <w:sz w:val="24"/>
+                <w:szCs w:val="32"/>
+                <w:lang w:val="en-US"/>
+              </w:rPr>
+              <w:t>0</w:t>
+            </w:r>
+            <w:r>
+              <w:rPr>
+                <w:rFonts w:ascii="Times New Roman" w:hAnsi="Times New Roman" w:cs="Times New Roman"/>
+                <w:bCs/>
+                <w:sz w:val="24"/>
+                <w:szCs w:val="32"/>
+                <w:lang w:val="vi-VN"/>
+              </w:rPr>
+              <w:t>.000001</w:t>
+            </w:r>
+          </w:p>
+        </w:tc>
+        <w:tc>
+          <w:tcPr>
+            <w:tcW w:w="4510" w:type="dxa"/>
+          </w:tcPr>
+          <w:p>
+            <w:pPr>
+              <w:pStyle w:val="Footer"/>
+              <w:jc w:val="center"/>
+              <w:rPr>
+                <w:rFonts w:ascii="Times New Roman" w:hAnsi="Times New Roman" w:cs="Times New Roman"/>
+                <w:bCs/>
+                <w:sz w:val="24"/>
+                <w:szCs w:val="32"/>
+                <w:lang w:val="vi-VN"/>
+              </w:rPr>
+            </w:pPr>
+            <w:r>
+              <w:rPr>
+                <w:rFonts w:ascii="Times New Roman" w:hAnsi="Times New Roman" w:cs="Times New Roman"/>
+                <w:bCs/>
+                <w:sz w:val="24"/>
+                <w:szCs w:val="32"/>
+                <w:lang w:val="en-US"/>
+              </w:rPr>
+              <w:t>0</w:t>
+            </w:r>
+            <w:r>
+              <w:rPr>
+                <w:rFonts w:ascii="Times New Roman" w:hAnsi="Times New Roman" w:cs="Times New Roman"/>
+                <w:bCs/>
+                <w:sz w:val="24"/>
+                <w:szCs w:val="32"/>
+                <w:lang w:val="vi-VN"/>
+              </w:rPr>
+              <w:t>.000001</w:t>
+            </w:r>
+          </w:p>
+        </w:tc>
+      </w:tr>
+      <w:tr>
+        <w:trPr>
+          <w:jc w:val="center"/>
+        </w:trPr>
+        <w:tc>
+          <w:tcPr>
+            <w:tcW w:w="4509" w:type="dxa"/>
+          </w:tcPr>
+          <w:p>
+            <w:pPr>
+              <w:pStyle w:val="Footer"/>
+              <w:jc w:val="center"/>
+              <w:rPr>
+                <w:rFonts w:ascii="Times New Roman" w:hAnsi="Times New Roman" w:cs="Times New Roman"/>
+                <w:bCs/>
+                <w:sz w:val="24"/>
+                <w:szCs w:val="32"/>
+                <w:lang w:val="vi-VN"/>
+              </w:rPr>
+            </w:pPr>
+            <w:r>
+              <w:rPr>
+                <w:rFonts w:ascii="Times New Roman" w:hAnsi="Times New Roman" w:cs="Times New Roman"/>
+                <w:bCs/>
+                <w:sz w:val="24"/>
+                <w:szCs w:val="32"/>
+                <w:lang w:val="en-US"/>
+              </w:rPr>
+              <w:t>0</w:t>
+            </w:r>
+            <w:r>
+              <w:rPr>
+                <w:rFonts w:ascii="Times New Roman" w:hAnsi="Times New Roman" w:cs="Times New Roman"/>
+                <w:bCs/>
+                <w:sz w:val="24"/>
+                <w:szCs w:val="32"/>
+                <w:lang w:val="vi-VN"/>
+              </w:rPr>
+              <w:t>.5</w:t>
+            </w:r>
+          </w:p>
+        </w:tc>
+        <w:tc>
+          <w:tcPr>
+            <w:tcW w:w="4510" w:type="dxa"/>
+          </w:tcPr>
+          <w:p>
+            <w:pPr>
+              <w:pStyle w:val="Footer"/>
+              <w:jc w:val="center"/>
+              <w:rPr>
+                <w:rFonts w:ascii="Times New Roman" w:hAnsi="Times New Roman" w:cs="Times New Roman"/>
+                <w:bCs/>
+                <w:sz w:val="24"/>
+                <w:szCs w:val="32"/>
+                <w:lang w:val="vi-VN"/>
+              </w:rPr>
+            </w:pPr>
+            <w:r>
+              <w:rPr>
+                <w:rFonts w:ascii="Times New Roman" w:hAnsi="Times New Roman" w:cs="Times New Roman"/>
+                <w:bCs/>
+                <w:sz w:val="24"/>
+                <w:szCs w:val="32"/>
+                <w:lang w:val="en-US"/>
+              </w:rPr>
+              <w:t>0</w:t>
+            </w:r>
+            <w:r>
+              <w:rPr>
+                <w:rFonts w:ascii="Times New Roman" w:hAnsi="Times New Roman" w:cs="Times New Roman"/>
+                <w:bCs/>
+                <w:sz w:val="24"/>
+                <w:szCs w:val="32"/>
+                <w:lang w:val="vi-VN"/>
+              </w:rPr>
+              <w:t>.5236</w:t>
+            </w:r>
+          </w:p>
+        </w:tc>
+      </w:tr>
+      <w:tr>
+        <w:trPr>
+          <w:jc w:val="center"/>
+        </w:trPr>
+        <w:tc>
+          <w:tcPr>
+            <w:tcW w:w="4509" w:type="dxa"/>
+          </w:tcPr>
+          <w:p>
+            <w:pPr>
+              <w:pStyle w:val="Footer"/>
+              <w:jc w:val="center"/>
+              <w:rPr>
+                <w:rFonts w:ascii="Times New Roman" w:hAnsi="Times New Roman" w:cs="Times New Roman"/>
+                <w:bCs/>
+                <w:sz w:val="24"/>
+                <w:szCs w:val="32"/>
+                <w:lang w:val="vi-VN"/>
+              </w:rPr>
+            </w:pPr>
+            <w:r>
+              <w:rPr>
+                <w:rFonts w:ascii="Times New Roman" w:hAnsi="Times New Roman" w:cs="Times New Roman"/>
+                <w:bCs/>
+                <w:sz w:val="24"/>
+                <w:szCs w:val="32"/>
+                <w:lang w:val="en-US"/>
+              </w:rPr>
+              <w:t>0</w:t>
+            </w:r>
+            <w:r>
+              <w:rPr>
+                <w:rFonts w:ascii="Times New Roman" w:hAnsi="Times New Roman" w:cs="Times New Roman"/>
+                <w:bCs/>
+                <w:sz w:val="24"/>
+                <w:szCs w:val="32"/>
+                <w:lang w:val="vi-VN"/>
+              </w:rPr>
+              <w:t>.99</w:t>
+            </w:r>
+          </w:p>
+        </w:tc>
+        <w:tc>
+          <w:tcPr>
+            <w:tcW w:w="4510" w:type="dxa"/>
+          </w:tcPr>
+          <w:p>
+            <w:pPr>
+              <w:pStyle w:val="Footer"/>
+              <w:jc w:val="center"/>
+              <w:rPr>
+                <w:rFonts w:ascii="Times New Roman" w:hAnsi="Times New Roman" w:cs="Times New Roman"/>
+                <w:bCs/>
+                <w:sz w:val="24"/>
+                <w:szCs w:val="32"/>
+                <w:lang w:val="vi-VN"/>
+              </w:rPr>
+            </w:pPr>
+            <w:r>
+              <w:rPr>
+                <w:rFonts w:ascii="Times New Roman" w:hAnsi="Times New Roman" w:cs="Times New Roman"/>
+                <w:bCs/>
+                <w:sz w:val="24"/>
+                <w:szCs w:val="32"/>
+                <w:lang w:val="en-US"/>
+              </w:rPr>
+              <w:t>1</w:t>
+            </w:r>
+            <w:r>
+              <w:rPr>
+                <w:rFonts w:ascii="Times New Roman" w:hAnsi="Times New Roman" w:cs="Times New Roman"/>
+                <w:bCs/>
+                <w:sz w:val="24"/>
+                <w:szCs w:val="32"/>
+                <w:lang w:val="vi-VN"/>
+              </w:rPr>
+              <w:t>.4293</w:t>
+            </w:r>
+          </w:p>
+        </w:tc>
+      </w:tr>
+      <w:tr>
+        <w:trPr>
+          <w:jc w:val="center"/>
+        </w:trPr>
+        <w:tc>
+          <w:tcPr>
+            <w:tcW w:w="4509" w:type="dxa"/>
+          </w:tcPr>
+          <w:p>
+            <w:pPr>
+              <w:pStyle w:val="Footer"/>
+              <w:jc w:val="center"/>
+              <w:rPr>
+                <w:rFonts w:ascii="Times New Roman" w:hAnsi="Times New Roman" w:cs="Times New Roman"/>
+                <w:bCs/>
+                <w:sz w:val="24"/>
+                <w:szCs w:val="32"/>
+                <w:lang w:val="vi-VN"/>
+              </w:rPr>
+            </w:pPr>
+            <w:r>
+              <w:rPr>
+                <w:rFonts w:ascii="Times New Roman" w:hAnsi="Times New Roman" w:cs="Times New Roman"/>
+                <w:bCs/>
+                <w:sz w:val="24"/>
+                <w:szCs w:val="32"/>
+                <w:lang w:val="en-US"/>
+              </w:rPr>
+              <w:lastRenderedPageBreak/>
+              <w:t>1</w:t>
+            </w:r>
+            <w:r>
+              <w:rPr>
+                <w:rFonts w:ascii="Times New Roman" w:hAnsi="Times New Roman" w:cs="Times New Roman"/>
+                <w:bCs/>
+                <w:sz w:val="24"/>
+                <w:szCs w:val="32"/>
+                <w:lang w:val="vi-VN"/>
+              </w:rPr>
+              <w:t>.0</w:t>
+            </w:r>
+          </w:p>
+        </w:tc>
+        <w:tc>
+          <w:tcPr>
+            <w:tcW w:w="4510" w:type="dxa"/>
+          </w:tcPr>
+          <w:p>
+            <w:pPr>
+              <w:pStyle w:val="Footer"/>
+              <w:jc w:val="center"/>
+              <w:rPr>
+                <w:rFonts w:ascii="Times New Roman" w:hAnsi="Times New Roman" w:cs="Times New Roman"/>
+                <w:bCs/>
+                <w:sz w:val="24"/>
+                <w:szCs w:val="32"/>
+                <w:lang w:val="en-US"/>
+              </w:rPr>
+            </w:pPr>
+            <m:oMathPara>
+              <m:oMath>
+                <m:f>
+                  <m:fPr>
+                    <m:ctrlPr>
+                      <w:rPr>
+                        <w:rFonts w:ascii="Cambria Math" w:hAnsi="Cambria Math" w:cs="Times New Roman"/>
+                        <w:bCs/>
+                        <w:i/>
+                        <w:sz w:val="24"/>
+                        <w:szCs w:val="32"/>
+                        <w:lang w:val="en-US"/>
+                      </w:rPr>
+                    </m:ctrlPr>
+                  </m:fPr>
+                  <m:num>
+                    <m:r>
+                      <w:rPr>
+                        <w:rFonts w:ascii="Cambria Math" w:hAnsi="Cambria Math" w:cs="Times New Roman"/>
+                        <w:sz w:val="24"/>
+                        <w:szCs w:val="32"/>
+                        <w:lang w:val="en-US"/>
+                      </w:rPr>
+                      <m:t xml:space="preserve"> </m:t>
+                    </m:r>
+                    <m:r>
+                      <w:rPr>
+                        <w:rFonts w:ascii="Cambria Math" w:hAnsi="Cambria Math" w:cs="Times New Roman"/>
+                        <w:sz w:val="24"/>
+                        <w:szCs w:val="32"/>
+                        <w:lang w:val="en-US"/>
+                      </w:rPr>
+                      <m:t>π</m:t>
+                    </m:r>
+                  </m:num>
+                  <m:den>
+                    <m:r>
+                      <w:rPr>
+                        <w:rFonts w:ascii="Cambria Math" w:hAnsi="Cambria Math" w:cs="Times New Roman"/>
+                        <w:sz w:val="24"/>
+                        <w:szCs w:val="32"/>
+                        <w:lang w:val="en-US"/>
+                      </w:rPr>
+                      <m:t>2</m:t>
+                    </m:r>
+                  </m:den>
+                </m:f>
+              </m:oMath>
+            </m:oMathPara>
+          </w:p>
+        </w:tc>
+      </w:tr>
+      <w:tr>
+        <w:trPr>
+          <w:jc w:val="center"/>
+        </w:trPr>
+        <w:tc>
+          <w:tcPr>
+            <w:tcW w:w="4509" w:type="dxa"/>
+          </w:tcPr>
+          <w:p>
+            <w:pPr>
+              <w:pStyle w:val="Footer"/>
+              <w:jc w:val="center"/>
+              <w:rPr>
+                <w:rFonts w:ascii="Times New Roman" w:hAnsi="Times New Roman" w:cs="Times New Roman"/>
+                <w:bCs/>
+                <w:sz w:val="24"/>
+                <w:szCs w:val="32"/>
+                <w:lang w:val="vi-VN"/>
+              </w:rPr>
+            </w:pPr>
+            <w:r>
+              <w:rPr>
+                <w:rFonts w:ascii="Times New Roman" w:hAnsi="Times New Roman" w:cs="Times New Roman"/>
+                <w:bCs/>
+                <w:sz w:val="24"/>
+                <w:szCs w:val="32"/>
+                <w:lang w:val="vi-VN"/>
+              </w:rPr>
+              <w:t>-999.9</w:t>
+            </w:r>
+          </w:p>
+        </w:tc>
+        <w:tc>
+          <w:tcPr>
+            <w:tcW w:w="4510" w:type="dxa"/>
+          </w:tcPr>
+          <w:p>
+            <w:pPr>
+              <w:pStyle w:val="Footer"/>
+              <w:jc w:val="center"/>
+              <w:rPr>
+                <w:rFonts w:ascii="Times New Roman" w:eastAsia="Cambria" w:hAnsi="Times New Roman" w:cs="Times New Roman"/>
+                <w:bCs/>
+                <w:sz w:val="24"/>
+                <w:szCs w:val="32"/>
+                <w:lang w:val="en-US"/>
+              </w:rPr>
+            </w:pPr>
+            <w:proofErr w:type="spellStart"/>
+            <w:r>
+              <w:rPr>
+                <w:rFonts w:ascii="Times New Roman" w:eastAsia="Cambria" w:hAnsi="Times New Roman" w:cs="Times New Roman"/>
+                <w:bCs/>
+                <w:sz w:val="24"/>
+                <w:szCs w:val="32"/>
+                <w:lang w:val="en-US"/>
+              </w:rPr>
+              <w:t>IllegalArgumentException</w:t>
+            </w:r>
+            <w:proofErr w:type="spellEnd"/>
+          </w:p>
+        </w:tc>
+      </w:tr>
+      <w:tr>
+        <w:trPr>
+          <w:jc w:val="center"/>
+        </w:trPr>
+        <w:tc>
+          <w:tcPr>
+            <w:tcW w:w="4509" w:type="dxa"/>
+          </w:tcPr>
+          <w:p>
+            <w:pPr>
+              <w:pStyle w:val="Footer"/>
+              <w:jc w:val="center"/>
+              <w:rPr>
+                <w:rFonts w:ascii="Times New Roman" w:hAnsi="Times New Roman" w:cs="Times New Roman"/>
+                <w:bCs/>
+                <w:sz w:val="24"/>
+                <w:szCs w:val="32"/>
+                <w:lang w:val="vi-VN"/>
+              </w:rPr>
+            </w:pPr>
+            <w:r>
+              <w:rPr>
+                <w:rFonts w:ascii="Times New Roman" w:hAnsi="Times New Roman" w:cs="Times New Roman"/>
+                <w:bCs/>
+                <w:sz w:val="24"/>
+                <w:szCs w:val="32"/>
+                <w:lang w:val="vi-VN"/>
+              </w:rPr>
+              <w:t>999.9</w:t>
+            </w:r>
+          </w:p>
+        </w:tc>
+        <w:tc>
+          <w:tcPr>
+            <w:tcW w:w="4510" w:type="dxa"/>
+          </w:tcPr>
+          <w:p>
+            <w:pPr>
+              <w:pStyle w:val="Footer"/>
+              <w:jc w:val="center"/>
+              <w:rPr>
+                <w:rFonts w:ascii="Times New Roman" w:eastAsia="Cambria" w:hAnsi="Times New Roman" w:cs="Times New Roman"/>
+                <w:bCs/>
+                <w:sz w:val="24"/>
+                <w:szCs w:val="32"/>
+                <w:lang w:val="en-US"/>
+              </w:rPr>
+            </w:pPr>
+            <w:proofErr w:type="spellStart"/>
+            <w:r>
+              <w:rPr>
+                <w:rFonts w:ascii="Times New Roman" w:eastAsia="Cambria" w:hAnsi="Times New Roman" w:cs="Times New Roman"/>
+                <w:bCs/>
+                <w:sz w:val="24"/>
+                <w:szCs w:val="32"/>
+                <w:lang w:val="en-US"/>
+              </w:rPr>
+              <w:t>IllegalArgumentException</w:t>
+            </w:r>
+            <w:proofErr w:type="spellEnd"/>
+          </w:p>
+        </w:tc>
+      </w:tr>
+      <w:tr>
+        <w:trPr>
+          <w:jc w:val="center"/>
+        </w:trPr>
+        <w:tc>
+          <w:tcPr>
+            <w:tcW w:w="4509" w:type="dxa"/>
+          </w:tcPr>
+          <w:p>
+            <w:pPr>
+              <w:pStyle w:val="Footer"/>
+              <w:jc w:val="center"/>
+              <w:rPr>
+                <w:rFonts w:ascii="Times New Roman" w:hAnsi="Times New Roman" w:cs="Times New Roman"/>
+                <w:bCs/>
+                <w:sz w:val="24"/>
+                <w:szCs w:val="32"/>
+                <w:lang w:val="vi-VN"/>
+              </w:rPr>
+            </w:pPr>
+            <w:r>
+              <w:rPr>
+                <w:rFonts w:ascii="Times New Roman" w:hAnsi="Times New Roman" w:cs="Times New Roman"/>
+                <w:bCs/>
+                <w:sz w:val="24"/>
+                <w:szCs w:val="32"/>
+                <w:lang w:val="vi-VN"/>
+              </w:rPr>
+              <w:t>-1.0000001</w:t>
+            </w:r>
+          </w:p>
+        </w:tc>
+        <w:tc>
+          <w:tcPr>
+            <w:tcW w:w="4510" w:type="dxa"/>
+          </w:tcPr>
+          <w:p>
+            <w:pPr>
+              <w:pStyle w:val="Footer"/>
+              <w:jc w:val="center"/>
+              <w:rPr>
+                <w:rFonts w:ascii="Times New Roman" w:eastAsia="Cambria" w:hAnsi="Times New Roman" w:cs="Times New Roman"/>
+                <w:bCs/>
+                <w:sz w:val="24"/>
+                <w:szCs w:val="32"/>
+                <w:lang w:val="en-US"/>
+              </w:rPr>
+            </w:pPr>
+            <w:proofErr w:type="spellStart"/>
+            <w:r>
+              <w:rPr>
+                <w:rFonts w:ascii="Times New Roman" w:eastAsia="Cambria" w:hAnsi="Times New Roman" w:cs="Times New Roman"/>
+                <w:bCs/>
+                <w:sz w:val="24"/>
+                <w:szCs w:val="32"/>
+                <w:lang w:val="en-US"/>
+              </w:rPr>
+              <w:t>IllegalArgumentException</w:t>
+            </w:r>
+            <w:proofErr w:type="spellEnd"/>
+          </w:p>
+        </w:tc>
+      </w:tr>
+      <w:tr>
+        <w:trPr>
+          <w:jc w:val="center"/>
+        </w:trPr>
+        <w:tc>
+          <w:tcPr>
+            <w:tcW w:w="4509" w:type="dxa"/>
+          </w:tcPr>
+          <w:p>
+            <w:pPr>
+              <w:pStyle w:val="Footer"/>
+              <w:jc w:val="center"/>
+              <w:rPr>
+                <w:rFonts w:ascii="Times New Roman" w:hAnsi="Times New Roman" w:cs="Times New Roman"/>
+                <w:bCs/>
+                <w:sz w:val="24"/>
+                <w:szCs w:val="32"/>
+                <w:lang w:val="vi-VN"/>
+              </w:rPr>
+            </w:pPr>
+            <w:r>
+              <w:rPr>
+                <w:rFonts w:ascii="Times New Roman" w:hAnsi="Times New Roman" w:cs="Times New Roman"/>
+                <w:bCs/>
+                <w:sz w:val="24"/>
+                <w:szCs w:val="32"/>
+                <w:lang w:val="vi-VN"/>
+              </w:rPr>
+              <w:t>1.0000001</w:t>
+            </w:r>
+          </w:p>
+        </w:tc>
+        <w:tc>
+          <w:tcPr>
+            <w:tcW w:w="4510" w:type="dxa"/>
+          </w:tcPr>
+          <w:p>
+            <w:pPr>
+              <w:pStyle w:val="Footer"/>
+              <w:jc w:val="center"/>
+              <w:rPr>
+                <w:rFonts w:ascii="Times New Roman" w:eastAsia="Cambria" w:hAnsi="Times New Roman" w:cs="Times New Roman"/>
+                <w:bCs/>
+                <w:sz w:val="24"/>
+                <w:szCs w:val="32"/>
+                <w:lang w:val="en-US"/>
+              </w:rPr>
+            </w:pPr>
+            <w:proofErr w:type="spellStart"/>
+            <w:r>
+              <w:rPr>
+                <w:rFonts w:ascii="Times New Roman" w:eastAsia="Cambria" w:hAnsi="Times New Roman" w:cs="Times New Roman"/>
+                <w:bCs/>
+                <w:sz w:val="24"/>
+                <w:szCs w:val="32"/>
+                <w:lang w:val="en-US"/>
+              </w:rPr>
+              <w:t>IllegalArgumentException</w:t>
+            </w:r>
+            <w:proofErr w:type="spellEnd"/>
+          </w:p>
+        </w:tc>
+      </w:tr>
+      <w:tr>
+        <w:trPr>
+          <w:jc w:val="center"/>
+        </w:trPr>
+        <w:tc>
+          <w:tcPr>
+            <w:tcW w:w="4509" w:type="dxa"/>
+          </w:tcPr>
+          <w:p>
+            <w:pPr>
+              <w:pStyle w:val="Footer"/>
+              <w:jc w:val="center"/>
+              <w:rPr>
+                <w:rFonts w:ascii="Times New Roman" w:hAnsi="Times New Roman" w:cs="Times New Roman"/>
+                <w:bCs/>
+                <w:sz w:val="24"/>
+                <w:szCs w:val="32"/>
+                <w:lang w:val="vi-VN"/>
+              </w:rPr>
+            </w:pPr>
+            <w:r>
+              <w:rPr>
+                <w:rFonts w:ascii="Times New Roman" w:hAnsi="Times New Roman" w:cs="Times New Roman"/>
+                <w:bCs/>
+                <w:sz w:val="24"/>
+                <w:szCs w:val="32"/>
+                <w:lang w:val="vi-VN"/>
+              </w:rPr>
+              <w:t>Double.NaN</w:t>
+            </w:r>
+          </w:p>
+        </w:tc>
+        <w:tc>
+          <w:tcPr>
+            <w:tcW w:w="4510" w:type="dxa"/>
+          </w:tcPr>
+          <w:p>
+            <w:pPr>
+              <w:pStyle w:val="Footer"/>
+              <w:jc w:val="center"/>
+              <w:rPr>
+                <w:rFonts w:ascii="Times New Roman" w:eastAsia="Cambria" w:hAnsi="Times New Roman" w:cs="Times New Roman"/>
+                <w:bCs/>
+                <w:sz w:val="24"/>
+                <w:szCs w:val="32"/>
+                <w:lang w:val="en-US"/>
+              </w:rPr>
+            </w:pPr>
+            <w:proofErr w:type="spellStart"/>
+            <w:r>
+              <w:rPr>
+                <w:rFonts w:ascii="Times New Roman" w:eastAsia="Cambria" w:hAnsi="Times New Roman" w:cs="Times New Roman"/>
+                <w:bCs/>
+                <w:sz w:val="24"/>
+                <w:szCs w:val="32"/>
+                <w:lang w:val="en-US"/>
+              </w:rPr>
+              <w:t>IllegalArgumentException</w:t>
+            </w:r>
+            <w:proofErr w:type="spellEnd"/>
+          </w:p>
+        </w:tc>
+      </w:tr>
+      <w:tr>
+        <w:trPr>
+          <w:jc w:val="center"/>
+        </w:trPr>
+        <w:tc>
+          <w:tcPr>
+            <w:tcW w:w="4509" w:type="dxa"/>
+          </w:tcPr>
+          <w:p>
+            <w:pPr>
+              <w:pStyle w:val="Footer"/>
+              <w:jc w:val="center"/>
+              <w:rPr>
+                <w:rFonts w:ascii="Times New Roman" w:hAnsi="Times New Roman" w:cs="Times New Roman"/>
+                <w:bCs/>
+                <w:sz w:val="24"/>
+                <w:szCs w:val="32"/>
+                <w:lang w:val="en-US"/>
+              </w:rPr>
+            </w:pPr>
+            <w:r>
+              <w:rPr>
+                <w:rFonts w:ascii="Times New Roman" w:hAnsi="Times New Roman" w:cs="Times New Roman"/>
+                <w:bCs/>
+                <w:sz w:val="24"/>
+                <w:szCs w:val="32"/>
+                <w:lang w:val="vi-VN"/>
+              </w:rPr>
+              <w:t>Double.POSITIVE_</w:t>
+            </w:r>
+            <w:r>
+              <w:rPr>
+                <w:rFonts w:ascii="Times New Roman" w:hAnsi="Times New Roman" w:cs="Times New Roman"/>
+                <w:bCs/>
+                <w:sz w:val="24"/>
+                <w:szCs w:val="32"/>
+                <w:lang w:val="en-US"/>
+              </w:rPr>
+              <w:t>INFINITY</w:t>
+            </w:r>
+          </w:p>
+        </w:tc>
+        <w:tc>
+          <w:tcPr>
+            <w:tcW w:w="4510" w:type="dxa"/>
+          </w:tcPr>
+          <w:p>
+            <w:pPr>
+              <w:pStyle w:val="Footer"/>
+              <w:jc w:val="center"/>
+              <w:rPr>
+                <w:rFonts w:ascii="Times New Roman" w:eastAsia="Cambria" w:hAnsi="Times New Roman" w:cs="Times New Roman"/>
+                <w:bCs/>
+                <w:sz w:val="24"/>
+                <w:szCs w:val="32"/>
+                <w:lang w:val="en-US"/>
+              </w:rPr>
+            </w:pPr>
+            <w:proofErr w:type="spellStart"/>
+            <w:r>
+              <w:rPr>
+                <w:rFonts w:ascii="Times New Roman" w:eastAsia="Cambria" w:hAnsi="Times New Roman" w:cs="Times New Roman"/>
+                <w:bCs/>
+                <w:sz w:val="24"/>
+                <w:szCs w:val="32"/>
+                <w:lang w:val="en-US"/>
+              </w:rPr>
+              <w:t>IllegalArgumentException</w:t>
+            </w:r>
+            <w:proofErr w:type="spellEnd"/>
+          </w:p>
+        </w:tc>
+      </w:tr>
+      <w:tr>
+        <w:trPr>
+          <w:jc w:val="center"/>
+        </w:trPr>
+        <w:tc>
+          <w:tcPr>
+            <w:tcW w:w="4509" w:type="dxa"/>
+          </w:tcPr>
+          <w:p>
+            <w:pPr>
+              <w:pStyle w:val="Footer"/>
+              <w:jc w:val="center"/>
+              <w:rPr>
+                <w:rFonts w:ascii="Times New Roman" w:hAnsi="Times New Roman" w:cs="Times New Roman"/>
+                <w:bCs/>
+                <w:sz w:val="24"/>
+                <w:szCs w:val="32"/>
+                <w:lang w:val="en-US"/>
+              </w:rPr>
+            </w:pPr>
+            <w:proofErr w:type="spellStart"/>
+            <w:r>
+              <w:rPr>
+                <w:rFonts w:ascii="Times New Roman" w:hAnsi="Times New Roman" w:cs="Times New Roman"/>
+                <w:bCs/>
+                <w:sz w:val="24"/>
+                <w:szCs w:val="32"/>
+                <w:lang w:val="en-US"/>
+              </w:rPr>
+              <w:t>Double.MIN_VALUE</w:t>
+            </w:r>
+            <w:proofErr w:type="spellEnd"/>
+          </w:p>
+        </w:tc>
+        <w:tc>
+          <w:tcPr>
+            <w:tcW w:w="4510" w:type="dxa"/>
+          </w:tcPr>
+          <w:p>
+            <w:pPr>
+              <w:pStyle w:val="Footer"/>
+              <w:jc w:val="center"/>
+              <w:rPr>
+                <w:rFonts w:ascii="Times New Roman" w:eastAsia="Cambria" w:hAnsi="Times New Roman" w:cs="Times New Roman"/>
+                <w:bCs/>
+                <w:sz w:val="24"/>
+                <w:szCs w:val="32"/>
+              </w:rPr>
+            </w:pPr>
+            <m:oMath>
+              <m:r>
+                <w:rPr>
+                  <w:rFonts w:ascii="Cambria Math" w:eastAsia="Cambria" w:hAnsi="Cambria Math" w:cs="Times New Roman"/>
+                  <w:sz w:val="24"/>
+                  <w:szCs w:val="32"/>
+                  <w:lang w:val="ru"/>
+                </w:rPr>
+                <m:t>4,</m:t>
+              </m:r>
+              <m:r>
+                <w:rPr>
+                  <w:rFonts w:ascii="Cambria Math" w:eastAsia="Cambria" w:hAnsi="Cambria Math" w:cs="Times New Roman"/>
+                  <w:sz w:val="24"/>
+                  <w:szCs w:val="32"/>
+                  <w:lang w:val="en-US"/>
+                </w:rPr>
+                <m:t xml:space="preserve">9 . </m:t>
+              </m:r>
+              <m:sSup>
+                <m:sSupPr>
+                  <m:ctrlPr>
+                    <w:rPr>
+                      <w:rFonts w:ascii="Cambria Math" w:eastAsia="Cambria" w:hAnsi="Cambria Math" w:cs="Times New Roman"/>
+                      <w:bCs/>
+                      <w:i/>
+                      <w:sz w:val="24"/>
+                      <w:szCs w:val="32"/>
+                      <w:lang w:val="en-US"/>
+                    </w:rPr>
+                  </m:ctrlPr>
+                </m:sSupPr>
+                <m:e>
+                  <m:r>
+                    <w:rPr>
+                      <w:rFonts w:ascii="Cambria Math" w:eastAsia="Cambria" w:hAnsi="Cambria Math" w:cs="Times New Roman"/>
+                      <w:sz w:val="24"/>
+                      <w:szCs w:val="32"/>
+                      <w:lang w:val="en-US"/>
+                    </w:rPr>
+                    <m:t>10</m:t>
+                  </m:r>
+                </m:e>
+                <m:sup>
+                  <m:r>
+                    <w:rPr>
+                      <w:rFonts w:ascii="Cambria Math" w:eastAsia="Cambria" w:hAnsi="Cambria Math" w:cs="Times New Roman"/>
+                      <w:sz w:val="24"/>
+                      <w:szCs w:val="32"/>
+                      <w:lang w:val="en-US"/>
+                    </w:rPr>
+                    <m:t>-324</m:t>
+                  </m:r>
+                </m:sup>
+              </m:sSup>
+            </m:oMath>
+            <w:r>
+              <w:rPr>
+                <w:rFonts w:ascii="Times New Roman" w:eastAsia="Cambria" w:hAnsi="Times New Roman" w:cs="Times New Roman"/>
+                <w:bCs/>
+                <w:sz w:val="24"/>
+                <w:szCs w:val="32"/>
+                <w:lang w:val="ru"/>
+              </w:rPr>
+              <w:t xml:space="preserve">(и </w:t>
+            </w:r>
+            <m:oMath>
+              <m:r>
+                <w:rPr>
+                  <w:rFonts w:ascii="Cambria Math" w:eastAsia="Cambria" w:hAnsi="Cambria Math" w:cs="Times New Roman"/>
+                  <w:sz w:val="24"/>
+                  <w:szCs w:val="32"/>
+                  <w:lang w:val="ru"/>
+                </w:rPr>
+                <m:t>asin(x)≈x</m:t>
+              </m:r>
+            </m:oMath>
+            <w:r>
+              <w:rPr>
+                <w:rFonts w:ascii="Times New Roman" w:eastAsia="Cambria" w:hAnsi="Times New Roman" w:cs="Times New Roman"/>
+                <w:bCs/>
+                <w:sz w:val="24"/>
+                <w:szCs w:val="32"/>
+                <w:lang w:val="ru"/>
+              </w:rPr>
+              <w:t>)</w:t>
+            </w:r>
+          </w:p>
+        </w:tc>
+      </w:tr>
+    </w:tbl>
+    <w:p>
+      <w:pPr>
+        <w:pStyle w:val="Footer"/>
+        <w:ind w:left="360"/>
+        <w:rPr>
+          <w:rFonts w:ascii="Times New Roman" w:hAnsi="Times New Roman" w:cs="Times New Roman"/>
+          <w:bCs/>
+          <w:sz w:val="24"/>
+          <w:szCs w:val="32"/>
+          <w:lang w:val="vi-VN"/>
+        </w:rPr>
+      </w:pPr>
+    </w:p>
+    <w:p>
+      <w:pPr>
+        <w:pStyle w:val="Footer"/>
+        <w:rPr>
+          <w:rFonts w:ascii="Times New Roman" w:hAnsi="Times New Roman" w:cs="Times New Roman"/>
+          <w:sz w:val="24"/>
+          <w:szCs w:val="32"/>
+          <w:lang w:val="en-US"/>
+        </w:rPr>
       </w:pPr>
       <w:r>
         <w:rPr>
           <w:rFonts w:ascii="Times New Roman" w:hAnsi="Times New Roman" w:cs="Times New Roman"/>
           <w:noProof/>
-          <w:sz w:val="24"/>
-          <w:szCs w:val="32"/>
-          <w:lang w:val="en-US"/>
+        </w:rPr>
+        <w:br/>
+      </w:r>
+      <w:r>
+        <w:rPr>
+          <w:rFonts w:ascii="Times New Roman" w:hAnsi="Times New Roman" w:cs="Times New Roman"/>
+          <w:sz w:val="24"/>
+          <w:szCs w:val="32"/>
         </w:rPr>
         <w:drawing>
-          <wp:inline distT="0" distB="0" distL="0" distR="0" wp14:anchorId="049AF50F" wp14:editId="46730604">
-            <wp:extent cx="5152572" cy="4057650"/>
-            <wp:effectExtent l="0" t="0" r="0" b="0"/>
-            <wp:docPr id="8" name="Picture 8"/>
+          <wp:inline distT="0" distB="0" distL="0" distR="0" wp14:anchorId="7A99C794" wp14:editId="6FAC254A">
+            <wp:extent cx="5733415" cy="2393315"/>
+            <wp:effectExtent l="0" t="0" r="635" b="6985"/>
+            <wp:docPr id="1414889194" name="Picture 1"/>
             <wp:cNvGraphicFramePr>
               <a:graphicFrameLocks xmlns:a="http://schemas.openxmlformats.org/drawingml/2006/main" noChangeAspect="1"/>
             </wp:cNvGraphicFramePr>
@@ -2018,17 +4923,11 @@
               <a:graphicData uri="http://schemas.openxmlformats.org/drawingml/2006/picture">
                 <pic:pic xmlns:pic="http://schemas.openxmlformats.org/drawingml/2006/picture">
                   <pic:nvPicPr>
-                    <pic:cNvPr id="8" name="Screenshot 2024-01-13 012719.png"/>
+                    <pic:cNvPr id="1414889194" name=""/>
                     <pic:cNvPicPr/>
                   </pic:nvPicPr>
                   <pic:blipFill>
-                    <a:blip r:embed="rId10">
-                      <a:extLst>
-                        <a:ext uri="{28A0092B-C50C-407E-A947-70E740481C1C}">
-                          <a14:useLocalDpi xmlns:a14="http://schemas.microsoft.com/office/drawing/2010/main" val="0"/>
-                        </a:ext>
-                      </a:extLst>
-                    </a:blip>
+                    <a:blip r:embed="rId9"/>
                     <a:stretch>
                       <a:fillRect/>
                     </a:stretch>
@@ -2036,7 +4935,7 @@
                   <pic:spPr>
                     <a:xfrm>
                       <a:off x="0" y="0"/>
-                      <a:ext cx="5214523" cy="4106437"/>
+                      <a:ext cx="5733415" cy="2393315"/>
                     </a:xfrm>
                     <a:prstGeom prst="rect">
                       <a:avLst/>
@@ -2048,49 +4947,89 @@
           </wp:inline>
         </w:drawing>
       </w:r>
-      <w:r>
+    </w:p>
+    <w:p>
+      <w:pPr>
+        <w:pStyle w:val="Footer"/>
         <w:rPr>
           <w:rFonts w:ascii="Times New Roman" w:hAnsi="Times New Roman" w:cs="Times New Roman"/>
           <w:sz w:val="24"/>
           <w:szCs w:val="32"/>
           <w:lang w:val="en-US"/>
         </w:rPr>
+      </w:pPr>
+    </w:p>
+    <w:p>
+      <w:pPr>
+        <w:pStyle w:val="Footer"/>
+        <w:rPr>
+          <w:rFonts w:ascii="Times New Roman" w:hAnsi="Times New Roman" w:cs="Times New Roman"/>
+          <w:sz w:val="24"/>
+          <w:szCs w:val="32"/>
+          <w:lang w:val="en-US"/>
+        </w:rPr>
+      </w:pPr>
+      <w:r>
+        <w:rPr>
+          <w:rFonts w:ascii="Times New Roman" w:hAnsi="Times New Roman" w:cs="Times New Roman"/>
+          <w:sz w:val="24"/>
+          <w:szCs w:val="32"/>
+          <w:lang w:val="en-US"/>
+        </w:rPr>
+        <w:drawing>
+          <wp:inline distT="0" distB="0" distL="0" distR="0" wp14:anchorId="35486E91" wp14:editId="632B5EDA">
+            <wp:extent cx="5733415" cy="1155065"/>
+            <wp:effectExtent l="0" t="0" r="635" b="6985"/>
+            <wp:docPr id="2091604562" name="Picture 1"/>
+            <wp:cNvGraphicFramePr>
+              <a:graphicFrameLocks xmlns:a="http://schemas.openxmlformats.org/drawingml/2006/main" noChangeAspect="1"/>
+            </wp:cNvGraphicFramePr>
+            <a:graphic xmlns:a="http://schemas.openxmlformats.org/drawingml/2006/main">
+              <a:graphicData uri="http://schemas.openxmlformats.org/drawingml/2006/picture">
+                <pic:pic xmlns:pic="http://schemas.openxmlformats.org/drawingml/2006/picture">
+                  <pic:nvPicPr>
+                    <pic:cNvPr id="2091604562" name=""/>
+                    <pic:cNvPicPr/>
+                  </pic:nvPicPr>
+                  <pic:blipFill>
+                    <a:blip r:embed="rId10"/>
+                    <a:stretch>
+                      <a:fillRect/>
+                    </a:stretch>
+                  </pic:blipFill>
+                  <pic:spPr>
+                    <a:xfrm>
+                      <a:off x="0" y="0"/>
+                      <a:ext cx="5733415" cy="1155065"/>
+                    </a:xfrm>
+                    <a:prstGeom prst="rect">
+                      <a:avLst/>
+                    </a:prstGeom>
+                  </pic:spPr>
+                </pic:pic>
+              </a:graphicData>
+            </a:graphic>
+          </wp:inline>
+        </w:drawing>
+      </w:r>
+    </w:p>
+    <w:p>
+      <w:pPr>
+        <w:pStyle w:val="Footer"/>
+        <w:rPr>
+          <w:rFonts w:ascii="Times New Roman" w:hAnsi="Times New Roman" w:cs="Times New Roman"/>
+          <w:sz w:val="24"/>
+          <w:szCs w:val="32"/>
+        </w:rPr>
+      </w:pPr>
+      <w:r>
+        <w:rPr>
+          <w:rFonts w:ascii="Times New Roman" w:hAnsi="Times New Roman" w:cs="Times New Roman"/>
+          <w:sz w:val="24"/>
+          <w:szCs w:val="32"/>
+        </w:rPr>
         <w:tab/>
       </w:r>
-    </w:p>
-    <w:p>
-      <w:pPr>
-        <w:pStyle w:val="Footer"/>
-        <w:outlineLvl w:val="0"/>
-        <w:rPr>
-          <w:rFonts w:ascii="Times New Roman" w:hAnsi="Times New Roman" w:cs="Times New Roman"/>
-          <w:b/>
-          <w:sz w:val="24"/>
-          <w:szCs w:val="24"/>
-        </w:rPr>
-      </w:pPr>
-      <w:bookmarkStart w:id="4" w:name="_Toc152985146"/>
-      <w:r>
-        <w:rPr>
-          <w:rFonts w:ascii="Times New Roman" w:hAnsi="Times New Roman" w:cs="Times New Roman"/>
-          <w:b/>
-          <w:sz w:val="24"/>
-          <w:szCs w:val="24"/>
-        </w:rPr>
-        <w:lastRenderedPageBreak/>
-        <w:t>Вывод:</w:t>
-      </w:r>
-      <w:bookmarkEnd w:id="4"/>
-    </w:p>
-    <w:p>
-      <w:pPr>
-        <w:pStyle w:val="Footer"/>
-        <w:rPr>
-          <w:rFonts w:ascii="Times New Roman" w:hAnsi="Times New Roman" w:cs="Times New Roman"/>
-          <w:sz w:val="24"/>
-          <w:szCs w:val="24"/>
-        </w:rPr>
-      </w:pPr>
     </w:p>
     <w:p>
       <w:pPr>
@@ -2101,40 +5040,6 @@
           <w:lang w:val="ru-RU"/>
         </w:rPr>
       </w:pPr>
-      <w:r>
-        <w:rPr>
-          <w:rFonts w:ascii="Times New Roman" w:hAnsi="Times New Roman" w:cs="Times New Roman"/>
-          <w:sz w:val="24"/>
-          <w:szCs w:val="24"/>
-        </w:rPr>
-        <w:t>Во время выполнения данной лабораторной работы я изучил</w:t>
-      </w:r>
-      <w:r>
-        <w:rPr>
-          <w:rFonts w:ascii="Times New Roman" w:hAnsi="Times New Roman" w:cs="Times New Roman"/>
-          <w:sz w:val="24"/>
-          <w:szCs w:val="24"/>
-          <w:lang w:val="ru-RU"/>
-        </w:rPr>
-        <w:t xml:space="preserve"> исключения ; вложенные, локальные и анонимные классы и аннотации</w:t>
-      </w:r>
-      <w:r>
-        <w:rPr>
-          <w:rFonts w:ascii="Times New Roman" w:hAnsi="Times New Roman" w:cs="Times New Roman"/>
-          <w:sz w:val="24"/>
-          <w:szCs w:val="24"/>
-          <w:lang w:val="ru-RU"/>
-        </w:rPr>
-        <w:t xml:space="preserve">  </w:t>
-      </w:r>
-      <w:r>
-        <w:rPr>
-          <w:rFonts w:ascii="Times New Roman" w:hAnsi="Times New Roman" w:cs="Times New Roman"/>
-          <w:sz w:val="24"/>
-          <w:szCs w:val="24"/>
-        </w:rPr>
-        <w:t>.</w:t>
-      </w:r>
     </w:p>
     <w:sectPr>
       <w:pgSz w:w="11909" w:h="16834"/>
@@ -2149,9 +5054,98 @@
 <file path=word/numbering.xml><?xml version="1.0" encoding="utf-8"?>
 <w:numbering xmlns:wpc="http://schemas.microsoft.com/office/word/2010/wordprocessingCanvas" xmlns:cx="http://schemas.microsoft.com/office/drawing/2014/chartex" xmlns:cx1="http://schemas.microsoft.com/office/drawing/2015/9/8/chartex" xmlns:cx2="http://schemas.microsoft.com/office/drawing/2015/10/21/chartex" xmlns:cx3="http://schemas.microsoft.com/office/drawing/2016/5/9/chartex" xmlns:cx4="http://schemas.microsoft.com/office/drawing/2016/5/10/chartex" xmlns:cx5="http://schemas.microsoft.com/office/drawing/2016/5/11/chartex" xmlns:cx6="http://schemas.microsoft.com/office/drawing/2016/5/12/chartex" xmlns:cx7="http://schemas.microsoft.com/office/drawing/2016/5/13/chartex" xmlns:cx8="http://schemas.microsoft.com/office/drawing/2016/5/14/chartex" xmlns:mc="http://schemas.openxmlformats.org/markup-compatibility/2006" xmlns:aink="http://schemas.microsoft.com/office/drawing/2016/ink" xmlns:am3d="http://schemas.microsoft.com/office/drawing/2017/model3d" xmlns:o="urn:schemas-microsoft-com:office:office" xmlns:oel="http://schemas.microsoft.com/office/2019/extlst" xmlns:r="http://schemas.openxmlformats.org/officeDocument/2006/relationships" xmlns:m="http://schemas.openxmlformats.org/officeDocument/2006/math" xmlns:v="urn:schemas-microsoft-com:vml" xmlns:wp14="http://schemas.microsoft.com/office/word/2010/wordprocessingDrawing" xmlns:wp="http://schemas.openxmlformats.org/drawingml/2006/wordprocessingDrawing" xmlns:w10="urn:schemas-microsoft-com:office:word" xmlns:w="http://schemas.openxmlformats.org/wordprocessingml/2006/main" xmlns:w14="http://schemas.microsoft.com/office/word/2010/wordml" xmlns:w15="http://schemas.microsoft.com/office/word/2012/wordml" xmlns:w16cex="http://schemas.microsoft.com/office/word/2018/wordml/cex" xmlns:w16cid="http://schemas.microsoft.com/office/word/2016/wordml/cid" xmlns:w16="http://schemas.microsoft.com/office/word/2018/wordml" xmlns:w16du="http://schemas.microsoft.com/office/word/2023/wordml/word16du" xmlns:w16sdtdh="http://schemas.microsoft.com/office/word/2020/wordml/sdtdatahash" xmlns:w16sdtfl="http://schemas.microsoft.com/office/word/2024/wordml/sdtformatlock" xmlns:w16se="http://schemas.microsoft.com/office/word/2015/wordml/symex" xmlns:wpg="http://schemas.microsoft.com/office/word/2010/wordprocessingGroup" xmlns:wpi="http://schemas.microsoft.com/office/word/2010/wordprocessingInk" xmlns:wne="http://schemas.microsoft.com/office/word/2006/wordml" xmlns:wps="http://schemas.microsoft.com/office/word/2010/wordprocessingShape" mc:Ignorable="w14 w15 w16se w16cid w16 w16cex w16sdtdh w16sdtfl w16du wp14">
   <w:abstractNum w:abstractNumId="0" w15:restartNumberingAfterBreak="0">
+    <w:nsid w:val="07D05D9F"/>
+    <w:multiLevelType w:val="hybridMultilevel"/>
+    <w:tmpl w:val="4B987182"/>
+    <w:lvl w:ilvl="0" w:tplc="0409000F">
+      <w:start w:val="1"/>
+      <w:numFmt w:val="decimal"/>
+      <w:lvlText w:val="%1."/>
+      <w:lvlJc w:val="left"/>
+      <w:pPr>
+        <w:ind w:left="720" w:hanging="360"/>
+      </w:pPr>
+      <w:rPr>
+        <w:rFonts w:hint="default"/>
+      </w:rPr>
+    </w:lvl>
+    <w:lvl w:ilvl="1" w:tplc="04090019" w:tentative="1">
+      <w:start w:val="1"/>
+      <w:numFmt w:val="lowerLetter"/>
+      <w:lvlText w:val="%2."/>
+      <w:lvlJc w:val="left"/>
+      <w:pPr>
+        <w:ind w:left="1440" w:hanging="360"/>
+      </w:pPr>
+    </w:lvl>
+    <w:lvl w:ilvl="2" w:tplc="0409001B" w:tentative="1">
+      <w:start w:val="1"/>
+      <w:numFmt w:val="lowerRoman"/>
+      <w:lvlText w:val="%3."/>
+      <w:lvlJc w:val="right"/>
+      <w:pPr>
+        <w:ind w:left="2160" w:hanging="180"/>
+      </w:pPr>
+    </w:lvl>
+    <w:lvl w:ilvl="3" w:tplc="0409000F" w:tentative="1">
+      <w:start w:val="1"/>
+      <w:numFmt w:val="decimal"/>
+      <w:lvlText w:val="%4."/>
+      <w:lvlJc w:val="left"/>
+      <w:pPr>
+        <w:ind w:left="2880" w:hanging="360"/>
+      </w:pPr>
+    </w:lvl>
+    <w:lvl w:ilvl="4" w:tplc="04090019" w:tentative="1">
+      <w:start w:val="1"/>
+      <w:numFmt w:val="lowerLetter"/>
+      <w:lvlText w:val="%5."/>
+      <w:lvlJc w:val="left"/>
+      <w:pPr>
+        <w:ind w:left="3600" w:hanging="360"/>
+      </w:pPr>
+    </w:lvl>
+    <w:lvl w:ilvl="5" w:tplc="0409001B" w:tentative="1">
+      <w:start w:val="1"/>
+      <w:numFmt w:val="lowerRoman"/>
+      <w:lvlText w:val="%6."/>
+      <w:lvlJc w:val="right"/>
+      <w:pPr>
+        <w:ind w:left="4320" w:hanging="180"/>
+      </w:pPr>
+    </w:lvl>
+    <w:lvl w:ilvl="6" w:tplc="0409000F" w:tentative="1">
+      <w:start w:val="1"/>
+      <w:numFmt w:val="decimal"/>
+      <w:lvlText w:val="%7."/>
+      <w:lvlJc w:val="left"/>
+      <w:pPr>
+        <w:ind w:left="5040" w:hanging="360"/>
+      </w:pPr>
+    </w:lvl>
+    <w:lvl w:ilvl="7" w:tplc="04090019" w:tentative="1">
+      <w:start w:val="1"/>
+      <w:numFmt w:val="lowerLetter"/>
+      <w:lvlText w:val="%8."/>
+      <w:lvlJc w:val="left"/>
+      <w:pPr>
+        <w:ind w:left="5760" w:hanging="360"/>
+      </w:pPr>
+    </w:lvl>
+    <w:lvl w:ilvl="8" w:tplc="0409001B" w:tentative="1">
+      <w:start w:val="1"/>
+      <w:numFmt w:val="lowerRoman"/>
+      <w:lvlText w:val="%9."/>
+      <w:lvlJc w:val="right"/>
+      <w:pPr>
+        <w:ind w:left="6480" w:hanging="180"/>
+      </w:pPr>
+    </w:lvl>
+  </w:abstractNum>
+  <w:abstractNum w:abstractNumId="1" w15:restartNumberingAfterBreak="0">
     <w:nsid w:val="16B6000B"/>
     <w:multiLevelType w:val="hybridMultilevel"/>
-    <w:tmpl w:val="C2EC5E9C"/>
+    <w:tmpl w:val="6EB48104"/>
     <w:lvl w:ilvl="0" w:tplc="04090001">
       <w:start w:val="1"/>
       <w:numFmt w:val="bullet"/>
@@ -2164,7 +5158,7 @@
         <w:rFonts w:ascii="Symbol" w:hAnsi="Symbol" w:hint="default"/>
       </w:rPr>
     </w:lvl>
-    <w:lvl w:ilvl="1" w:tplc="04090003" w:tentative="1">
+    <w:lvl w:ilvl="1" w:tplc="04090003">
       <w:start w:val="1"/>
       <w:numFmt w:val="bullet"/>
       <w:lvlText w:val="o"/>
@@ -2176,7 +5170,7 @@
         <w:rFonts w:ascii="Courier New" w:hAnsi="Courier New" w:cs="Courier New" w:hint="default"/>
       </w:rPr>
     </w:lvl>
-    <w:lvl w:ilvl="2" w:tplc="04090005" w:tentative="1">
+    <w:lvl w:ilvl="2" w:tplc="04090005">
       <w:start w:val="1"/>
       <w:numFmt w:val="bullet"/>
       <w:lvlText w:val=""/>
@@ -2261,7 +5255,96 @@
       </w:rPr>
     </w:lvl>
   </w:abstractNum>
-  <w:abstractNum w:abstractNumId="1" w15:restartNumberingAfterBreak="0">
+  <w:abstractNum w:abstractNumId="2" w15:restartNumberingAfterBreak="0">
+    <w:nsid w:val="1CAD406E"/>
+    <w:multiLevelType w:val="hybridMultilevel"/>
+    <w:tmpl w:val="F452849C"/>
+    <w:lvl w:ilvl="0" w:tplc="0409000F">
+      <w:start w:val="1"/>
+      <w:numFmt w:val="decimal"/>
+      <w:lvlText w:val="%1."/>
+      <w:lvlJc w:val="left"/>
+      <w:pPr>
+        <w:ind w:left="720" w:hanging="360"/>
+      </w:pPr>
+      <w:rPr>
+        <w:rFonts w:hint="default"/>
+      </w:rPr>
+    </w:lvl>
+    <w:lvl w:ilvl="1" w:tplc="04090019">
+      <w:start w:val="1"/>
+      <w:numFmt w:val="lowerLetter"/>
+      <w:lvlText w:val="%2."/>
+      <w:lvlJc w:val="left"/>
+      <w:pPr>
+        <w:ind w:left="1440" w:hanging="360"/>
+      </w:pPr>
+    </w:lvl>
+    <w:lvl w:ilvl="2" w:tplc="0409001B" w:tentative="1">
+      <w:start w:val="1"/>
+      <w:numFmt w:val="lowerRoman"/>
+      <w:lvlText w:val="%3."/>
+      <w:lvlJc w:val="right"/>
+      <w:pPr>
+        <w:ind w:left="2160" w:hanging="180"/>
+      </w:pPr>
+    </w:lvl>
+    <w:lvl w:ilvl="3" w:tplc="0409000F" w:tentative="1">
+      <w:start w:val="1"/>
+      <w:numFmt w:val="decimal"/>
+      <w:lvlText w:val="%4."/>
+      <w:lvlJc w:val="left"/>
+      <w:pPr>
+        <w:ind w:left="2880" w:hanging="360"/>
+      </w:pPr>
+    </w:lvl>
+    <w:lvl w:ilvl="4" w:tplc="04090019" w:tentative="1">
+      <w:start w:val="1"/>
+      <w:numFmt w:val="lowerLetter"/>
+      <w:lvlText w:val="%5."/>
+      <w:lvlJc w:val="left"/>
+      <w:pPr>
+        <w:ind w:left="3600" w:hanging="360"/>
+      </w:pPr>
+    </w:lvl>
+    <w:lvl w:ilvl="5" w:tplc="0409001B" w:tentative="1">
+      <w:start w:val="1"/>
+      <w:numFmt w:val="lowerRoman"/>
+      <w:lvlText w:val="%6."/>
+      <w:lvlJc w:val="right"/>
+      <w:pPr>
+        <w:ind w:left="4320" w:hanging="180"/>
+      </w:pPr>
+    </w:lvl>
+    <w:lvl w:ilvl="6" w:tplc="0409000F" w:tentative="1">
+      <w:start w:val="1"/>
+      <w:numFmt w:val="decimal"/>
+      <w:lvlText w:val="%7."/>
+      <w:lvlJc w:val="left"/>
+      <w:pPr>
+        <w:ind w:left="5040" w:hanging="360"/>
+      </w:pPr>
+    </w:lvl>
+    <w:lvl w:ilvl="7" w:tplc="04090019" w:tentative="1">
+      <w:start w:val="1"/>
+      <w:numFmt w:val="lowerLetter"/>
+      <w:lvlText w:val="%8."/>
+      <w:lvlJc w:val="left"/>
+      <w:pPr>
+        <w:ind w:left="5760" w:hanging="360"/>
+      </w:pPr>
+    </w:lvl>
+    <w:lvl w:ilvl="8" w:tplc="0409001B" w:tentative="1">
+      <w:start w:val="1"/>
+      <w:numFmt w:val="lowerRoman"/>
+      <w:lvlText w:val="%9."/>
+      <w:lvlJc w:val="right"/>
+      <w:pPr>
+        <w:ind w:left="6480" w:hanging="180"/>
+      </w:pPr>
+    </w:lvl>
+  </w:abstractNum>
+  <w:abstractNum w:abstractNumId="3" w15:restartNumberingAfterBreak="0">
     <w:nsid w:val="5605544B"/>
     <w:multiLevelType w:val="multilevel"/>
     <w:tmpl w:val="F20A1CB0"/>
@@ -2379,10 +5462,16 @@
     </w:lvl>
   </w:abstractNum>
   <w:num w:numId="1" w16cid:durableId="405614271">
+    <w:abstractNumId w:val="3"/>
+  </w:num>
+  <w:num w:numId="2" w16cid:durableId="314263713">
     <w:abstractNumId w:val="1"/>
   </w:num>
-  <w:num w:numId="2" w16cid:durableId="314263713">
+  <w:num w:numId="3" w16cid:durableId="1540124353">
     <w:abstractNumId w:val="0"/>
+  </w:num>
+  <w:num w:numId="4" w16cid:durableId="2088072496">
+    <w:abstractNumId w:val="2"/>
   </w:num>
 </w:numbering>
 </file>
@@ -3261,6 +6350,16 @@
       </w:tblBorders>
     </w:tblPr>
   </w:style>
+  <w:style w:type="character" w:styleId="PlaceholderText">
+    <w:name w:val="Placeholder Text"/>
+    <w:basedOn w:val="DefaultParagraphFont"/>
+    <w:uiPriority w:val="99"/>
+    <w:semiHidden/>
+    <w:rsid w:val="00220058"/>
+    <w:rPr>
+      <w:color w:val="666666"/>
+    </w:rPr>
+  </w:style>
 </w:styles>
 </file>
 

</xml_diff>

<commit_message>
Lab 1: part 1 - Change Exception to NaN
</commit_message>
<xml_diff>
--- a/Lab1/docs/report.docx
+++ b/Lab1/docs/report.docx
@@ -4,641 +4,560 @@
   <w:body>
     <w:p>
       <w:pPr>
-        <w:rPr>
-          <w:rFonts w:ascii="Times New Roman" w:hAnsi="Times New Roman" w:cs="Times New Roman"/>
-        </w:rPr>
-      </w:pPr>
-    </w:p>
-    <w:p>
-      <w:pPr>
-        <w:spacing w:line="237" w:lineRule="auto"/>
+        <w:spacing w:line="360" w:lineRule="auto"/>
+        <w:ind w:right="-691"/>
         <w:jc w:val="center"/>
         <w:rPr>
-          <w:rFonts w:ascii="Times New Roman" w:eastAsia="Liberation Serif" w:hAnsi="Times New Roman" w:cs="Times New Roman"/>
+          <w:rFonts w:ascii="Times New Roman" w:hAnsi="Times New Roman" w:cs="Times New Roman"/>
+          <w:b/>
+          <w:caps/>
+          <w:sz w:val="16"/>
+          <w:szCs w:val="16"/>
+          <w:lang w:val="ru-RU"/>
+        </w:rPr>
+      </w:pPr>
+      <w:r>
+        <w:rPr>
+          <w:rFonts w:ascii="Times New Roman" w:hAnsi="Times New Roman" w:cs="Times New Roman"/>
+          <w:b/>
+          <w:szCs w:val="26"/>
+          <w:lang w:val="ru-RU"/>
+        </w:rPr>
+        <w:t>Министерство науки и высшего образования Российской Федерации</w:t>
+      </w:r>
+    </w:p>
+    <w:p>
+      <w:pPr>
+        <w:spacing w:line="360" w:lineRule="auto"/>
+        <w:ind w:right="-691"/>
+        <w:jc w:val="center"/>
+        <w:rPr>
+          <w:rFonts w:ascii="Times New Roman" w:eastAsia="Calibri" w:hAnsi="Times New Roman" w:cs="Times New Roman"/>
+          <w:b/>
+          <w:caps/>
+          <w:sz w:val="16"/>
+          <w:szCs w:val="16"/>
+          <w:lang w:val="ru-RU"/>
+        </w:rPr>
+      </w:pPr>
+      <w:r>
+        <w:rPr>
+          <w:rFonts w:ascii="Times New Roman" w:eastAsia="Calibri" w:hAnsi="Times New Roman" w:cs="Times New Roman"/>
+          <w:b/>
+          <w:caps/>
+          <w:sz w:val="16"/>
+          <w:szCs w:val="16"/>
+          <w:lang w:val="ru-RU"/>
+        </w:rPr>
+        <w:t>федеральное государственное автономное образовательное учреждение высшего образования</w:t>
+      </w:r>
+    </w:p>
+    <w:p>
+      <w:pPr>
+        <w:spacing w:line="360" w:lineRule="auto"/>
+        <w:ind w:right="-691"/>
+        <w:jc w:val="center"/>
+        <w:rPr>
+          <w:rFonts w:ascii="Times New Roman" w:hAnsi="Times New Roman" w:cs="Times New Roman"/>
+          <w:b/>
+          <w:sz w:val="26"/>
+          <w:szCs w:val="26"/>
+          <w:lang w:val="ru-RU"/>
+        </w:rPr>
+      </w:pPr>
+      <w:r>
+        <w:rPr>
+          <w:rFonts w:ascii="Times New Roman" w:hAnsi="Times New Roman" w:cs="Times New Roman"/>
+          <w:b/>
+          <w:sz w:val="26"/>
+          <w:szCs w:val="26"/>
+          <w:lang w:val="ru-RU"/>
+        </w:rPr>
+        <w:t>“НАЦИОНАЛЬНЫЙ ИССЛЕДОВАТЕЛЬСКИЙ УНИВЕРСИТЕТ ИТМО”</w:t>
+      </w:r>
+    </w:p>
+    <w:p>
+      <w:pPr>
+        <w:spacing w:line="360" w:lineRule="auto"/>
+        <w:ind w:right="-13"/>
+        <w:jc w:val="center"/>
+        <w:rPr>
+          <w:rFonts w:ascii="Times New Roman" w:hAnsi="Times New Roman" w:cs="Times New Roman"/>
+          <w:b/>
+          <w:sz w:val="26"/>
+          <w:szCs w:val="26"/>
+          <w:lang w:val="ru-RU"/>
+        </w:rPr>
+      </w:pPr>
+    </w:p>
+    <w:p>
+      <w:pPr>
+        <w:pStyle w:val="BodyText"/>
+        <w:spacing w:line="360" w:lineRule="auto"/>
+        <w:ind w:right="-13"/>
+        <w:jc w:val="center"/>
+        <w:rPr>
           <w:sz w:val="24"/>
           <w:szCs w:val="24"/>
         </w:rPr>
       </w:pPr>
-      <w:r>
-        <w:rPr>
-          <w:rFonts w:ascii="Times New Roman" w:eastAsia="Times New Roman" w:hAnsi="Times New Roman" w:cs="Times New Roman"/>
-          <w:b/>
-          <w:sz w:val="28"/>
-          <w:szCs w:val="28"/>
-        </w:rPr>
-        <w:t>Федеральное</w:t>
-      </w:r>
-      <w:r>
-        <w:rPr>
-          <w:rFonts w:ascii="Times New Roman" w:eastAsia="Times New Roman" w:hAnsi="Times New Roman" w:cs="Times New Roman"/>
-          <w:b/>
-          <w:color w:val="222222"/>
-          <w:sz w:val="28"/>
-          <w:szCs w:val="28"/>
-          <w:highlight w:val="white"/>
-        </w:rPr>
-        <w:t xml:space="preserve"> государственное автономное образовательное</w:t>
-      </w:r>
-    </w:p>
-    <w:p>
-      <w:pPr>
-        <w:spacing w:line="237" w:lineRule="auto"/>
-        <w:ind w:left="-340" w:firstLine="584"/>
+    </w:p>
+    <w:tbl>
+      <w:tblPr>
+        <w:tblStyle w:val="TableGrid"/>
+        <w:tblW w:w="9720" w:type="dxa"/>
+        <w:tblLook w:val="04A0" w:firstRow="1" w:lastRow="0" w:firstColumn="1" w:lastColumn="0" w:noHBand="0" w:noVBand="1"/>
+      </w:tblPr>
+      <w:tblGrid>
+        <w:gridCol w:w="3015"/>
+        <w:gridCol w:w="6705"/>
+      </w:tblGrid>
+      <w:tr>
+        <w:trPr>
+          <w:trHeight w:val="432"/>
+        </w:trPr>
+        <w:tc>
+          <w:tcPr>
+            <w:tcW w:w="3015" w:type="dxa"/>
+            <w:tcBorders>
+              <w:top w:val="nil"/>
+              <w:left w:val="nil"/>
+              <w:bottom w:val="nil"/>
+              <w:right w:val="nil"/>
+            </w:tcBorders>
+          </w:tcPr>
+          <w:p>
+            <w:pPr>
+              <w:widowControl w:val="0"/>
+              <w:tabs>
+                <w:tab w:val="left" w:pos="567"/>
+                <w:tab w:val="left" w:pos="9214"/>
+              </w:tabs>
+              <w:overflowPunct w:val="0"/>
+              <w:autoSpaceDE w:val="0"/>
+              <w:autoSpaceDN w:val="0"/>
+              <w:adjustRightInd w:val="0"/>
+              <w:spacing w:line="360" w:lineRule="auto"/>
+              <w:ind w:right="-13"/>
+              <w:textAlignment w:val="baseline"/>
+              <w:rPr>
+                <w:rFonts w:ascii="Times New Roman" w:hAnsi="Times New Roman" w:cs="Times New Roman"/>
+                <w:b/>
+                <w:sz w:val="24"/>
+                <w:szCs w:val="24"/>
+                <w:lang w:val="ru-RU" w:eastAsia="ja-JP"/>
+              </w:rPr>
+            </w:pPr>
+            <w:r>
+              <w:rPr>
+                <w:rFonts w:ascii="Times New Roman" w:hAnsi="Times New Roman" w:cs="Times New Roman"/>
+                <w:b/>
+                <w:sz w:val="24"/>
+                <w:szCs w:val="24"/>
+                <w:lang w:val="ru-RU" w:eastAsia="ja-JP"/>
+              </w:rPr>
+              <w:t>Факультет</w:t>
+            </w:r>
+          </w:p>
+        </w:tc>
+        <w:tc>
+          <w:tcPr>
+            <w:tcW w:w="6705" w:type="dxa"/>
+            <w:tcBorders>
+              <w:top w:val="nil"/>
+              <w:left w:val="nil"/>
+              <w:bottom w:val="single" w:sz="4" w:space="0" w:color="auto"/>
+              <w:right w:val="nil"/>
+            </w:tcBorders>
+          </w:tcPr>
+          <w:p>
+            <w:pPr>
+              <w:widowControl w:val="0"/>
+              <w:tabs>
+                <w:tab w:val="left" w:pos="567"/>
+                <w:tab w:val="left" w:pos="9214"/>
+              </w:tabs>
+              <w:overflowPunct w:val="0"/>
+              <w:autoSpaceDE w:val="0"/>
+              <w:autoSpaceDN w:val="0"/>
+              <w:adjustRightInd w:val="0"/>
+              <w:spacing w:line="360" w:lineRule="auto"/>
+              <w:ind w:right="-13"/>
+              <w:textAlignment w:val="baseline"/>
+              <w:rPr>
+                <w:rFonts w:ascii="Times New Roman" w:hAnsi="Times New Roman" w:cs="Times New Roman"/>
+                <w:b/>
+                <w:sz w:val="24"/>
+                <w:szCs w:val="24"/>
+                <w:lang w:val="ru-RU" w:eastAsia="ja-JP"/>
+              </w:rPr>
+            </w:pPr>
+            <w:r>
+              <w:rPr>
+                <w:rFonts w:ascii="Times New Roman" w:hAnsi="Times New Roman" w:cs="Times New Roman"/>
+                <w:b/>
+                <w:sz w:val="24"/>
+                <w:szCs w:val="24"/>
+                <w:lang w:val="ru-RU" w:eastAsia="ja-JP"/>
+              </w:rPr>
+              <w:t>Программной Инженерии и Компьютерной Техники</w:t>
+            </w:r>
+          </w:p>
+        </w:tc>
+      </w:tr>
+      <w:tr>
+        <w:trPr>
+          <w:trHeight w:val="432"/>
+        </w:trPr>
+        <w:tc>
+          <w:tcPr>
+            <w:tcW w:w="3015" w:type="dxa"/>
+            <w:tcBorders>
+              <w:top w:val="nil"/>
+              <w:left w:val="nil"/>
+              <w:bottom w:val="nil"/>
+              <w:right w:val="nil"/>
+            </w:tcBorders>
+          </w:tcPr>
+          <w:p>
+            <w:pPr>
+              <w:widowControl w:val="0"/>
+              <w:tabs>
+                <w:tab w:val="left" w:pos="567"/>
+                <w:tab w:val="left" w:pos="9214"/>
+              </w:tabs>
+              <w:overflowPunct w:val="0"/>
+              <w:autoSpaceDE w:val="0"/>
+              <w:autoSpaceDN w:val="0"/>
+              <w:adjustRightInd w:val="0"/>
+              <w:spacing w:line="360" w:lineRule="auto"/>
+              <w:ind w:right="-13"/>
+              <w:textAlignment w:val="baseline"/>
+              <w:rPr>
+                <w:rFonts w:ascii="Times New Roman" w:hAnsi="Times New Roman" w:cs="Times New Roman"/>
+                <w:b/>
+                <w:sz w:val="24"/>
+                <w:szCs w:val="24"/>
+                <w:lang w:val="ru-RU" w:eastAsia="ja-JP"/>
+              </w:rPr>
+            </w:pPr>
+            <w:r>
+              <w:rPr>
+                <w:rFonts w:ascii="Times New Roman" w:hAnsi="Times New Roman" w:cs="Times New Roman"/>
+                <w:b/>
+                <w:sz w:val="24"/>
+                <w:szCs w:val="24"/>
+                <w:lang w:val="ru-RU"/>
+              </w:rPr>
+              <w:t>Направление подготовки (специальность)</w:t>
+            </w:r>
+          </w:p>
+        </w:tc>
+        <w:tc>
+          <w:tcPr>
+            <w:tcW w:w="6705" w:type="dxa"/>
+            <w:tcBorders>
+              <w:top w:val="single" w:sz="4" w:space="0" w:color="auto"/>
+              <w:left w:val="nil"/>
+              <w:bottom w:val="single" w:sz="4" w:space="0" w:color="auto"/>
+              <w:right w:val="nil"/>
+            </w:tcBorders>
+          </w:tcPr>
+          <w:p>
+            <w:pPr>
+              <w:widowControl w:val="0"/>
+              <w:tabs>
+                <w:tab w:val="left" w:pos="567"/>
+                <w:tab w:val="left" w:pos="9214"/>
+              </w:tabs>
+              <w:overflowPunct w:val="0"/>
+              <w:autoSpaceDE w:val="0"/>
+              <w:autoSpaceDN w:val="0"/>
+              <w:adjustRightInd w:val="0"/>
+              <w:spacing w:line="360" w:lineRule="auto"/>
+              <w:ind w:right="-13"/>
+              <w:textAlignment w:val="baseline"/>
+              <w:rPr>
+                <w:rFonts w:ascii="Times New Roman" w:hAnsi="Times New Roman" w:cs="Times New Roman"/>
+                <w:b/>
+                <w:sz w:val="24"/>
+                <w:szCs w:val="24"/>
+                <w:lang w:val="en-US" w:eastAsia="ja-JP"/>
+              </w:rPr>
+            </w:pPr>
+          </w:p>
+          <w:p>
+            <w:pPr>
+              <w:rPr>
+                <w:rFonts w:ascii="Times New Roman" w:hAnsi="Times New Roman" w:cs="Times New Roman"/>
+                <w:b/>
+                <w:bCs/>
+                <w:sz w:val="24"/>
+                <w:szCs w:val="24"/>
+                <w:lang w:val="en-US" w:eastAsia="ja-JP"/>
+              </w:rPr>
+            </w:pPr>
+            <w:proofErr w:type="spellStart"/>
+            <w:r>
+              <w:rPr>
+                <w:rFonts w:ascii="Times New Roman" w:hAnsi="Times New Roman" w:cs="Times New Roman"/>
+                <w:b/>
+                <w:bCs/>
+                <w:sz w:val="24"/>
+                <w:szCs w:val="24"/>
+                <w:lang w:val="en-US" w:eastAsia="ja-JP"/>
+              </w:rPr>
+              <w:t>Нейротехнологии</w:t>
+            </w:r>
+            <w:proofErr w:type="spellEnd"/>
+            <w:r>
+              <w:rPr>
+                <w:rFonts w:ascii="Times New Roman" w:hAnsi="Times New Roman" w:cs="Times New Roman"/>
+                <w:b/>
+                <w:bCs/>
+                <w:sz w:val="24"/>
+                <w:szCs w:val="24"/>
+                <w:lang w:val="en-US" w:eastAsia="ja-JP"/>
+              </w:rPr>
+              <w:t xml:space="preserve"> и </w:t>
+            </w:r>
+            <w:proofErr w:type="spellStart"/>
+            <w:r>
+              <w:rPr>
+                <w:rFonts w:ascii="Times New Roman" w:hAnsi="Times New Roman" w:cs="Times New Roman"/>
+                <w:b/>
+                <w:bCs/>
+                <w:sz w:val="24"/>
+                <w:szCs w:val="24"/>
+                <w:lang w:val="en-US" w:eastAsia="ja-JP"/>
+              </w:rPr>
+              <w:t>программирование</w:t>
+            </w:r>
+            <w:proofErr w:type="spellEnd"/>
+          </w:p>
+        </w:tc>
+      </w:tr>
+      <w:tr>
+        <w:trPr>
+          <w:trHeight w:val="432"/>
+        </w:trPr>
+        <w:tc>
+          <w:tcPr>
+            <w:tcW w:w="3015" w:type="dxa"/>
+            <w:tcBorders>
+              <w:top w:val="nil"/>
+              <w:left w:val="nil"/>
+              <w:bottom w:val="nil"/>
+              <w:right w:val="nil"/>
+            </w:tcBorders>
+          </w:tcPr>
+          <w:p>
+            <w:pPr>
+              <w:widowControl w:val="0"/>
+              <w:tabs>
+                <w:tab w:val="left" w:pos="567"/>
+                <w:tab w:val="left" w:pos="9214"/>
+              </w:tabs>
+              <w:overflowPunct w:val="0"/>
+              <w:autoSpaceDE w:val="0"/>
+              <w:autoSpaceDN w:val="0"/>
+              <w:adjustRightInd w:val="0"/>
+              <w:spacing w:line="360" w:lineRule="auto"/>
+              <w:ind w:right="-13"/>
+              <w:textAlignment w:val="baseline"/>
+              <w:rPr>
+                <w:rFonts w:ascii="Times New Roman" w:hAnsi="Times New Roman" w:cs="Times New Roman"/>
+                <w:b/>
+                <w:sz w:val="24"/>
+                <w:szCs w:val="24"/>
+                <w:lang w:val="ru-RU"/>
+              </w:rPr>
+            </w:pPr>
+            <w:r>
+              <w:rPr>
+                <w:rFonts w:ascii="Times New Roman" w:hAnsi="Times New Roman" w:cs="Times New Roman"/>
+                <w:b/>
+                <w:sz w:val="24"/>
+                <w:szCs w:val="24"/>
+                <w:lang w:val="ru-RU"/>
+              </w:rPr>
+              <w:t>Дисциплина</w:t>
+            </w:r>
+          </w:p>
+        </w:tc>
+        <w:tc>
+          <w:tcPr>
+            <w:tcW w:w="6705" w:type="dxa"/>
+            <w:tcBorders>
+              <w:top w:val="single" w:sz="4" w:space="0" w:color="auto"/>
+              <w:left w:val="nil"/>
+              <w:bottom w:val="single" w:sz="4" w:space="0" w:color="auto"/>
+              <w:right w:val="nil"/>
+            </w:tcBorders>
+          </w:tcPr>
+          <w:p>
+            <w:pPr>
+              <w:widowControl w:val="0"/>
+              <w:tabs>
+                <w:tab w:val="left" w:pos="567"/>
+                <w:tab w:val="left" w:pos="9214"/>
+              </w:tabs>
+              <w:overflowPunct w:val="0"/>
+              <w:autoSpaceDE w:val="0"/>
+              <w:autoSpaceDN w:val="0"/>
+              <w:adjustRightInd w:val="0"/>
+              <w:spacing w:line="360" w:lineRule="auto"/>
+              <w:ind w:right="-13"/>
+              <w:textAlignment w:val="baseline"/>
+              <w:rPr>
+                <w:rFonts w:ascii="Times New Roman" w:hAnsi="Times New Roman" w:cs="Times New Roman"/>
+                <w:b/>
+                <w:sz w:val="24"/>
+                <w:szCs w:val="24"/>
+                <w:lang w:val="ru-RU" w:eastAsia="ja-JP"/>
+              </w:rPr>
+            </w:pPr>
+            <w:r>
+              <w:rPr>
+                <w:rFonts w:ascii="Times New Roman" w:hAnsi="Times New Roman" w:cs="Times New Roman"/>
+                <w:b/>
+                <w:sz w:val="24"/>
+                <w:szCs w:val="24"/>
+                <w:lang w:val="ru-RU" w:eastAsia="ja-JP"/>
+              </w:rPr>
+              <w:t>Компьютерные сети</w:t>
+            </w:r>
+          </w:p>
+        </w:tc>
+      </w:tr>
+    </w:tbl>
+    <w:p>
+      <w:pPr>
+        <w:pStyle w:val="BodyText"/>
+        <w:spacing w:line="360" w:lineRule="auto"/>
+        <w:ind w:right="-13"/>
+        <w:rPr>
+          <w:b w:val="0"/>
+          <w:caps/>
+          <w:spacing w:val="20"/>
+          <w:sz w:val="32"/>
+          <w:szCs w:val="32"/>
+        </w:rPr>
+      </w:pPr>
+    </w:p>
+    <w:p>
+      <w:pPr>
+        <w:pStyle w:val="BodyText"/>
+        <w:spacing w:line="360" w:lineRule="auto"/>
+        <w:ind w:right="-13"/>
         <w:jc w:val="center"/>
         <w:rPr>
-          <w:rFonts w:ascii="Times New Roman" w:eastAsia="Times New Roman" w:hAnsi="Times New Roman" w:cs="Times New Roman"/>
-          <w:b/>
-          <w:color w:val="222222"/>
-          <w:sz w:val="28"/>
-          <w:szCs w:val="28"/>
-          <w:highlight w:val="white"/>
-        </w:rPr>
-      </w:pPr>
-      <w:r>
-        <w:rPr>
-          <w:rFonts w:ascii="Times New Roman" w:eastAsia="Times New Roman" w:hAnsi="Times New Roman" w:cs="Times New Roman"/>
-          <w:b/>
-          <w:color w:val="222222"/>
-          <w:sz w:val="28"/>
-          <w:szCs w:val="28"/>
-          <w:highlight w:val="white"/>
-        </w:rPr>
-        <w:t xml:space="preserve"> учреждение высшего образования </w:t>
-      </w:r>
-    </w:p>
-    <w:p>
-      <w:pPr>
-        <w:spacing w:line="237" w:lineRule="auto"/>
-        <w:ind w:left="-340" w:firstLine="584"/>
+          <w:b w:val="0"/>
+          <w:caps/>
+          <w:spacing w:val="20"/>
+          <w:sz w:val="32"/>
+          <w:szCs w:val="32"/>
+        </w:rPr>
+      </w:pPr>
+    </w:p>
+    <w:p>
+      <w:pPr>
+        <w:pStyle w:val="BodyText"/>
+        <w:spacing w:line="360" w:lineRule="auto"/>
+        <w:ind w:right="-13"/>
         <w:jc w:val="center"/>
         <w:rPr>
-          <w:rFonts w:ascii="Times New Roman" w:eastAsia="Times New Roman" w:hAnsi="Times New Roman" w:cs="Times New Roman"/>
-          <w:b/>
-          <w:color w:val="222222"/>
-          <w:sz w:val="28"/>
-          <w:szCs w:val="28"/>
-          <w:highlight w:val="white"/>
-        </w:rPr>
-      </w:pPr>
-      <w:r>
-        <w:rPr>
-          <w:rFonts w:ascii="Times New Roman" w:eastAsia="Times New Roman" w:hAnsi="Times New Roman" w:cs="Times New Roman"/>
-          <w:b/>
-          <w:color w:val="222222"/>
-          <w:sz w:val="28"/>
-          <w:szCs w:val="28"/>
-          <w:highlight w:val="white"/>
-        </w:rPr>
-        <w:t>«Национальный исследовательский университет ИТМО»</w:t>
-      </w:r>
-    </w:p>
-    <w:p>
-      <w:pPr>
-        <w:pBdr>
-          <w:bottom w:val="single" w:sz="12" w:space="1" w:color="000000"/>
-        </w:pBdr>
-        <w:spacing w:line="237" w:lineRule="auto"/>
-        <w:ind w:left="-340" w:hanging="1288"/>
+          <w:b w:val="0"/>
+          <w:caps/>
+          <w:spacing w:val="20"/>
+          <w:sz w:val="32"/>
+          <w:szCs w:val="32"/>
+        </w:rPr>
+      </w:pPr>
+    </w:p>
+    <w:p>
+      <w:pPr>
+        <w:pStyle w:val="BodyText"/>
+        <w:spacing w:line="360" w:lineRule="auto"/>
+        <w:ind w:right="-13"/>
         <w:jc w:val="center"/>
         <w:rPr>
-          <w:rFonts w:ascii="Times New Roman" w:eastAsia="Times New Roman" w:hAnsi="Times New Roman" w:cs="Times New Roman"/>
-          <w:sz w:val="28"/>
-          <w:szCs w:val="28"/>
-        </w:rPr>
-      </w:pPr>
-    </w:p>
-    <w:p>
-      <w:pPr>
-        <w:spacing w:line="240" w:lineRule="auto"/>
-        <w:ind w:left="-340"/>
+          <w:b w:val="0"/>
+          <w:caps/>
+          <w:spacing w:val="20"/>
+          <w:sz w:val="32"/>
+          <w:szCs w:val="32"/>
+        </w:rPr>
+      </w:pPr>
+    </w:p>
+    <w:p>
+      <w:pPr>
+        <w:pStyle w:val="BodyText"/>
+        <w:spacing w:line="360" w:lineRule="auto"/>
+        <w:ind w:right="-691"/>
         <w:jc w:val="center"/>
         <w:rPr>
-          <w:rFonts w:ascii="Times New Roman" w:eastAsia="Times New Roman" w:hAnsi="Times New Roman" w:cs="Times New Roman"/>
-          <w:sz w:val="24"/>
-          <w:szCs w:val="28"/>
-        </w:rPr>
-      </w:pPr>
-      <w:r>
-        <w:rPr>
-          <w:rFonts w:ascii="Times New Roman" w:eastAsia="Times New Roman" w:hAnsi="Times New Roman" w:cs="Times New Roman"/>
-          <w:sz w:val="24"/>
-          <w:szCs w:val="28"/>
-        </w:rPr>
-        <w:t>Факультет программной инженерии и компьютерной техники</w:t>
-      </w:r>
-    </w:p>
-    <w:p>
-      <w:pPr>
-        <w:spacing w:line="240" w:lineRule="auto"/>
-        <w:ind w:left="-340"/>
+          <w:b w:val="0"/>
+          <w:caps/>
+          <w:spacing w:val="20"/>
+          <w:sz w:val="32"/>
+          <w:szCs w:val="32"/>
+        </w:rPr>
+      </w:pPr>
+      <w:r>
+        <w:rPr>
+          <w:b w:val="0"/>
+          <w:caps/>
+          <w:spacing w:val="20"/>
+          <w:sz w:val="32"/>
+          <w:szCs w:val="32"/>
+        </w:rPr>
+        <w:t>Лабораторная работа 1</w:t>
+      </w:r>
+    </w:p>
+    <w:p>
+      <w:pPr>
+        <w:pStyle w:val="BodyText"/>
+        <w:spacing w:line="360" w:lineRule="auto"/>
+        <w:ind w:right="-691"/>
         <w:jc w:val="center"/>
         <w:rPr>
-          <w:rFonts w:ascii="Times New Roman" w:eastAsia="Times New Roman" w:hAnsi="Times New Roman" w:cs="Times New Roman"/>
-          <w:sz w:val="24"/>
-          <w:szCs w:val="28"/>
-        </w:rPr>
-      </w:pPr>
-    </w:p>
-    <w:p>
-      <w:pPr>
-        <w:spacing w:line="240" w:lineRule="auto"/>
-        <w:ind w:left="-340"/>
+          <w:b w:val="0"/>
+          <w:caps/>
+          <w:spacing w:val="20"/>
+          <w:sz w:val="32"/>
+          <w:szCs w:val="32"/>
+        </w:rPr>
+      </w:pPr>
+      <w:r>
+        <w:rPr>
+          <w:b w:val="0"/>
+          <w:caps/>
+          <w:spacing w:val="20"/>
+          <w:sz w:val="32"/>
+          <w:szCs w:val="32"/>
+        </w:rPr>
+        <w:t xml:space="preserve">ОТЧЕТ </w:t>
+      </w:r>
+    </w:p>
+    <w:p>
+      <w:pPr>
+        <w:spacing w:line="360" w:lineRule="auto"/>
         <w:jc w:val="center"/>
         <w:rPr>
-          <w:rFonts w:ascii="Times New Roman" w:eastAsia="Times New Roman" w:hAnsi="Times New Roman" w:cs="Times New Roman"/>
-          <w:sz w:val="24"/>
-          <w:szCs w:val="28"/>
-        </w:rPr>
-      </w:pPr>
-    </w:p>
-    <w:p>
-      <w:pPr>
-        <w:spacing w:line="240" w:lineRule="auto"/>
-        <w:ind w:left="-340"/>
-        <w:jc w:val="center"/>
-        <w:rPr>
-          <w:rFonts w:ascii="Times New Roman" w:eastAsia="Times New Roman" w:hAnsi="Times New Roman" w:cs="Times New Roman"/>
-          <w:sz w:val="24"/>
-          <w:szCs w:val="28"/>
-        </w:rPr>
-      </w:pPr>
-    </w:p>
-    <w:p>
-      <w:pPr>
-        <w:spacing w:line="240" w:lineRule="auto"/>
-        <w:ind w:left="-57"/>
-        <w:jc w:val="center"/>
-        <w:rPr>
-          <w:rFonts w:ascii="Times New Roman" w:eastAsia="Times New Roman" w:hAnsi="Times New Roman" w:cs="Times New Roman"/>
-          <w:sz w:val="24"/>
-          <w:szCs w:val="28"/>
-        </w:rPr>
-      </w:pPr>
-    </w:p>
-    <w:p>
-      <w:pPr>
-        <w:spacing w:line="360" w:lineRule="auto"/>
-        <w:ind w:left="-57"/>
-        <w:jc w:val="center"/>
-        <w:rPr>
-          <w:rFonts w:ascii="Times New Roman" w:eastAsia="Times New Roman" w:hAnsi="Times New Roman" w:cs="Times New Roman"/>
-          <w:sz w:val="24"/>
-          <w:szCs w:val="28"/>
-          <w:lang w:val="ru-RU"/>
-        </w:rPr>
-      </w:pPr>
-      <w:r>
-        <w:rPr>
-          <w:rFonts w:ascii="Times New Roman" w:eastAsia="Times New Roman" w:hAnsi="Times New Roman" w:cs="Times New Roman"/>
-          <w:sz w:val="24"/>
-          <w:szCs w:val="28"/>
-        </w:rPr>
-        <w:t>Тестирование программного обеспечения</w:t>
-      </w:r>
-    </w:p>
-    <w:p>
-      <w:pPr>
-        <w:spacing w:line="360" w:lineRule="auto"/>
-        <w:ind w:left="-57"/>
-        <w:jc w:val="center"/>
-        <w:rPr>
-          <w:rFonts w:ascii="Times New Roman" w:eastAsia="Times New Roman" w:hAnsi="Times New Roman" w:cs="Times New Roman"/>
-          <w:sz w:val="24"/>
-          <w:szCs w:val="28"/>
-          <w:lang w:val="ru-RU"/>
-        </w:rPr>
-      </w:pPr>
-      <w:r>
-        <w:rPr>
-          <w:rFonts w:ascii="Times New Roman" w:eastAsia="Times New Roman" w:hAnsi="Times New Roman" w:cs="Times New Roman"/>
-          <w:b/>
-          <w:sz w:val="28"/>
-          <w:szCs w:val="30"/>
-        </w:rPr>
-        <w:t>Лабораторная работа №</w:t>
-      </w:r>
-      <w:r>
-        <w:rPr>
-          <w:rFonts w:ascii="Times New Roman" w:eastAsia="Times New Roman" w:hAnsi="Times New Roman" w:cs="Times New Roman"/>
-          <w:b/>
-          <w:sz w:val="28"/>
-          <w:szCs w:val="30"/>
-          <w:lang w:val="ru-RU"/>
-        </w:rPr>
-        <w:t xml:space="preserve"> 1</w:t>
-      </w:r>
-    </w:p>
-    <w:p>
-      <w:pPr>
-        <w:spacing w:line="240" w:lineRule="auto"/>
-        <w:ind w:left="-57"/>
-        <w:jc w:val="center"/>
-        <w:rPr>
-          <w:rFonts w:ascii="Times New Roman" w:eastAsia="Times New Roman" w:hAnsi="Times New Roman" w:cs="Times New Roman"/>
-          <w:sz w:val="24"/>
-          <w:szCs w:val="28"/>
-        </w:rPr>
-      </w:pPr>
-    </w:p>
-    <w:p>
-      <w:pPr>
-        <w:spacing w:line="240" w:lineRule="auto"/>
-        <w:ind w:left="-57"/>
-        <w:jc w:val="center"/>
-        <w:rPr>
-          <w:rFonts w:ascii="Times New Roman" w:eastAsia="Times New Roman" w:hAnsi="Times New Roman" w:cs="Times New Roman"/>
-          <w:sz w:val="24"/>
-          <w:szCs w:val="28"/>
-        </w:rPr>
-      </w:pPr>
-    </w:p>
-    <w:p>
-      <w:pPr>
-        <w:spacing w:line="240" w:lineRule="auto"/>
-        <w:ind w:left="-57"/>
-        <w:jc w:val="center"/>
-        <w:rPr>
-          <w:rFonts w:ascii="Times New Roman" w:eastAsia="Times New Roman" w:hAnsi="Times New Roman" w:cs="Times New Roman"/>
-          <w:sz w:val="24"/>
-          <w:szCs w:val="28"/>
-          <w:lang w:val="ru-RU"/>
-        </w:rPr>
-      </w:pPr>
-    </w:p>
-    <w:p>
-      <w:pPr>
-        <w:spacing w:line="240" w:lineRule="auto"/>
-        <w:ind w:left="-57"/>
-        <w:jc w:val="center"/>
-        <w:rPr>
-          <w:rFonts w:ascii="Times New Roman" w:eastAsia="Times New Roman" w:hAnsi="Times New Roman" w:cs="Times New Roman"/>
-          <w:sz w:val="24"/>
-          <w:szCs w:val="28"/>
-          <w:lang w:val="ru-RU"/>
-        </w:rPr>
-      </w:pPr>
-    </w:p>
-    <w:p>
-      <w:pPr>
-        <w:spacing w:line="240" w:lineRule="auto"/>
-        <w:ind w:left="-57"/>
-        <w:jc w:val="center"/>
-        <w:rPr>
-          <w:rFonts w:ascii="Times New Roman" w:eastAsia="Times New Roman" w:hAnsi="Times New Roman" w:cs="Times New Roman"/>
-          <w:sz w:val="24"/>
-          <w:szCs w:val="28"/>
-          <w:lang w:val="ru-RU"/>
-        </w:rPr>
-      </w:pPr>
-    </w:p>
-    <w:p>
-      <w:pPr>
-        <w:spacing w:line="240" w:lineRule="auto"/>
-        <w:ind w:left="-57"/>
-        <w:jc w:val="center"/>
-        <w:rPr>
-          <w:rFonts w:ascii="Times New Roman" w:eastAsia="Times New Roman" w:hAnsi="Times New Roman" w:cs="Times New Roman"/>
-          <w:sz w:val="24"/>
-          <w:szCs w:val="28"/>
-        </w:rPr>
-      </w:pPr>
-    </w:p>
-    <w:p>
-      <w:pPr>
-        <w:spacing w:line="240" w:lineRule="auto"/>
-        <w:ind w:left="-57"/>
-        <w:jc w:val="center"/>
-        <w:rPr>
-          <w:rFonts w:ascii="Times New Roman" w:eastAsia="Times New Roman" w:hAnsi="Times New Roman" w:cs="Times New Roman"/>
-          <w:b/>
-          <w:bCs/>
-          <w:sz w:val="28"/>
-          <w:szCs w:val="32"/>
-          <w:lang w:val="ru-RU"/>
-        </w:rPr>
-      </w:pPr>
-      <w:r>
-        <w:rPr>
-          <w:rFonts w:ascii="Times New Roman" w:eastAsia="Times New Roman" w:hAnsi="Times New Roman" w:cs="Times New Roman"/>
-          <w:b/>
-          <w:bCs/>
-          <w:sz w:val="28"/>
-          <w:szCs w:val="32"/>
-          <w:lang w:val="ru-RU"/>
-        </w:rPr>
-        <w:t>Вариант: 374807</w:t>
-      </w:r>
-    </w:p>
-    <w:p>
-      <w:pPr>
-        <w:spacing w:line="240" w:lineRule="auto"/>
-        <w:ind w:left="-57"/>
-        <w:rPr>
-          <w:rFonts w:ascii="Times New Roman" w:eastAsia="Times New Roman" w:hAnsi="Times New Roman" w:cs="Times New Roman"/>
-          <w:sz w:val="24"/>
-          <w:szCs w:val="28"/>
-        </w:rPr>
-      </w:pPr>
-    </w:p>
-    <w:p>
-      <w:pPr>
-        <w:spacing w:line="240" w:lineRule="auto"/>
-        <w:ind w:left="-57"/>
-        <w:jc w:val="center"/>
-        <w:rPr>
-          <w:rFonts w:ascii="Times New Roman" w:eastAsia="Times New Roman" w:hAnsi="Times New Roman" w:cs="Times New Roman"/>
-          <w:sz w:val="24"/>
-          <w:szCs w:val="28"/>
-        </w:rPr>
-      </w:pPr>
-    </w:p>
-    <w:p>
-      <w:pPr>
-        <w:spacing w:line="240" w:lineRule="auto"/>
-        <w:ind w:left="-57"/>
-        <w:jc w:val="center"/>
-        <w:rPr>
-          <w:rFonts w:ascii="Times New Roman" w:eastAsia="Times New Roman" w:hAnsi="Times New Roman" w:cs="Times New Roman"/>
-          <w:sz w:val="24"/>
-          <w:szCs w:val="28"/>
-        </w:rPr>
-      </w:pPr>
-    </w:p>
-    <w:p>
-      <w:pPr>
-        <w:spacing w:line="240" w:lineRule="auto"/>
-        <w:ind w:left="-57"/>
-        <w:jc w:val="center"/>
-        <w:rPr>
-          <w:rFonts w:ascii="Times New Roman" w:eastAsia="Times New Roman" w:hAnsi="Times New Roman" w:cs="Times New Roman"/>
-          <w:sz w:val="24"/>
-          <w:szCs w:val="28"/>
-        </w:rPr>
-      </w:pPr>
-    </w:p>
-    <w:p>
-      <w:pPr>
-        <w:spacing w:line="240" w:lineRule="auto"/>
-        <w:ind w:left="-57"/>
-        <w:jc w:val="center"/>
-        <w:rPr>
-          <w:rFonts w:ascii="Times New Roman" w:eastAsia="Times New Roman" w:hAnsi="Times New Roman" w:cs="Times New Roman"/>
-          <w:sz w:val="24"/>
-          <w:szCs w:val="28"/>
-          <w:lang w:val="ru-RU"/>
-        </w:rPr>
-      </w:pPr>
-    </w:p>
-    <w:p>
-      <w:pPr>
-        <w:spacing w:line="240" w:lineRule="auto"/>
-        <w:ind w:left="-57"/>
-        <w:jc w:val="center"/>
-        <w:rPr>
-          <w:rFonts w:ascii="Times New Roman" w:eastAsia="Times New Roman" w:hAnsi="Times New Roman" w:cs="Times New Roman"/>
-          <w:sz w:val="24"/>
-          <w:szCs w:val="28"/>
-          <w:lang w:val="ru-RU"/>
-        </w:rPr>
-      </w:pPr>
-    </w:p>
-    <w:p>
-      <w:pPr>
-        <w:spacing w:line="240" w:lineRule="auto"/>
-        <w:ind w:left="-57"/>
-        <w:jc w:val="center"/>
-        <w:rPr>
-          <w:rFonts w:ascii="Times New Roman" w:eastAsia="Times New Roman" w:hAnsi="Times New Roman" w:cs="Times New Roman"/>
-          <w:sz w:val="24"/>
-          <w:szCs w:val="28"/>
-          <w:lang w:val="ru-RU"/>
-        </w:rPr>
-      </w:pPr>
-    </w:p>
-    <w:p>
-      <w:pPr>
-        <w:spacing w:line="240" w:lineRule="auto"/>
-        <w:ind w:left="-57"/>
-        <w:jc w:val="center"/>
-        <w:rPr>
-          <w:rFonts w:ascii="Times New Roman" w:eastAsia="Times New Roman" w:hAnsi="Times New Roman" w:cs="Times New Roman"/>
-          <w:sz w:val="24"/>
-          <w:szCs w:val="28"/>
-          <w:lang w:val="ru-RU"/>
-        </w:rPr>
-      </w:pPr>
-    </w:p>
-    <w:p>
-      <w:pPr>
-        <w:spacing w:line="240" w:lineRule="auto"/>
-        <w:ind w:left="-57"/>
-        <w:jc w:val="center"/>
-        <w:rPr>
-          <w:rFonts w:ascii="Times New Roman" w:eastAsia="Times New Roman" w:hAnsi="Times New Roman" w:cs="Times New Roman"/>
-          <w:sz w:val="24"/>
-          <w:szCs w:val="28"/>
-          <w:lang w:val="ru-RU"/>
-        </w:rPr>
-      </w:pPr>
-    </w:p>
-    <w:p>
-      <w:pPr>
-        <w:spacing w:line="240" w:lineRule="auto"/>
-        <w:ind w:left="-57"/>
-        <w:jc w:val="center"/>
-        <w:rPr>
-          <w:rFonts w:ascii="Times New Roman" w:eastAsia="Times New Roman" w:hAnsi="Times New Roman" w:cs="Times New Roman"/>
-          <w:sz w:val="24"/>
-          <w:szCs w:val="28"/>
-          <w:lang w:val="ru-RU"/>
-        </w:rPr>
-      </w:pPr>
-    </w:p>
-    <w:p>
-      <w:pPr>
-        <w:spacing w:line="240" w:lineRule="auto"/>
-        <w:ind w:left="-57"/>
-        <w:jc w:val="center"/>
-        <w:rPr>
-          <w:rFonts w:ascii="Times New Roman" w:eastAsia="Times New Roman" w:hAnsi="Times New Roman" w:cs="Times New Roman"/>
-          <w:sz w:val="24"/>
-          <w:szCs w:val="28"/>
-        </w:rPr>
-      </w:pPr>
-    </w:p>
-    <w:p>
-      <w:pPr>
-        <w:spacing w:line="240" w:lineRule="auto"/>
-        <w:ind w:left="-57"/>
-        <w:jc w:val="right"/>
-        <w:rPr>
-          <w:rFonts w:ascii="Times New Roman" w:eastAsia="Times New Roman" w:hAnsi="Times New Roman" w:cs="Times New Roman"/>
-          <w:sz w:val="24"/>
-          <w:szCs w:val="28"/>
-          <w:lang w:val="ru-RU"/>
-        </w:rPr>
-      </w:pPr>
-      <w:r>
-        <w:rPr>
-          <w:rFonts w:ascii="Times New Roman" w:eastAsia="Times New Roman" w:hAnsi="Times New Roman" w:cs="Times New Roman"/>
-          <w:b/>
-          <w:sz w:val="24"/>
-          <w:szCs w:val="28"/>
-        </w:rPr>
-        <w:t>Студент</w:t>
-      </w:r>
-      <w:r>
-        <w:rPr>
-          <w:rFonts w:ascii="Times New Roman" w:eastAsia="Times New Roman" w:hAnsi="Times New Roman" w:cs="Times New Roman"/>
-          <w:sz w:val="24"/>
-          <w:szCs w:val="28"/>
-        </w:rPr>
-        <w:t>:</w:t>
-      </w:r>
-      <w:r>
-        <w:rPr>
-          <w:rFonts w:ascii="Times New Roman" w:eastAsia="Times New Roman" w:hAnsi="Times New Roman" w:cs="Times New Roman"/>
-          <w:sz w:val="24"/>
-          <w:szCs w:val="28"/>
-          <w:lang w:val="ru-RU"/>
-        </w:rPr>
-        <w:t xml:space="preserve"> Фан Нгок Туан</w:t>
-      </w:r>
-    </w:p>
-    <w:p>
-      <w:pPr>
-        <w:spacing w:line="240" w:lineRule="auto"/>
-        <w:ind w:left="-57"/>
-        <w:jc w:val="right"/>
-        <w:rPr>
-          <w:rFonts w:ascii="Times New Roman" w:eastAsia="Times New Roman" w:hAnsi="Times New Roman" w:cs="Times New Roman"/>
-          <w:sz w:val="24"/>
-          <w:szCs w:val="28"/>
-        </w:rPr>
-      </w:pPr>
-    </w:p>
-    <w:p>
-      <w:pPr>
-        <w:spacing w:line="240" w:lineRule="auto"/>
-        <w:ind w:left="-57"/>
-        <w:jc w:val="right"/>
-        <w:rPr>
-          <w:rFonts w:ascii="Times New Roman" w:eastAsia="Times New Roman" w:hAnsi="Times New Roman" w:cs="Times New Roman"/>
-          <w:sz w:val="24"/>
-          <w:szCs w:val="28"/>
-          <w:lang w:val="ru-RU"/>
-        </w:rPr>
-      </w:pPr>
-      <w:r>
-        <w:rPr>
-          <w:rFonts w:ascii="Times New Roman" w:eastAsia="Times New Roman" w:hAnsi="Times New Roman" w:cs="Times New Roman"/>
-          <w:b/>
-          <w:sz w:val="24"/>
-          <w:szCs w:val="28"/>
-        </w:rPr>
-        <w:t>Группа:</w:t>
-      </w:r>
-      <w:r>
-        <w:rPr>
-          <w:rFonts w:ascii="Times New Roman" w:eastAsia="Times New Roman" w:hAnsi="Times New Roman" w:cs="Times New Roman"/>
-          <w:sz w:val="24"/>
-          <w:szCs w:val="28"/>
-        </w:rPr>
-        <w:t xml:space="preserve"> P</w:t>
-      </w:r>
-      <w:r>
-        <w:rPr>
-          <w:rFonts w:ascii="Times New Roman" w:eastAsia="Times New Roman" w:hAnsi="Times New Roman" w:cs="Times New Roman"/>
-          <w:sz w:val="24"/>
-          <w:szCs w:val="28"/>
-          <w:lang w:val="ru-RU"/>
-        </w:rPr>
-        <w:t>3</w:t>
-      </w:r>
-      <w:r>
-        <w:rPr>
-          <w:rFonts w:ascii="Times New Roman" w:eastAsia="Times New Roman" w:hAnsi="Times New Roman" w:cs="Times New Roman"/>
-          <w:sz w:val="24"/>
-          <w:szCs w:val="28"/>
-          <w:lang w:val="ru-RU"/>
-        </w:rPr>
-        <w:t>3</w:t>
-      </w:r>
-      <w:r>
-        <w:rPr>
-          <w:rFonts w:ascii="Times New Roman" w:eastAsia="Times New Roman" w:hAnsi="Times New Roman" w:cs="Times New Roman"/>
-          <w:sz w:val="24"/>
-          <w:szCs w:val="28"/>
-          <w:lang w:val="ru-RU"/>
-        </w:rPr>
-        <w:t>21</w:t>
-      </w:r>
-    </w:p>
-    <w:p>
-      <w:pPr>
-        <w:spacing w:line="240" w:lineRule="auto"/>
-        <w:ind w:left="-57"/>
-        <w:jc w:val="right"/>
-        <w:rPr>
-          <w:rFonts w:ascii="Times New Roman" w:eastAsia="Times New Roman" w:hAnsi="Times New Roman" w:cs="Times New Roman"/>
-          <w:sz w:val="24"/>
-          <w:szCs w:val="28"/>
-        </w:rPr>
-      </w:pPr>
-    </w:p>
-    <w:p>
-      <w:pPr>
-        <w:spacing w:line="240" w:lineRule="auto"/>
-        <w:ind w:left="-57"/>
-        <w:jc w:val="right"/>
-        <w:rPr>
-          <w:rFonts w:ascii="Times New Roman" w:eastAsia="Liberation Serif" w:hAnsi="Times New Roman" w:cs="Times New Roman"/>
+          <w:rFonts w:ascii="Times New Roman" w:hAnsi="Times New Roman" w:cs="Times New Roman"/>
+          <w:sz w:val="24"/>
           <w:szCs w:val="24"/>
           <w:lang w:val="ru-RU"/>
         </w:rPr>
       </w:pPr>
-      <w:r>
-        <w:rPr>
-          <w:rFonts w:ascii="Times New Roman" w:eastAsia="Times New Roman" w:hAnsi="Times New Roman" w:cs="Times New Roman"/>
-          <w:b/>
-          <w:sz w:val="24"/>
-          <w:szCs w:val="28"/>
-        </w:rPr>
-        <w:t>Преподаватель</w:t>
-      </w:r>
-      <w:r>
-        <w:rPr>
-          <w:rFonts w:ascii="Times New Roman" w:eastAsia="Times New Roman" w:hAnsi="Times New Roman" w:cs="Times New Roman"/>
-          <w:sz w:val="24"/>
-          <w:szCs w:val="28"/>
-        </w:rPr>
-        <w:t xml:space="preserve">: </w:t>
-      </w:r>
-      <w:r>
-        <w:rPr>
-          <w:rFonts w:ascii="Times New Roman" w:eastAsia="Times New Roman" w:hAnsi="Times New Roman" w:cs="Times New Roman"/>
-          <w:sz w:val="24"/>
-          <w:szCs w:val="28"/>
-        </w:rPr>
-        <w:t>Барсуков Максим Андреевич</w:t>
-      </w:r>
-    </w:p>
-    <w:p>
-      <w:pPr>
-        <w:spacing w:line="240" w:lineRule="auto"/>
-        <w:rPr>
-          <w:rFonts w:ascii="Times New Roman" w:eastAsia="Times New Roman" w:hAnsi="Times New Roman" w:cs="Times New Roman"/>
-          <w:sz w:val="24"/>
-          <w:szCs w:val="28"/>
-          <w:highlight w:val="white"/>
-        </w:rPr>
-      </w:pPr>
-    </w:p>
-    <w:p>
-      <w:pPr>
-        <w:spacing w:line="240" w:lineRule="auto"/>
-        <w:rPr>
-          <w:rFonts w:ascii="Times New Roman" w:eastAsia="Liberation Serif" w:hAnsi="Times New Roman" w:cs="Times New Roman"/>
+    </w:p>
+    <w:p>
+      <w:pPr>
+        <w:spacing w:line="360" w:lineRule="auto"/>
+        <w:rPr>
+          <w:rFonts w:ascii="Times New Roman" w:hAnsi="Times New Roman" w:cs="Times New Roman"/>
+          <w:sz w:val="24"/>
           <w:szCs w:val="24"/>
           <w:lang w:val="ru-RU"/>
         </w:rPr>
@@ -646,9 +565,10 @@
     </w:p>
     <w:p>
       <w:pPr>
-        <w:spacing w:line="240" w:lineRule="auto"/>
-        <w:rPr>
-          <w:rFonts w:ascii="Times New Roman" w:eastAsia="Liberation Serif" w:hAnsi="Times New Roman" w:cs="Times New Roman"/>
+        <w:spacing w:line="360" w:lineRule="auto"/>
+        <w:rPr>
+          <w:rFonts w:ascii="Times New Roman" w:hAnsi="Times New Roman" w:cs="Times New Roman"/>
+          <w:sz w:val="24"/>
           <w:szCs w:val="24"/>
           <w:lang w:val="ru-RU"/>
         </w:rPr>
@@ -656,131 +576,453 @@
     </w:p>
     <w:p>
       <w:pPr>
-        <w:spacing w:line="240" w:lineRule="auto"/>
-        <w:rPr>
-          <w:rFonts w:ascii="Times New Roman" w:eastAsia="Liberation Serif" w:hAnsi="Times New Roman" w:cs="Times New Roman"/>
+        <w:spacing w:line="360" w:lineRule="auto"/>
+        <w:rPr>
+          <w:rFonts w:ascii="Times New Roman" w:hAnsi="Times New Roman" w:cs="Times New Roman"/>
+          <w:sz w:val="24"/>
           <w:szCs w:val="24"/>
-        </w:rPr>
-      </w:pPr>
-    </w:p>
-    <w:p>
-      <w:pPr>
-        <w:spacing w:line="240" w:lineRule="auto"/>
-        <w:rPr>
-          <w:rFonts w:ascii="Times New Roman" w:eastAsia="Liberation Serif" w:hAnsi="Times New Roman" w:cs="Times New Roman"/>
+          <w:lang w:val="ru-RU"/>
+        </w:rPr>
+      </w:pPr>
+    </w:p>
+    <w:tbl>
+      <w:tblPr>
+        <w:tblStyle w:val="TableGrid"/>
+        <w:tblW w:w="9720" w:type="dxa"/>
+        <w:tblBorders>
+          <w:top w:val="none" w:sz="0" w:space="0" w:color="auto"/>
+          <w:left w:val="none" w:sz="0" w:space="0" w:color="auto"/>
+          <w:bottom w:val="none" w:sz="0" w:space="0" w:color="auto"/>
+          <w:right w:val="none" w:sz="0" w:space="0" w:color="auto"/>
+          <w:insideH w:val="none" w:sz="0" w:space="0" w:color="auto"/>
+          <w:insideV w:val="none" w:sz="0" w:space="0" w:color="auto"/>
+        </w:tblBorders>
+        <w:tblLook w:val="04A0" w:firstRow="1" w:lastRow="0" w:firstColumn="1" w:lastColumn="0" w:noHBand="0" w:noVBand="1"/>
+      </w:tblPr>
+      <w:tblGrid>
+        <w:gridCol w:w="4570"/>
+        <w:gridCol w:w="5150"/>
+      </w:tblGrid>
+      <w:tr>
+        <w:tc>
+          <w:tcPr>
+            <w:tcW w:w="4570" w:type="dxa"/>
+          </w:tcPr>
+          <w:p>
+            <w:pPr>
+              <w:widowControl w:val="0"/>
+              <w:tabs>
+                <w:tab w:val="left" w:pos="567"/>
+                <w:tab w:val="left" w:pos="9214"/>
+              </w:tabs>
+              <w:overflowPunct w:val="0"/>
+              <w:autoSpaceDE w:val="0"/>
+              <w:autoSpaceDN w:val="0"/>
+              <w:adjustRightInd w:val="0"/>
+              <w:spacing w:line="360" w:lineRule="auto"/>
+              <w:ind w:right="-13"/>
+              <w:jc w:val="right"/>
+              <w:textAlignment w:val="baseline"/>
+              <w:rPr>
+                <w:rFonts w:ascii="Times New Roman" w:hAnsi="Times New Roman" w:cs="Times New Roman"/>
+                <w:b/>
+                <w:sz w:val="24"/>
+                <w:szCs w:val="24"/>
+                <w:lang w:val="ru-RU" w:eastAsia="ja-JP"/>
+              </w:rPr>
+            </w:pPr>
+            <w:r>
+              <w:rPr>
+                <w:rFonts w:ascii="Times New Roman" w:hAnsi="Times New Roman" w:cs="Times New Roman"/>
+                <w:b/>
+                <w:sz w:val="24"/>
+                <w:szCs w:val="24"/>
+                <w:lang w:val="ru-RU" w:eastAsia="ja-JP"/>
+              </w:rPr>
+              <w:t>Выполнил студент:</w:t>
+            </w:r>
+          </w:p>
+        </w:tc>
+        <w:tc>
+          <w:tcPr>
+            <w:tcW w:w="5150" w:type="dxa"/>
+            <w:tcBorders>
+              <w:bottom w:val="single" w:sz="4" w:space="0" w:color="auto"/>
+            </w:tcBorders>
+          </w:tcPr>
+          <w:p>
+            <w:pPr>
+              <w:widowControl w:val="0"/>
+              <w:tabs>
+                <w:tab w:val="left" w:pos="567"/>
+                <w:tab w:val="left" w:pos="9214"/>
+              </w:tabs>
+              <w:overflowPunct w:val="0"/>
+              <w:autoSpaceDE w:val="0"/>
+              <w:autoSpaceDN w:val="0"/>
+              <w:adjustRightInd w:val="0"/>
+              <w:spacing w:line="360" w:lineRule="auto"/>
+              <w:ind w:right="-13"/>
+              <w:textAlignment w:val="baseline"/>
+              <w:rPr>
+                <w:rFonts w:ascii="Times New Roman" w:hAnsi="Times New Roman" w:cs="Times New Roman"/>
+                <w:b/>
+                <w:i/>
+                <w:iCs/>
+                <w:sz w:val="24"/>
+                <w:szCs w:val="24"/>
+                <w:lang w:val="en-US" w:eastAsia="ja-JP"/>
+              </w:rPr>
+            </w:pPr>
+            <w:r>
+              <w:rPr>
+                <w:rFonts w:ascii="Times New Roman" w:hAnsi="Times New Roman" w:cs="Times New Roman"/>
+                <w:b/>
+                <w:i/>
+                <w:iCs/>
+                <w:sz w:val="24"/>
+                <w:szCs w:val="24"/>
+                <w:lang w:val="ru-RU" w:eastAsia="ja-JP"/>
+              </w:rPr>
+              <w:t>Фан Нгок Туан</w:t>
+            </w:r>
+            <w:r>
+              <w:rPr>
+                <w:rFonts w:ascii="Times New Roman" w:hAnsi="Times New Roman" w:cs="Times New Roman"/>
+                <w:b/>
+                <w:i/>
+                <w:iCs/>
+                <w:sz w:val="24"/>
+                <w:szCs w:val="24"/>
+                <w:lang w:val="en-US" w:eastAsia="ja-JP"/>
+              </w:rPr>
+              <w:t xml:space="preserve"> - 374807</w:t>
+            </w:r>
+          </w:p>
+        </w:tc>
+      </w:tr>
+      <w:tr>
+        <w:tc>
+          <w:tcPr>
+            <w:tcW w:w="4570" w:type="dxa"/>
+          </w:tcPr>
+          <w:p>
+            <w:pPr>
+              <w:widowControl w:val="0"/>
+              <w:tabs>
+                <w:tab w:val="left" w:pos="567"/>
+                <w:tab w:val="left" w:pos="4354"/>
+              </w:tabs>
+              <w:overflowPunct w:val="0"/>
+              <w:autoSpaceDE w:val="0"/>
+              <w:autoSpaceDN w:val="0"/>
+              <w:adjustRightInd w:val="0"/>
+              <w:spacing w:line="360" w:lineRule="auto"/>
+              <w:ind w:right="-13"/>
+              <w:jc w:val="right"/>
+              <w:textAlignment w:val="baseline"/>
+              <w:rPr>
+                <w:rFonts w:ascii="Times New Roman" w:hAnsi="Times New Roman" w:cs="Times New Roman"/>
+                <w:b/>
+                <w:sz w:val="24"/>
+                <w:szCs w:val="24"/>
+                <w:lang w:val="ru-RU" w:eastAsia="ja-JP"/>
+              </w:rPr>
+            </w:pPr>
+            <w:r>
+              <w:rPr>
+                <w:rFonts w:ascii="Times New Roman" w:hAnsi="Times New Roman" w:cs="Times New Roman"/>
+                <w:b/>
+                <w:sz w:val="24"/>
+                <w:szCs w:val="24"/>
+                <w:lang w:val="ru-RU" w:eastAsia="ja-JP"/>
+              </w:rPr>
+              <w:t>Группа:</w:t>
+            </w:r>
+          </w:p>
+        </w:tc>
+        <w:tc>
+          <w:tcPr>
+            <w:tcW w:w="5150" w:type="dxa"/>
+            <w:tcBorders>
+              <w:top w:val="single" w:sz="4" w:space="0" w:color="auto"/>
+              <w:bottom w:val="single" w:sz="4" w:space="0" w:color="auto"/>
+            </w:tcBorders>
+          </w:tcPr>
+          <w:p>
+            <w:pPr>
+              <w:widowControl w:val="0"/>
+              <w:tabs>
+                <w:tab w:val="left" w:pos="567"/>
+                <w:tab w:val="left" w:pos="9214"/>
+              </w:tabs>
+              <w:overflowPunct w:val="0"/>
+              <w:autoSpaceDE w:val="0"/>
+              <w:autoSpaceDN w:val="0"/>
+              <w:adjustRightInd w:val="0"/>
+              <w:spacing w:line="360" w:lineRule="auto"/>
+              <w:ind w:right="-13"/>
+              <w:textAlignment w:val="baseline"/>
+              <w:rPr>
+                <w:rFonts w:ascii="Times New Roman" w:hAnsi="Times New Roman" w:cs="Times New Roman"/>
+                <w:b/>
+                <w:sz w:val="24"/>
+                <w:szCs w:val="24"/>
+                <w:lang w:val="en-US" w:eastAsia="ja-JP"/>
+              </w:rPr>
+            </w:pPr>
+            <w:r>
+              <w:rPr>
+                <w:rFonts w:ascii="Times New Roman" w:hAnsi="Times New Roman" w:cs="Times New Roman"/>
+                <w:b/>
+                <w:sz w:val="24"/>
+                <w:szCs w:val="24"/>
+                <w:lang w:val="en-US" w:eastAsia="ja-JP"/>
+              </w:rPr>
+              <w:t>P3321</w:t>
+            </w:r>
+          </w:p>
+        </w:tc>
+      </w:tr>
+      <w:tr>
+        <w:tc>
+          <w:tcPr>
+            <w:tcW w:w="4570" w:type="dxa"/>
+          </w:tcPr>
+          <w:p>
+            <w:pPr>
+              <w:widowControl w:val="0"/>
+              <w:tabs>
+                <w:tab w:val="left" w:pos="567"/>
+                <w:tab w:val="left" w:pos="9214"/>
+              </w:tabs>
+              <w:overflowPunct w:val="0"/>
+              <w:autoSpaceDE w:val="0"/>
+              <w:autoSpaceDN w:val="0"/>
+              <w:adjustRightInd w:val="0"/>
+              <w:spacing w:line="360" w:lineRule="auto"/>
+              <w:ind w:right="-13"/>
+              <w:jc w:val="right"/>
+              <w:textAlignment w:val="baseline"/>
+              <w:rPr>
+                <w:rFonts w:ascii="Times New Roman" w:hAnsi="Times New Roman" w:cs="Times New Roman"/>
+                <w:b/>
+                <w:sz w:val="24"/>
+                <w:szCs w:val="24"/>
+                <w:lang w:val="ru-RU" w:eastAsia="ja-JP"/>
+              </w:rPr>
+            </w:pPr>
+            <w:r>
+              <w:rPr>
+                <w:rFonts w:ascii="Times New Roman" w:hAnsi="Times New Roman" w:cs="Times New Roman"/>
+                <w:b/>
+                <w:sz w:val="24"/>
+                <w:szCs w:val="24"/>
+                <w:lang w:val="ru-RU" w:eastAsia="ja-JP"/>
+              </w:rPr>
+              <w:t>Преподаватель:</w:t>
+            </w:r>
+          </w:p>
+        </w:tc>
+        <w:tc>
+          <w:tcPr>
+            <w:tcW w:w="5150" w:type="dxa"/>
+            <w:tcBorders>
+              <w:top w:val="single" w:sz="4" w:space="0" w:color="auto"/>
+              <w:bottom w:val="single" w:sz="4" w:space="0" w:color="auto"/>
+            </w:tcBorders>
+          </w:tcPr>
+          <w:p>
+            <w:pPr>
+              <w:widowControl w:val="0"/>
+              <w:tabs>
+                <w:tab w:val="left" w:pos="567"/>
+                <w:tab w:val="left" w:pos="9214"/>
+              </w:tabs>
+              <w:overflowPunct w:val="0"/>
+              <w:autoSpaceDE w:val="0"/>
+              <w:autoSpaceDN w:val="0"/>
+              <w:adjustRightInd w:val="0"/>
+              <w:spacing w:line="360" w:lineRule="auto"/>
+              <w:ind w:right="-13"/>
+              <w:textAlignment w:val="baseline"/>
+              <w:rPr>
+                <w:rFonts w:ascii="Times New Roman" w:hAnsi="Times New Roman" w:cs="Times New Roman"/>
+                <w:b/>
+                <w:sz w:val="24"/>
+                <w:szCs w:val="24"/>
+                <w:lang w:val="ru-RU" w:eastAsia="ja-JP"/>
+              </w:rPr>
+            </w:pPr>
+            <w:r>
+              <w:rPr>
+                <w:rFonts w:ascii="Times New Roman" w:hAnsi="Times New Roman" w:cs="Times New Roman"/>
+                <w:b/>
+                <w:sz w:val="24"/>
+                <w:szCs w:val="24"/>
+                <w:lang w:val="ru-RU" w:eastAsia="ja-JP"/>
+              </w:rPr>
+              <w:t>Барсуков Максим Андреевич</w:t>
+            </w:r>
+          </w:p>
+        </w:tc>
+      </w:tr>
+    </w:tbl>
+    <w:p>
+      <w:pPr>
+        <w:spacing w:line="360" w:lineRule="auto"/>
+        <w:rPr>
+          <w:rFonts w:ascii="Times New Roman" w:hAnsi="Times New Roman" w:cs="Times New Roman"/>
+          <w:sz w:val="24"/>
           <w:szCs w:val="24"/>
-        </w:rPr>
-      </w:pPr>
-    </w:p>
-    <w:p>
-      <w:pPr>
-        <w:spacing w:line="240" w:lineRule="auto"/>
-        <w:rPr>
-          <w:rFonts w:ascii="Times New Roman" w:eastAsia="Liberation Serif" w:hAnsi="Times New Roman" w:cs="Times New Roman"/>
+          <w:lang w:val="ru-RU"/>
+        </w:rPr>
+      </w:pPr>
+    </w:p>
+    <w:p>
+      <w:pPr>
+        <w:tabs>
+          <w:tab w:val="left" w:pos="7755"/>
+        </w:tabs>
+        <w:spacing w:line="360" w:lineRule="auto"/>
+        <w:jc w:val="right"/>
+        <w:rPr>
+          <w:rFonts w:ascii="Times New Roman" w:hAnsi="Times New Roman" w:cs="Times New Roman"/>
+          <w:sz w:val="24"/>
           <w:szCs w:val="24"/>
-        </w:rPr>
-      </w:pPr>
-    </w:p>
-    <w:p>
-      <w:pPr>
-        <w:spacing w:line="240" w:lineRule="auto"/>
-        <w:rPr>
-          <w:rFonts w:ascii="Times New Roman" w:eastAsia="Liberation Serif" w:hAnsi="Times New Roman" w:cs="Times New Roman"/>
+          <w:lang w:val="ru-RU"/>
+        </w:rPr>
+      </w:pPr>
+      <w:r>
+        <w:rPr>
+          <w:rFonts w:ascii="Times New Roman" w:hAnsi="Times New Roman" w:cs="Times New Roman"/>
+          <w:sz w:val="24"/>
           <w:szCs w:val="24"/>
-        </w:rPr>
-      </w:pPr>
-    </w:p>
-    <w:p>
-      <w:pPr>
-        <w:spacing w:line="240" w:lineRule="auto"/>
-        <w:rPr>
-          <w:rFonts w:ascii="Times New Roman" w:eastAsia="Liberation Serif" w:hAnsi="Times New Roman" w:cs="Times New Roman"/>
+          <w:lang w:val="ru-RU"/>
+        </w:rPr>
+        <w:tab/>
+      </w:r>
+    </w:p>
+    <w:p>
+      <w:pPr>
+        <w:spacing w:line="360" w:lineRule="auto"/>
+        <w:rPr>
+          <w:rFonts w:ascii="Times New Roman" w:hAnsi="Times New Roman" w:cs="Times New Roman"/>
+          <w:sz w:val="24"/>
           <w:szCs w:val="24"/>
-        </w:rPr>
-      </w:pPr>
-    </w:p>
-    <w:p>
-      <w:pPr>
-        <w:spacing w:line="240" w:lineRule="auto"/>
-        <w:rPr>
-          <w:rFonts w:ascii="Times New Roman" w:eastAsia="Liberation Serif" w:hAnsi="Times New Roman" w:cs="Times New Roman"/>
+          <w:lang w:val="ru-RU"/>
+        </w:rPr>
+      </w:pPr>
+    </w:p>
+    <w:p>
+      <w:pPr>
+        <w:spacing w:line="360" w:lineRule="auto"/>
+        <w:rPr>
+          <w:rFonts w:ascii="Times New Roman" w:hAnsi="Times New Roman" w:cs="Times New Roman"/>
+          <w:sz w:val="24"/>
           <w:szCs w:val="24"/>
-        </w:rPr>
-      </w:pPr>
-    </w:p>
-    <w:p>
-      <w:pPr>
-        <w:spacing w:line="240" w:lineRule="auto"/>
-        <w:rPr>
-          <w:rFonts w:ascii="Times New Roman" w:eastAsia="Liberation Serif" w:hAnsi="Times New Roman" w:cs="Times New Roman"/>
+          <w:lang w:val="ru-RU"/>
+        </w:rPr>
+      </w:pPr>
+    </w:p>
+    <w:p>
+      <w:pPr>
+        <w:spacing w:line="360" w:lineRule="auto"/>
+        <w:rPr>
+          <w:rFonts w:ascii="Times New Roman" w:hAnsi="Times New Roman" w:cs="Times New Roman"/>
+          <w:sz w:val="24"/>
           <w:szCs w:val="24"/>
-        </w:rPr>
-      </w:pPr>
-    </w:p>
-    <w:p>
-      <w:pPr>
-        <w:spacing w:line="240" w:lineRule="auto"/>
-        <w:rPr>
-          <w:rFonts w:ascii="Times New Roman" w:eastAsia="Liberation Serif" w:hAnsi="Times New Roman" w:cs="Times New Roman"/>
+          <w:lang w:val="ru-RU"/>
+        </w:rPr>
+      </w:pPr>
+    </w:p>
+    <w:p>
+      <w:pPr>
+        <w:spacing w:line="360" w:lineRule="auto"/>
+        <w:rPr>
+          <w:rFonts w:ascii="Times New Roman" w:hAnsi="Times New Roman" w:cs="Times New Roman"/>
+          <w:sz w:val="24"/>
           <w:szCs w:val="24"/>
-        </w:rPr>
-      </w:pPr>
-    </w:p>
-    <w:p>
-      <w:pPr>
-        <w:spacing w:after="89" w:line="240" w:lineRule="auto"/>
-        <w:ind w:left="-57" w:hanging="10"/>
+          <w:lang w:val="ru-RU"/>
+        </w:rPr>
+      </w:pPr>
+    </w:p>
+    <w:p>
+      <w:pPr>
+        <w:spacing w:line="360" w:lineRule="auto"/>
+        <w:rPr>
+          <w:rFonts w:ascii="Times New Roman" w:hAnsi="Times New Roman" w:cs="Times New Roman"/>
+          <w:sz w:val="24"/>
+          <w:szCs w:val="24"/>
+          <w:lang w:val="ru-RU"/>
+        </w:rPr>
+      </w:pPr>
+    </w:p>
+    <w:p>
+      <w:pPr>
+        <w:spacing w:line="360" w:lineRule="auto"/>
+        <w:ind w:right="-691"/>
+        <w:rPr>
+          <w:rFonts w:ascii="Times New Roman" w:hAnsi="Times New Roman" w:cs="Times New Roman"/>
+          <w:sz w:val="24"/>
+          <w:szCs w:val="24"/>
+          <w:lang w:val="vi-VN"/>
+        </w:rPr>
+      </w:pPr>
+    </w:p>
+    <w:p>
+      <w:pPr>
+        <w:tabs>
+          <w:tab w:val="left" w:pos="5400"/>
+        </w:tabs>
+        <w:spacing w:line="360" w:lineRule="auto"/>
         <w:jc w:val="center"/>
         <w:rPr>
-          <w:rFonts w:ascii="Times New Roman" w:eastAsia="Times New Roman" w:hAnsi="Times New Roman" w:cs="Times New Roman"/>
+          <w:rFonts w:ascii="Times New Roman" w:hAnsi="Times New Roman" w:cs="Times New Roman"/>
+          <w:sz w:val="24"/>
           <w:szCs w:val="24"/>
-        </w:rPr>
-      </w:pPr>
-      <w:r>
-        <w:rPr>
-          <w:rFonts w:ascii="Times New Roman" w:eastAsia="Times New Roman" w:hAnsi="Times New Roman" w:cs="Times New Roman"/>
+          <w:lang w:val="ru-RU"/>
+        </w:rPr>
+      </w:pPr>
+      <w:r>
+        <w:rPr>
+          <w:rFonts w:ascii="Times New Roman" w:hAnsi="Times New Roman" w:cs="Times New Roman"/>
+          <w:sz w:val="24"/>
           <w:szCs w:val="24"/>
-        </w:rPr>
-        <w:t>САНКТ-ПЕТЕРБУРГ</w:t>
-      </w:r>
-    </w:p>
-    <w:p>
-      <w:pPr>
-        <w:spacing w:after="89" w:line="240" w:lineRule="auto"/>
-        <w:ind w:left="-57" w:hanging="10"/>
+          <w:lang w:val="ru-RU"/>
+        </w:rPr>
+        <w:t>г. Санкт-Петербург</w:t>
+      </w:r>
+    </w:p>
+    <w:p>
+      <w:pPr>
+        <w:spacing w:line="360" w:lineRule="auto"/>
         <w:jc w:val="center"/>
         <w:rPr>
           <w:rFonts w:ascii="Times New Roman" w:hAnsi="Times New Roman" w:cs="Times New Roman"/>
-          <w:sz w:val="20"/>
-          <w:lang w:val="en-US"/>
-        </w:rPr>
-      </w:pPr>
-      <w:r>
-        <w:rPr>
-          <w:rFonts w:ascii="Times New Roman" w:eastAsia="Times New Roman" w:hAnsi="Times New Roman" w:cs="Times New Roman"/>
-          <w:szCs w:val="24"/>
-        </w:rPr>
-        <w:t>202</w:t>
-      </w:r>
-      <w:r>
-        <w:rPr>
-          <w:rFonts w:ascii="Times New Roman" w:eastAsia="Times New Roman" w:hAnsi="Times New Roman" w:cs="Times New Roman"/>
+          <w:sz w:val="24"/>
           <w:szCs w:val="24"/>
           <w:lang w:val="en-US"/>
         </w:rPr>
+      </w:pPr>
+      <w:r>
+        <w:rPr>
+          <w:rFonts w:ascii="Times New Roman" w:hAnsi="Times New Roman" w:cs="Times New Roman"/>
+          <w:sz w:val="24"/>
+          <w:szCs w:val="24"/>
+          <w:lang w:val="ru-RU"/>
+        </w:rPr>
+        <w:t>202</w:t>
+      </w:r>
+      <w:r>
+        <w:rPr>
+          <w:rFonts w:ascii="Times New Roman" w:hAnsi="Times New Roman" w:cs="Times New Roman"/>
+          <w:sz w:val="24"/>
+          <w:szCs w:val="24"/>
+          <w:lang w:val="ru-RU"/>
+        </w:rPr>
         <w:t>6</w:t>
       </w:r>
-    </w:p>
-    <w:p>
-      <w:pPr>
-        <w:pStyle w:val="Heading1"/>
-        <w:rPr>
-          <w:rFonts w:ascii="Times New Roman" w:hAnsi="Times New Roman" w:cs="Times New Roman"/>
-          <w:b/>
-          <w:sz w:val="24"/>
-          <w:lang w:val="ru-RU"/>
-        </w:rPr>
-      </w:pPr>
     </w:p>
     <w:sdt>
       <w:sdtPr>
@@ -1339,27 +1581,7 @@
           <w:szCs w:val="24"/>
           <w:lang w:val="ru-RU"/>
         </w:rPr>
-        <w:t>1.</w:t>
-      </w:r>
-      <w:r>
-        <w:rPr>
-          <w:rFonts w:ascii="Times New Roman" w:eastAsia="Times New Roman" w:hAnsi="Times New Roman" w:cs="Times New Roman"/>
-          <w:color w:val="212529"/>
-          <w:sz w:val="24"/>
-          <w:szCs w:val="24"/>
-          <w:lang w:val="ru-RU"/>
-        </w:rPr>
-        <w:t xml:space="preserve"> </w:t>
-      </w:r>
-      <w:r>
-        <w:rPr>
-          <w:rFonts w:ascii="Times New Roman" w:eastAsia="Times New Roman" w:hAnsi="Times New Roman" w:cs="Times New Roman"/>
-          <w:color w:val="212529"/>
-          <w:sz w:val="24"/>
-          <w:szCs w:val="24"/>
-          <w:lang w:val="ru-RU"/>
-        </w:rPr>
-        <w:t>Для указанной функции провести модульное тестирование разложения функции в степенной ряд. Выбрать достаточное тестовое покрытие.</w:t>
+        <w:t>1. Для указанной функции провести модульное тестирование разложения функции в степенной ряд. Выбрать достаточное тестовое покрытие.</w:t>
       </w:r>
     </w:p>
     <w:p>
@@ -1383,47 +1605,7 @@
           <w:szCs w:val="24"/>
           <w:lang w:val="ru-RU"/>
         </w:rPr>
-        <w:t>2.</w:t>
-      </w:r>
-      <w:r>
-        <w:rPr>
-          <w:rFonts w:ascii="Times New Roman" w:eastAsia="Times New Roman" w:hAnsi="Times New Roman" w:cs="Times New Roman"/>
-          <w:color w:val="212529"/>
-          <w:sz w:val="24"/>
-          <w:szCs w:val="24"/>
-          <w:lang w:val="ru-RU"/>
-        </w:rPr>
-        <w:t xml:space="preserve"> </w:t>
-      </w:r>
-      <w:r>
-        <w:rPr>
-          <w:rFonts w:ascii="Times New Roman" w:eastAsia="Times New Roman" w:hAnsi="Times New Roman" w:cs="Times New Roman"/>
-          <w:color w:val="212529"/>
-          <w:sz w:val="24"/>
-          <w:szCs w:val="24"/>
-          <w:lang w:val="ru-RU"/>
-        </w:rPr>
-        <w:t>Провести модульное тестирование указанного алгоритма. Для этого выбрать характерные</w:t>
-      </w:r>
-      <w:r>
-        <w:rPr>
-          <w:rFonts w:ascii="Times New Roman" w:eastAsia="Times New Roman" w:hAnsi="Times New Roman" w:cs="Times New Roman"/>
-          <w:color w:val="212529"/>
-          <w:sz w:val="24"/>
-          <w:szCs w:val="24"/>
-          <w:lang w:val="ru-RU"/>
-        </w:rPr>
-        <w:t xml:space="preserve"> </w:t>
-      </w:r>
-      <w:r>
-        <w:rPr>
-          <w:rFonts w:ascii="Times New Roman" w:eastAsia="Times New Roman" w:hAnsi="Times New Roman" w:cs="Times New Roman"/>
-          <w:color w:val="212529"/>
-          <w:sz w:val="24"/>
-          <w:szCs w:val="24"/>
-          <w:lang w:val="ru-RU"/>
-        </w:rPr>
-        <w:t>точки внутри алгоритма, и для предложенных самостоятельно наборов исходных данных записать последовательность попадания в характерные точки. Сравнить последовательность попадания с эталонной.</w:t>
+        <w:t>2. Провести модульное тестирование указанного алгоритма. Для этого выбрать характерные точки внутри алгоритма, и для предложенных самостоятельно наборов исходных данных записать последовательность попадания в характерные точки. Сравнить последовательность попадания с эталонной.</w:t>
       </w:r>
     </w:p>
     <w:p>
@@ -1825,6 +2007,7 @@
         <w:rPr>
           <w:rFonts w:ascii="Times New Roman" w:hAnsi="Times New Roman" w:cs="Times New Roman"/>
           <w:b/>
+          <w:noProof/>
           <w:sz w:val="24"/>
           <w:szCs w:val="32"/>
           <w:lang w:val="en-US"/>
@@ -1889,18 +2072,7 @@
           <w:sz w:val="24"/>
           <w:szCs w:val="32"/>
         </w:rPr>
-        <w:t xml:space="preserve">Рисунок 1 - </w:t>
-      </w:r>
-      <w:r>
-        <w:rPr>
-          <w:rFonts w:ascii="Times New Roman" w:hAnsi="Times New Roman" w:cs="Times New Roman"/>
-          <w:b/>
-          <w:i/>
-          <w:iCs/>
-          <w:sz w:val="24"/>
-          <w:szCs w:val="32"/>
-        </w:rPr>
-        <w:t>arcsin(x)</w:t>
+        <w:t>Рисунок 1 - arcsin(x)</w:t>
       </w:r>
     </w:p>
     <w:p>
@@ -2225,16 +2397,7 @@
           <w:sz w:val="24"/>
           <w:szCs w:val="32"/>
         </w:rPr>
-        <w:t xml:space="preserve"> </w:t>
-      </w:r>
-      <w:r>
-        <w:rPr>
-          <w:rFonts w:ascii="Times New Roman" w:hAnsi="Times New Roman" w:cs="Times New Roman"/>
-          <w:bCs/>
-          <w:sz w:val="24"/>
-          <w:szCs w:val="32"/>
-        </w:rPr>
-        <w:t>близко к границе, но ещё не экстремально.</w:t>
+        <w:t xml:space="preserve"> близко к границе, но ещё не экстремально.</w:t>
       </w:r>
       <w:r>
         <w:rPr>
@@ -2327,6 +2490,16 @@
           <w:sz w:val="24"/>
           <w:szCs w:val="32"/>
         </w:rPr>
+        <w:t xml:space="preserve"> типовые значения, далеко от угловых случаев.</w:t>
+      </w:r>
+      <w:r>
+        <w:rPr>
+          <w:rFonts w:ascii="Times New Roman" w:hAnsi="Times New Roman" w:cs="Times New Roman"/>
+          <w:bCs/>
+          <w:sz w:val="24"/>
+          <w:szCs w:val="32"/>
+          <w:lang w:val="vi-VN"/>
+        </w:rPr>
         <w:t xml:space="preserve"> </w:t>
       </w:r>
       <w:r>
@@ -2336,25 +2509,6 @@
           <w:sz w:val="24"/>
           <w:szCs w:val="32"/>
         </w:rPr>
-        <w:t>типовые значения, далеко от угловых случаев.</w:t>
-      </w:r>
-      <w:r>
-        <w:rPr>
-          <w:rFonts w:ascii="Times New Roman" w:hAnsi="Times New Roman" w:cs="Times New Roman"/>
-          <w:bCs/>
-          <w:sz w:val="24"/>
-          <w:szCs w:val="32"/>
-          <w:lang w:val="vi-VN"/>
-        </w:rPr>
-        <w:t xml:space="preserve"> </w:t>
-      </w:r>
-      <w:r>
-        <w:rPr>
-          <w:rFonts w:ascii="Times New Roman" w:hAnsi="Times New Roman" w:cs="Times New Roman"/>
-          <w:bCs/>
-          <w:sz w:val="24"/>
-          <w:szCs w:val="32"/>
-        </w:rPr>
         <w:t xml:space="preserve">Проверяем совпадение с </w:t>
       </w:r>
       <w:r>
@@ -2414,16 +2568,7 @@
           <w:sz w:val="24"/>
           <w:szCs w:val="32"/>
         </w:rPr>
-        <w:t>)</w:t>
-      </w:r>
-      <w:r>
-        <w:rPr>
-          <w:rFonts w:ascii="Times New Roman" w:hAnsi="Times New Roman" w:cs="Times New Roman"/>
-          <w:bCs/>
-          <w:sz w:val="24"/>
-          <w:szCs w:val="32"/>
-        </w:rPr>
-        <w:t xml:space="preserve"> с более строгой точностью.</w:t>
+        <w:t>) с более строгой точностью.</w:t>
       </w:r>
     </w:p>
     <w:p>
@@ -2627,16 +2772,7 @@
           <w:sz w:val="24"/>
           <w:szCs w:val="32"/>
         </w:rPr>
-        <w:t xml:space="preserve">: </w:t>
-      </w:r>
-      <w:r>
-        <w:rPr>
-          <w:rFonts w:ascii="Times New Roman" w:hAnsi="Times New Roman" w:cs="Times New Roman"/>
-          <w:bCs/>
-          <w:sz w:val="24"/>
-          <w:szCs w:val="32"/>
-        </w:rPr>
-        <w:t>должен возвращаться ровно -0.0, то есть знак должен сохраняться побитово (как в эталонной реализации).</w:t>
+        <w:t>: должен возвращаться ровно -0.0, то есть знак должен сохраняться побитово (как в эталонной реализации).</w:t>
       </w:r>
       <w:r>
         <w:rPr>
@@ -2709,17 +2845,16 @@
           <w:bCs/>
           <w:sz w:val="24"/>
           <w:szCs w:val="32"/>
+        </w:rPr>
+      </w:pPr>
+      <w:r>
+        <w:rPr>
+          <w:rFonts w:ascii="Times New Roman" w:hAnsi="Times New Roman" w:cs="Times New Roman"/>
+          <w:b/>
+          <w:sz w:val="24"/>
+          <w:szCs w:val="32"/>
           <w:lang w:val="en-US"/>
         </w:rPr>
-      </w:pPr>
-      <w:r>
-        <w:rPr>
-          <w:rFonts w:ascii="Times New Roman" w:hAnsi="Times New Roman" w:cs="Times New Roman"/>
-          <w:b/>
-          <w:sz w:val="24"/>
-          <w:szCs w:val="32"/>
-          <w:lang w:val="en-US"/>
-        </w:rPr>
         <w:t>x</w:t>
       </w:r>
       <w:r>
@@ -2738,16 +2873,7 @@
           <w:sz w:val="24"/>
           <w:szCs w:val="32"/>
         </w:rPr>
-        <w:t xml:space="preserve">: </w:t>
-      </w:r>
-      <w:r>
-        <w:rPr>
-          <w:rFonts w:ascii="Times New Roman" w:hAnsi="Times New Roman" w:cs="Times New Roman"/>
-          <w:bCs/>
-          <w:sz w:val="24"/>
-          <w:szCs w:val="32"/>
-        </w:rPr>
-        <w:t>должен возвращаться ровно 0.0, без накопленных “почти нулей”.</w:t>
+        <w:t>: должен возвращаться ровно 0.0, без накопленных “почти нулей”.</w:t>
       </w:r>
     </w:p>
     <w:p>
@@ -2797,25 +2923,7 @@
           <w:szCs w:val="32"/>
         </w:rPr>
         <w:lastRenderedPageBreak/>
-        <w:t>В решении задан явный контракт: некорректный ввод →</w:t>
-      </w:r>
-      <w:r>
-        <w:rPr>
-          <w:rFonts w:ascii="Times New Roman" w:hAnsi="Times New Roman" w:cs="Times New Roman"/>
-          <w:bCs/>
-          <w:sz w:val="24"/>
-          <w:szCs w:val="32"/>
-        </w:rPr>
-        <w:t xml:space="preserve"> </w:t>
-      </w:r>
-      <w:r>
-        <w:rPr>
-          <w:rFonts w:ascii="Times New Roman" w:hAnsi="Times New Roman" w:cs="Times New Roman"/>
-          <w:bCs/>
-          <w:sz w:val="24"/>
-          <w:szCs w:val="32"/>
-        </w:rPr>
-        <w:t>IllegalArgumentException.</w:t>
+        <w:t>В решении задан явный контракт: некорректный ввод → IllegalArgumentException.</w:t>
       </w:r>
     </w:p>
     <w:p>
@@ -3139,16 +3247,7 @@
           <w:sz w:val="24"/>
           <w:szCs w:val="32"/>
         </w:rPr>
-        <w:t>Проверяем, что реализация корректно защищается и выбрасывает исключение (в соответствии с выбранным контрактом).</w:t>
-      </w:r>
-      <w:r>
-        <w:rPr>
-          <w:rFonts w:ascii="Times New Roman" w:hAnsi="Times New Roman" w:cs="Times New Roman"/>
-          <w:bCs/>
-          <w:sz w:val="24"/>
-          <w:szCs w:val="32"/>
-        </w:rPr>
-        <w:t xml:space="preserve"> </w:t>
+        <w:t xml:space="preserve">Проверяем, что реализация корректно защищается и выбрасывает исключение (в соответствии с выбранным контрактом). </w:t>
       </w:r>
     </w:p>
     <w:p>
@@ -3590,25 +3689,7 @@
                         <w:szCs w:val="32"/>
                         <w:lang w:val="en-US"/>
                       </w:rPr>
-                      <m:t>-</m:t>
-                    </m:r>
-                    <m:r>
-                      <w:rPr>
-                        <w:rFonts w:ascii="Cambria Math" w:hAnsi="Cambria Math" w:cs="Times New Roman"/>
-                        <w:sz w:val="24"/>
-                        <w:szCs w:val="32"/>
-                        <w:lang w:val="en-US"/>
-                      </w:rPr>
-                      <m:t xml:space="preserve"> </m:t>
-                    </m:r>
-                    <m:r>
-                      <w:rPr>
-                        <w:rFonts w:ascii="Cambria Math" w:hAnsi="Cambria Math" w:cs="Times New Roman"/>
-                        <w:sz w:val="24"/>
-                        <w:szCs w:val="32"/>
-                        <w:lang w:val="en-US"/>
-                      </w:rPr>
-                      <m:t>π</m:t>
+                      <m:t>- π</m:t>
                     </m:r>
                   </m:num>
                   <m:den>
@@ -4318,16 +4399,7 @@
                         <w:szCs w:val="32"/>
                         <w:lang w:val="en-US"/>
                       </w:rPr>
-                      <m:t xml:space="preserve"> </m:t>
-                    </m:r>
-                    <m:r>
-                      <w:rPr>
-                        <w:rFonts w:ascii="Cambria Math" w:hAnsi="Cambria Math" w:cs="Times New Roman"/>
-                        <w:sz w:val="24"/>
-                        <w:szCs w:val="32"/>
-                        <w:lang w:val="en-US"/>
-                      </w:rPr>
-                      <m:t>π</m:t>
+                      <m:t xml:space="preserve"> π</m:t>
                     </m:r>
                   </m:num>
                   <m:den>
@@ -4908,6 +4980,7 @@
       <w:r>
         <w:rPr>
           <w:rFonts w:ascii="Times New Roman" w:hAnsi="Times New Roman" w:cs="Times New Roman"/>
+          <w:noProof/>
           <w:sz w:val="24"/>
           <w:szCs w:val="32"/>
         </w:rPr>
@@ -4972,6 +5045,7 @@
       <w:r>
         <w:rPr>
           <w:rFonts w:ascii="Times New Roman" w:hAnsi="Times New Roman" w:cs="Times New Roman"/>
+          <w:noProof/>
           <w:sz w:val="24"/>
           <w:szCs w:val="32"/>
           <w:lang w:val="en-US"/>
@@ -5033,6 +5107,182 @@
     </w:p>
     <w:p>
       <w:pPr>
+        <w:spacing w:line="360" w:lineRule="auto"/>
+        <w:ind w:firstLine="720"/>
+        <w:jc w:val="both"/>
+        <w:rPr>
+          <w:rFonts w:ascii="Times New Roman" w:hAnsi="Times New Roman" w:cs="Times New Roman"/>
+          <w:sz w:val="24"/>
+          <w:szCs w:val="24"/>
+          <w:lang w:val="ru-RU"/>
+        </w:rPr>
+      </w:pPr>
+      <w:r>
+        <w:rPr>
+          <w:rFonts w:ascii="Times New Roman" w:hAnsi="Times New Roman" w:cs="Times New Roman"/>
+          <w:sz w:val="24"/>
+          <w:szCs w:val="24"/>
+          <w:lang w:val="ru-RU"/>
+        </w:rPr>
+        <w:t>Функция arcsin(x) корректно обрабатываются все выбранные тестовые случаи, включая граничные и специальные значения, а также проверяются свойства функции (нечётность, монотонность) и корректность первых членов разложения в ряд.</w:t>
+      </w:r>
+    </w:p>
+    <w:p>
+      <w:pPr>
+        <w:spacing w:line="360" w:lineRule="auto"/>
+        <w:ind w:firstLine="720"/>
+        <w:jc w:val="both"/>
+        <w:rPr>
+          <w:rFonts w:ascii="Times New Roman" w:hAnsi="Times New Roman" w:cs="Times New Roman"/>
+          <w:sz w:val="24"/>
+          <w:szCs w:val="24"/>
+          <w:lang w:val="ru-RU"/>
+        </w:rPr>
+      </w:pPr>
+      <w:r>
+        <w:rPr>
+          <w:rFonts w:ascii="Times New Roman" w:hAnsi="Times New Roman" w:cs="Times New Roman"/>
+          <w:sz w:val="24"/>
+          <w:szCs w:val="24"/>
+          <w:lang w:val="ru-RU"/>
+        </w:rPr>
+        <w:t xml:space="preserve">Для допустимых x </w:t>
+      </w:r>
+      <w:r>
+        <w:rPr>
+          <w:rFonts w:ascii="Cambria Math" w:hAnsi="Cambria Math" w:cs="Cambria Math"/>
+          <w:sz w:val="24"/>
+          <w:szCs w:val="24"/>
+          <w:lang w:val="ru-RU"/>
+        </w:rPr>
+        <w:t>∈</w:t>
+      </w:r>
+      <w:r>
+        <w:rPr>
+          <w:rFonts w:ascii="Times New Roman" w:hAnsi="Times New Roman" w:cs="Times New Roman"/>
+          <w:sz w:val="24"/>
+          <w:szCs w:val="24"/>
+          <w:lang w:val="ru-RU"/>
+        </w:rPr>
+        <w:t xml:space="preserve"> [-1; 1] результаты совпадают с эталонной реализацией Math.asin в пределах заданной погрешности, при этом для значений, близких к ±1, используется более мягкий допуск из-за медленной сходимости ряда.</w:t>
+      </w:r>
+    </w:p>
+    <w:p>
+      <w:pPr>
+        <w:spacing w:line="360" w:lineRule="auto"/>
+        <w:ind w:firstLine="720"/>
+        <w:jc w:val="both"/>
+        <w:rPr>
+          <w:rFonts w:ascii="Times New Roman" w:hAnsi="Times New Roman" w:cs="Times New Roman"/>
+          <w:sz w:val="24"/>
+          <w:szCs w:val="24"/>
+          <w:lang w:val="ru-RU"/>
+        </w:rPr>
+      </w:pPr>
+      <w:r>
+        <w:rPr>
+          <w:rFonts w:ascii="Times New Roman" w:hAnsi="Times New Roman" w:cs="Times New Roman"/>
+          <w:sz w:val="24"/>
+          <w:szCs w:val="24"/>
+          <w:lang w:val="ru-RU"/>
+        </w:rPr>
+        <w:t>Для значений вне области определения, а также для NaN и ±Infinity, согласно контракту нашей реализации, выбрасывается IllegalArgumentException (в отличие от Math.asin, возвращающей NaN).</w:t>
+      </w:r>
+    </w:p>
+    <w:p>
+      <w:pPr>
+        <w:spacing w:line="360" w:lineRule="auto"/>
+        <w:ind w:firstLine="630"/>
+        <w:jc w:val="both"/>
+        <w:rPr>
+          <w:rFonts w:ascii="Times New Roman" w:hAnsi="Times New Roman" w:cs="Times New Roman"/>
+          <w:sz w:val="24"/>
+          <w:szCs w:val="24"/>
+          <w:lang w:val="ru-RU"/>
+        </w:rPr>
+      </w:pPr>
+      <w:r>
+        <w:rPr>
+          <w:rFonts w:ascii="Times New Roman" w:hAnsi="Times New Roman" w:cs="Times New Roman"/>
+          <w:sz w:val="24"/>
+          <w:szCs w:val="24"/>
+          <w:lang w:val="ru-RU"/>
+        </w:rPr>
+        <w:t>Отдельно проверено сохранение знака -0.0 на уровне битового представления, что подтверждает корректную обработку нулевых значений.</w:t>
+      </w:r>
+    </w:p>
+    <w:p>
+      <w:pPr>
+        <w:pStyle w:val="Footer"/>
+        <w:spacing w:line="360" w:lineRule="auto"/>
+        <w:outlineLvl w:val="0"/>
+        <w:rPr>
+          <w:rFonts w:ascii="Times New Roman" w:hAnsi="Times New Roman" w:cs="Times New Roman"/>
+          <w:b/>
+          <w:sz w:val="24"/>
+          <w:szCs w:val="32"/>
+          <w:lang w:val="en-US"/>
+        </w:rPr>
+      </w:pPr>
+      <w:r>
+        <w:rPr>
+          <w:rFonts w:ascii="Times New Roman" w:hAnsi="Times New Roman" w:cs="Times New Roman"/>
+          <w:b/>
+          <w:sz w:val="24"/>
+          <w:szCs w:val="32"/>
+        </w:rPr>
+        <w:lastRenderedPageBreak/>
+        <w:t xml:space="preserve">Задание </w:t>
+      </w:r>
+      <w:r>
+        <w:rPr>
+          <w:rFonts w:ascii="Times New Roman" w:hAnsi="Times New Roman" w:cs="Times New Roman"/>
+          <w:b/>
+          <w:sz w:val="24"/>
+          <w:szCs w:val="32"/>
+        </w:rPr>
+        <w:t>2</w:t>
+      </w:r>
+      <w:r>
+        <w:rPr>
+          <w:rFonts w:ascii="Times New Roman" w:hAnsi="Times New Roman" w:cs="Times New Roman"/>
+          <w:b/>
+          <w:sz w:val="24"/>
+          <w:szCs w:val="32"/>
+        </w:rPr>
+        <w:t xml:space="preserve">: </w:t>
+      </w:r>
+      <w:proofErr w:type="spellStart"/>
+      <w:r>
+        <w:rPr>
+          <w:rFonts w:ascii="Times New Roman" w:hAnsi="Times New Roman" w:cs="Times New Roman"/>
+          <w:b/>
+          <w:sz w:val="24"/>
+          <w:szCs w:val="32"/>
+          <w:lang w:val="en-US"/>
+        </w:rPr>
+        <w:t>BucketSort</w:t>
+      </w:r>
+      <w:proofErr w:type="spellEnd"/>
+    </w:p>
+    <w:p>
+      <w:pPr>
+        <w:pStyle w:val="Footer"/>
+        <w:spacing w:line="360" w:lineRule="auto"/>
+        <w:outlineLvl w:val="0"/>
+        <w:rPr>
+          <w:rFonts w:ascii="Times New Roman" w:hAnsi="Times New Roman" w:cs="Times New Roman"/>
+          <w:b/>
+          <w:sz w:val="24"/>
+          <w:szCs w:val="32"/>
+          <w:lang w:val="en-US"/>
+        </w:rPr>
+      </w:pPr>
+    </w:p>
+    <w:p>
+      <w:pPr>
+        <w:spacing w:line="360" w:lineRule="auto"/>
+        <w:jc w:val="both"/>
         <w:rPr>
           <w:rFonts w:ascii="Times New Roman" w:hAnsi="Times New Roman" w:cs="Times New Roman"/>
           <w:sz w:val="24"/>
@@ -5560,7 +5810,7 @@
     <w:lsdException w:name="Closing" w:semiHidden="1" w:unhideWhenUsed="1"/>
     <w:lsdException w:name="Signature" w:semiHidden="1" w:unhideWhenUsed="1"/>
     <w:lsdException w:name="Default Paragraph Font" w:semiHidden="1" w:uiPriority="1" w:unhideWhenUsed="1"/>
-    <w:lsdException w:name="Body Text" w:semiHidden="1" w:unhideWhenUsed="1"/>
+    <w:lsdException w:name="Body Text" w:semiHidden="1" w:uiPriority="0" w:unhideWhenUsed="1"/>
     <w:lsdException w:name="Body Text Indent" w:semiHidden="1" w:unhideWhenUsed="1"/>
     <w:lsdException w:name="List Continue" w:semiHidden="1" w:unhideWhenUsed="1"/>
     <w:lsdException w:name="List Continue 2" w:semiHidden="1" w:unhideWhenUsed="1"/>
@@ -5991,6 +6241,7 @@
   <w:style w:type="character" w:default="1" w:styleId="DefaultParagraphFont">
     <w:name w:val="Default Paragraph Font"/>
     <w:uiPriority w:val="1"/>
+    <w:semiHidden/>
     <w:unhideWhenUsed/>
   </w:style>
   <w:style w:type="table" w:default="1" w:styleId="TableNormal">
@@ -6360,6 +6611,36 @@
       <w:color w:val="666666"/>
     </w:rPr>
   </w:style>
+  <w:style w:type="paragraph" w:styleId="BodyText">
+    <w:name w:val="Body Text"/>
+    <w:basedOn w:val="Normal"/>
+    <w:link w:val="BodyTextChar"/>
+    <w:rsid w:val="00FE3C0C"/>
+    <w:pPr>
+      <w:spacing w:line="240" w:lineRule="auto"/>
+      <w:jc w:val="both"/>
+    </w:pPr>
+    <w:rPr>
+      <w:rFonts w:ascii="Times New Roman" w:eastAsia="Times New Roman" w:hAnsi="Times New Roman" w:cs="Times New Roman"/>
+      <w:b/>
+      <w:sz w:val="28"/>
+      <w:szCs w:val="20"/>
+      <w:lang w:val="ru-RU" w:eastAsia="ru-RU"/>
+    </w:rPr>
+  </w:style>
+  <w:style w:type="character" w:customStyle="1" w:styleId="BodyTextChar">
+    <w:name w:val="Body Text Char"/>
+    <w:basedOn w:val="DefaultParagraphFont"/>
+    <w:link w:val="BodyText"/>
+    <w:rsid w:val="00FE3C0C"/>
+    <w:rPr>
+      <w:rFonts w:ascii="Times New Roman" w:eastAsia="Times New Roman" w:hAnsi="Times New Roman" w:cs="Times New Roman"/>
+      <w:b/>
+      <w:sz w:val="28"/>
+      <w:szCs w:val="20"/>
+      <w:lang w:val="ru-RU" w:eastAsia="ru-RU"/>
+    </w:rPr>
+  </w:style>
 </w:styles>
 </file>
 

</xml_diff>